<commit_message>
finished units 4 & 5, projects included
</commit_message>
<xml_diff>
--- a/The Web Developer Bootcamp.docx
+++ b/The Web Developer Bootcamp.docx
@@ -39,7 +39,7 @@
         </w:rPr>
       </w:pPr>
       <w:bookmarkStart w:id="0" w:name="_Toc35863250"/>
-      <w:bookmarkStart w:id="1" w:name="_Toc36549902"/>
+      <w:bookmarkStart w:id="1" w:name="_Toc36712314"/>
       <w:r>
         <w:rPr>
           <w:u w:val="single"/>
@@ -700,7 +700,7 @@
             </w:rPr>
             <w:fldChar w:fldCharType="separate"/>
           </w:r>
-          <w:hyperlink w:anchor="_Toc36549902" w:history="1">
+          <w:hyperlink w:anchor="_Toc36712314" w:history="1">
             <w:r>
               <w:rPr>
                 <w:rStyle w:val="Hyperlink"/>
@@ -727,7 +727,7 @@
                 <w:noProof/>
                 <w:webHidden/>
               </w:rPr>
-              <w:instrText xml:space="preserve"> PAGEREF _Toc36549902 \h </w:instrText>
+              <w:instrText xml:space="preserve"> PAGEREF _Toc36712314 \h </w:instrText>
             </w:r>
             <w:r>
               <w:rPr>
@@ -772,7 +772,7 @@
               <w:szCs w:val="24"/>
             </w:rPr>
           </w:pPr>
-          <w:hyperlink w:anchor="_Toc36549903" w:history="1">
+          <w:hyperlink w:anchor="_Toc36712315" w:history="1">
             <w:r>
               <w:rPr>
                 <w:rStyle w:val="Hyperlink"/>
@@ -799,7 +799,7 @@
                 <w:noProof/>
                 <w:webHidden/>
               </w:rPr>
-              <w:instrText xml:space="preserve"> PAGEREF _Toc36549903 \h </w:instrText>
+              <w:instrText xml:space="preserve"> PAGEREF _Toc36712315 \h </w:instrText>
             </w:r>
             <w:r>
               <w:rPr>
@@ -845,7 +845,7 @@
               <w:szCs w:val="24"/>
             </w:rPr>
           </w:pPr>
-          <w:hyperlink w:anchor="_Toc36549904" w:history="1">
+          <w:hyperlink w:anchor="_Toc36712316" w:history="1">
             <w:r>
               <w:rPr>
                 <w:rStyle w:val="Hyperlink"/>
@@ -872,7 +872,7 @@
                 <w:noProof/>
                 <w:webHidden/>
               </w:rPr>
-              <w:instrText xml:space="preserve"> PAGEREF _Toc36549904 \h </w:instrText>
+              <w:instrText xml:space="preserve"> PAGEREF _Toc36712316 \h </w:instrText>
             </w:r>
             <w:r>
               <w:rPr>
@@ -917,7 +917,7 @@
               <w:szCs w:val="24"/>
             </w:rPr>
           </w:pPr>
-          <w:hyperlink w:anchor="_Toc36549905" w:history="1">
+          <w:hyperlink w:anchor="_Toc36712317" w:history="1">
             <w:r>
               <w:rPr>
                 <w:rStyle w:val="Hyperlink"/>
@@ -944,7 +944,7 @@
                 <w:noProof/>
                 <w:webHidden/>
               </w:rPr>
-              <w:instrText xml:space="preserve"> PAGEREF _Toc36549905 \h </w:instrText>
+              <w:instrText xml:space="preserve"> PAGEREF _Toc36712317 \h </w:instrText>
             </w:r>
             <w:r>
               <w:rPr>
@@ -989,7 +989,7 @@
               <w:szCs w:val="24"/>
             </w:rPr>
           </w:pPr>
-          <w:hyperlink w:anchor="_Toc36549906" w:history="1">
+          <w:hyperlink w:anchor="_Toc36712318" w:history="1">
             <w:r>
               <w:rPr>
                 <w:rStyle w:val="Hyperlink"/>
@@ -1016,7 +1016,7 @@
                 <w:noProof/>
                 <w:webHidden/>
               </w:rPr>
-              <w:instrText xml:space="preserve"> PAGEREF _Toc36549906 \h </w:instrText>
+              <w:instrText xml:space="preserve"> PAGEREF _Toc36712318 \h </w:instrText>
             </w:r>
             <w:r>
               <w:rPr>
@@ -1048,6 +1048,78 @@
           </w:hyperlink>
         </w:p>
         <w:p>
+          <w:pPr>
+            <w:pStyle w:val="TOC2"/>
+            <w:tabs>
+              <w:tab w:val="right" w:leader="dot" w:pos="9350"/>
+            </w:tabs>
+            <w:rPr>
+              <w:rFonts w:cstheme="minorBidi"/>
+              <w:smallCaps w:val="0"/>
+              <w:noProof/>
+              <w:sz w:val="24"/>
+              <w:szCs w:val="24"/>
+            </w:rPr>
+          </w:pPr>
+          <w:hyperlink w:anchor="_Toc36712319" w:history="1">
+            <w:r>
+              <w:rPr>
+                <w:rStyle w:val="Hyperlink"/>
+                <w:noProof/>
+              </w:rPr>
+              <w:t>Unit 4: Intermediate HTML</w:t>
+            </w:r>
+            <w:r>
+              <w:rPr>
+                <w:noProof/>
+                <w:webHidden/>
+              </w:rPr>
+              <w:tab/>
+            </w:r>
+            <w:r>
+              <w:rPr>
+                <w:noProof/>
+                <w:webHidden/>
+              </w:rPr>
+              <w:fldChar w:fldCharType="begin"/>
+            </w:r>
+            <w:r>
+              <w:rPr>
+                <w:noProof/>
+                <w:webHidden/>
+              </w:rPr>
+              <w:instrText xml:space="preserve"> PAGEREF _Toc36712319 \h </w:instrText>
+            </w:r>
+            <w:r>
+              <w:rPr>
+                <w:noProof/>
+                <w:webHidden/>
+              </w:rPr>
+            </w:r>
+            <w:r>
+              <w:rPr>
+                <w:noProof/>
+                <w:webHidden/>
+              </w:rPr>
+              <w:fldChar w:fldCharType="separate"/>
+            </w:r>
+            <w:r>
+              <w:rPr>
+                <w:noProof/>
+                <w:webHidden/>
+              </w:rPr>
+              <w:t>8</w:t>
+            </w:r>
+            <w:r>
+              <w:rPr>
+                <w:noProof/>
+                <w:webHidden/>
+              </w:rPr>
+              <w:fldChar w:fldCharType="end"/>
+            </w:r>
+          </w:hyperlink>
+        </w:p>
+        <w:p>
           <w:r>
             <w:rPr>
               <w:rFonts w:cstheme="minorHAnsi"/>
@@ -1084,7 +1156,7 @@
           <w:u w:val="single"/>
         </w:rPr>
       </w:pPr>
-      <w:bookmarkStart w:id="2" w:name="_Toc36549903"/>
+      <w:bookmarkStart w:id="2" w:name="_Toc36712315"/>
       <w:r>
         <w:rPr>
           <w:u w:val="single"/>
@@ -1353,7 +1425,7 @@
       <w:pPr>
         <w:pStyle w:val="MHeading3"/>
       </w:pPr>
-      <w:bookmarkStart w:id="3" w:name="_Toc36549904"/>
+      <w:bookmarkStart w:id="3" w:name="_Toc36712316"/>
       <w:r>
         <w:t>Scenario – How the Internet Works</w:t>
       </w:r>
@@ -2622,7 +2694,7 @@
           <w:u w:val="single"/>
         </w:rPr>
       </w:pPr>
-      <w:bookmarkStart w:id="4" w:name="_Toc36549905"/>
+      <w:bookmarkStart w:id="4" w:name="_Toc36712317"/>
       <w:r>
         <w:rPr>
           <w:u w:val="single"/>
@@ -3087,10 +3159,10 @@
             <v:path o:extrusionok="f" gradientshapeok="t" o:connecttype="rect"/>
             <o:lock v:ext="edit" aspectratio="t"/>
           </v:shapetype>
-          <v:shape id="_x0000_i1025" type="#_x0000_t75" alt="" style="width:345.3pt;height:176.5pt;mso-width-percent:0;mso-height-percent:0;mso-width-percent:0;mso-height-percent:0" o:ole="">
+          <v:shape id="_x0000_i1025" type="#_x0000_t75" alt="" style="width:345.3pt;height:177.3pt;mso-width-percent:0;mso-height-percent:0;mso-width-percent:0;mso-height-percent:0" o:ole="">
             <v:imagedata r:id="rId8" o:title=""/>
           </v:shape>
-          <o:OLEObject Type="Embed" ProgID="Word.Document.12" ShapeID="_x0000_i1025" DrawAspect="Content" ObjectID="_1647180168" r:id="rId9">
+          <o:OLEObject Type="Embed" ProgID="Word.Document.12" ShapeID="_x0000_i1025" DrawAspect="Content" ObjectID="_1647329824" r:id="rId9">
             <o:FieldCodes>\s</o:FieldCodes>
           </o:OLEObject>
         </w:object>
@@ -4053,13 +4125,7 @@
         <w:rPr>
           <w:rFonts w:ascii="Montserrat" w:hAnsi="Montserrat"/>
         </w:rPr>
-        <w:t>=”</w:t>
-      </w:r>
-      <w:r>
-        <w:rPr>
-          <w:rFonts w:ascii="Montserrat" w:hAnsi="Montserrat"/>
-        </w:rPr>
-        <w:t>/</w:t>
+        <w:t>=”/</w:t>
       </w:r>
       <w:proofErr w:type="spellStart"/>
       <w:r>
@@ -4097,7 +4163,7 @@
           <w:u w:val="single"/>
         </w:rPr>
       </w:pPr>
-      <w:bookmarkStart w:id="5" w:name="_Toc36549906"/>
+      <w:bookmarkStart w:id="5" w:name="_Toc36712318"/>
       <w:r>
         <w:rPr>
           <w:u w:val="single"/>
@@ -4121,13 +4187,7 @@
         <w:rPr>
           <w:u w:val="single"/>
         </w:rPr>
-        <w:t xml:space="preserve">Intermediate </w:t>
-      </w:r>
-      <w:r>
-        <w:rPr>
-          <w:u w:val="single"/>
-        </w:rPr>
-        <w:t>HTML</w:t>
+        <w:t>Intermediate HTML</w:t>
       </w:r>
       <w:bookmarkEnd w:id="5"/>
     </w:p>
@@ -4852,15 +4912,2197 @@
         </w:rPr>
         <w:t>TextArea</w:t>
       </w:r>
-      <w:bookmarkStart w:id="6" w:name="_GoBack"/>
+    </w:p>
+    <w:p>
+      <w:pPr>
+        <w:rPr>
+          <w:rFonts w:ascii="Montserrat" w:hAnsi="Montserrat"/>
+        </w:rPr>
+      </w:pPr>
+    </w:p>
+    <w:p>
+      <w:pPr>
+        <w:rPr>
+          <w:rFonts w:ascii="Montserrat" w:hAnsi="Montserrat"/>
+        </w:rPr>
+      </w:pPr>
+    </w:p>
+    <w:p>
+      <w:pPr>
+        <w:rPr>
+          <w:rFonts w:ascii="Montserrat" w:hAnsi="Montserrat"/>
+        </w:rPr>
+      </w:pPr>
+    </w:p>
+    <w:p>
+      <w:pPr>
+        <w:rPr>
+          <w:rFonts w:ascii="Montserrat" w:hAnsi="Montserrat"/>
+        </w:rPr>
+      </w:pPr>
+    </w:p>
+    <w:p>
+      <w:pPr>
+        <w:pStyle w:val="MHeading2"/>
+        <w:rPr>
+          <w:u w:val="single"/>
+        </w:rPr>
+      </w:pPr>
+      <w:bookmarkStart w:id="6" w:name="_Toc36712319"/>
+      <w:r>
+        <w:rPr>
+          <w:u w:val="single"/>
+        </w:rPr>
+        <w:lastRenderedPageBreak/>
+        <w:t xml:space="preserve">Unit </w:t>
+      </w:r>
+      <w:r>
+        <w:rPr>
+          <w:u w:val="single"/>
+        </w:rPr>
+        <w:t>4</w:t>
+      </w:r>
+      <w:r>
+        <w:rPr>
+          <w:u w:val="single"/>
+        </w:rPr>
+        <w:t xml:space="preserve">: </w:t>
+      </w:r>
+      <w:r>
+        <w:rPr>
+          <w:u w:val="single"/>
+        </w:rPr>
+        <w:t>Int</w:t>
+      </w:r>
       <w:bookmarkEnd w:id="6"/>
-    </w:p>
-    <w:p>
-      <w:pPr>
-        <w:rPr>
-          <w:rFonts w:ascii="Montserrat" w:hAnsi="Montserrat"/>
-        </w:rPr>
-      </w:pPr>
+      <w:r>
+        <w:rPr>
+          <w:u w:val="single"/>
+        </w:rPr>
+        <w:t>ro to CSS</w:t>
+      </w:r>
+    </w:p>
+    <w:p>
+      <w:pPr>
+        <w:rPr>
+          <w:rFonts w:ascii="Montserrat" w:hAnsi="Montserrat"/>
+        </w:rPr>
+      </w:pPr>
+    </w:p>
+    <w:p>
+      <w:pPr>
+        <w:rPr>
+          <w:rFonts w:ascii="Montserrat" w:hAnsi="Montserrat"/>
+          <w:sz w:val="26"/>
+          <w:szCs w:val="26"/>
+        </w:rPr>
+      </w:pPr>
+      <w:r>
+        <w:rPr>
+          <w:rFonts w:ascii="Montserrat" w:hAnsi="Montserrat"/>
+          <w:sz w:val="26"/>
+          <w:szCs w:val="26"/>
+        </w:rPr>
+        <w:t>Objectives:</w:t>
+      </w:r>
+    </w:p>
+    <w:p>
+      <w:pPr>
+        <w:pStyle w:val="ListParagraph"/>
+        <w:numPr>
+          <w:ilvl w:val="0"/>
+          <w:numId w:val="33"/>
+        </w:numPr>
+        <w:rPr>
+          <w:rFonts w:ascii="Montserrat" w:hAnsi="Montserrat"/>
+        </w:rPr>
+      </w:pPr>
+      <w:r>
+        <w:rPr>
+          <w:rFonts w:ascii="Montserrat" w:hAnsi="Montserrat"/>
+        </w:rPr>
+        <w:t>Define the “General Rule” of CSS – writing valid CSS files</w:t>
+      </w:r>
+    </w:p>
+    <w:p>
+      <w:pPr>
+        <w:pStyle w:val="ListParagraph"/>
+        <w:numPr>
+          <w:ilvl w:val="0"/>
+          <w:numId w:val="33"/>
+        </w:numPr>
+        <w:rPr>
+          <w:rFonts w:ascii="Montserrat" w:hAnsi="Montserrat"/>
+        </w:rPr>
+      </w:pPr>
+      <w:r>
+        <w:rPr>
+          <w:rFonts w:ascii="Montserrat" w:hAnsi="Montserrat"/>
+        </w:rPr>
+        <w:t>Correctly include/incorporate CSS into your HTML files</w:t>
+      </w:r>
+    </w:p>
+    <w:p>
+      <w:pPr>
+        <w:pStyle w:val="ListParagraph"/>
+        <w:numPr>
+          <w:ilvl w:val="0"/>
+          <w:numId w:val="33"/>
+        </w:numPr>
+        <w:rPr>
+          <w:rFonts w:ascii="Montserrat" w:hAnsi="Montserrat"/>
+        </w:rPr>
+      </w:pPr>
+      <w:r>
+        <w:rPr>
+          <w:rFonts w:ascii="Montserrat" w:hAnsi="Montserrat"/>
+        </w:rPr>
+        <w:t>Select elements by tag name, classes, and IDs</w:t>
+      </w:r>
+    </w:p>
+    <w:p>
+      <w:pPr>
+        <w:pStyle w:val="ListParagraph"/>
+        <w:numPr>
+          <w:ilvl w:val="0"/>
+          <w:numId w:val="33"/>
+        </w:numPr>
+        <w:rPr>
+          <w:rFonts w:ascii="Montserrat" w:hAnsi="Montserrat"/>
+        </w:rPr>
+      </w:pPr>
+      <w:r>
+        <w:rPr>
+          <w:rFonts w:ascii="Montserrat" w:hAnsi="Montserrat"/>
+        </w:rPr>
+        <w:t>Style elements with basic properties like color &amp; background</w:t>
+      </w:r>
+    </w:p>
+    <w:p>
+      <w:pPr>
+        <w:pStyle w:val="ListParagraph"/>
+        <w:numPr>
+          <w:ilvl w:val="0"/>
+          <w:numId w:val="33"/>
+        </w:numPr>
+        <w:rPr>
+          <w:rFonts w:ascii="Montserrat" w:hAnsi="Montserrat"/>
+        </w:rPr>
+      </w:pPr>
+      <w:r>
+        <w:rPr>
+          <w:rFonts w:ascii="Montserrat" w:hAnsi="Montserrat"/>
+        </w:rPr>
+        <w:t>Use Chrome CSS Inspector to debug HTML &amp; CSS</w:t>
+      </w:r>
+    </w:p>
+    <w:p>
+      <w:pPr>
+        <w:rPr>
+          <w:rFonts w:ascii="Montserrat" w:hAnsi="Montserrat"/>
+        </w:rPr>
+      </w:pPr>
+    </w:p>
+    <w:p>
+      <w:pPr>
+        <w:rPr>
+          <w:rFonts w:ascii="Montserrat" w:hAnsi="Montserrat"/>
+        </w:rPr>
+      </w:pPr>
+      <w:r>
+        <w:rPr>
+          <w:rFonts w:ascii="Montserrat" w:hAnsi="Montserrat"/>
+        </w:rPr>
+        <w:t>Resources/Inspiration –</w:t>
+      </w:r>
+    </w:p>
+    <w:p>
+      <w:pPr>
+        <w:pStyle w:val="ListParagraph"/>
+        <w:numPr>
+          <w:ilvl w:val="0"/>
+          <w:numId w:val="34"/>
+        </w:numPr>
+        <w:rPr>
+          <w:rFonts w:ascii="Montserrat" w:hAnsi="Montserrat"/>
+        </w:rPr>
+      </w:pPr>
+      <w:r>
+        <w:rPr>
+          <w:rFonts w:ascii="Montserrat" w:hAnsi="Montserrat"/>
+        </w:rPr>
+        <w:t>CSSZENGARDEN.com</w:t>
+      </w:r>
+    </w:p>
+    <w:p>
+      <w:pPr>
+        <w:rPr>
+          <w:rFonts w:ascii="Montserrat" w:hAnsi="Montserrat"/>
+        </w:rPr>
+      </w:pPr>
+    </w:p>
+    <w:p>
+      <w:pPr>
+        <w:rPr>
+          <w:rFonts w:ascii="Montserrat" w:hAnsi="Montserrat"/>
+        </w:rPr>
+      </w:pPr>
+      <w:r>
+        <w:rPr>
+          <w:rFonts w:ascii="Montserrat" w:hAnsi="Montserrat"/>
+        </w:rPr>
+        <w:t>CSS (Cascading Style Sheets) Basics</w:t>
+      </w:r>
+    </w:p>
+    <w:p>
+      <w:pPr>
+        <w:pStyle w:val="ListParagraph"/>
+        <w:numPr>
+          <w:ilvl w:val="0"/>
+          <w:numId w:val="34"/>
+        </w:numPr>
+        <w:rPr>
+          <w:rFonts w:ascii="Montserrat" w:hAnsi="Montserrat"/>
+        </w:rPr>
+      </w:pPr>
+      <w:r>
+        <w:rPr>
+          <w:rFonts w:ascii="Montserrat" w:hAnsi="Montserrat"/>
+        </w:rPr>
+        <w:t>The “adjectives” of the webpage</w:t>
+      </w:r>
+    </w:p>
+    <w:p>
+      <w:pPr>
+        <w:pStyle w:val="ListParagraph"/>
+        <w:numPr>
+          <w:ilvl w:val="0"/>
+          <w:numId w:val="34"/>
+        </w:numPr>
+        <w:rPr>
+          <w:rFonts w:ascii="Montserrat" w:hAnsi="Montserrat"/>
+        </w:rPr>
+      </w:pPr>
+      <w:r>
+        <w:rPr>
+          <w:rFonts w:ascii="Montserrat" w:hAnsi="Montserrat"/>
+        </w:rPr>
+        <w:t>Separate documents, included in our HTML</w:t>
+      </w:r>
+    </w:p>
+    <w:p>
+      <w:pPr>
+        <w:pStyle w:val="ListParagraph"/>
+        <w:numPr>
+          <w:ilvl w:val="0"/>
+          <w:numId w:val="34"/>
+        </w:numPr>
+        <w:rPr>
+          <w:rFonts w:ascii="Montserrat" w:hAnsi="Montserrat"/>
+        </w:rPr>
+      </w:pPr>
+      <w:r>
+        <w:rPr>
+          <w:rFonts w:ascii="Montserrat" w:hAnsi="Montserrat"/>
+        </w:rPr>
+        <w:t>The General Rule:</w:t>
+      </w:r>
+    </w:p>
+    <w:p>
+      <w:pPr>
+        <w:ind w:left="720"/>
+        <w:rPr>
+          <w:rFonts w:ascii="Montserrat" w:hAnsi="Montserrat"/>
+        </w:rPr>
+      </w:pPr>
+      <w:r>
+        <w:rPr>
+          <w:rFonts w:ascii="Montserrat" w:hAnsi="Montserrat"/>
+        </w:rPr>
+        <w:t>selector {</w:t>
+      </w:r>
+    </w:p>
+    <w:p>
+      <w:pPr>
+        <w:ind w:left="720"/>
+        <w:rPr>
+          <w:rFonts w:ascii="Montserrat" w:hAnsi="Montserrat"/>
+        </w:rPr>
+      </w:pPr>
+      <w:r>
+        <w:rPr>
+          <w:rFonts w:ascii="Montserrat" w:hAnsi="Montserrat"/>
+        </w:rPr>
+        <w:tab/>
+        <w:t>property: value;</w:t>
+      </w:r>
+    </w:p>
+    <w:p>
+      <w:pPr>
+        <w:ind w:left="720"/>
+        <w:rPr>
+          <w:rFonts w:ascii="Montserrat" w:hAnsi="Montserrat"/>
+        </w:rPr>
+      </w:pPr>
+      <w:r>
+        <w:rPr>
+          <w:rFonts w:ascii="Montserrat" w:hAnsi="Montserrat"/>
+        </w:rPr>
+        <w:tab/>
+        <w:t>anotherProperty: value;</w:t>
+      </w:r>
+    </w:p>
+    <w:p>
+      <w:pPr>
+        <w:ind w:left="720"/>
+        <w:rPr>
+          <w:rFonts w:ascii="Montserrat" w:hAnsi="Montserrat"/>
+        </w:rPr>
+      </w:pPr>
+      <w:r>
+        <w:rPr>
+          <w:rFonts w:ascii="Montserrat" w:hAnsi="Montserrat"/>
+        </w:rPr>
+        <w:t>}</w:t>
+      </w:r>
+    </w:p>
+    <w:p>
+      <w:pPr>
+        <w:pStyle w:val="ListParagraph"/>
+        <w:numPr>
+          <w:ilvl w:val="0"/>
+          <w:numId w:val="34"/>
+        </w:numPr>
+        <w:rPr>
+          <w:rFonts w:ascii="Montserrat" w:hAnsi="Montserrat"/>
+        </w:rPr>
+      </w:pPr>
+      <w:r>
+        <w:rPr>
+          <w:rFonts w:ascii="Montserrat" w:hAnsi="Montserrat"/>
+        </w:rPr>
+        <w:t>Writing Style:</w:t>
+      </w:r>
+    </w:p>
+    <w:p>
+      <w:pPr>
+        <w:pStyle w:val="ListParagraph"/>
+        <w:numPr>
+          <w:ilvl w:val="1"/>
+          <w:numId w:val="34"/>
+        </w:numPr>
+        <w:rPr>
+          <w:rFonts w:ascii="Montserrat" w:hAnsi="Montserrat"/>
+        </w:rPr>
+      </w:pPr>
+      <w:r>
+        <w:rPr>
+          <w:rFonts w:ascii="Montserrat" w:hAnsi="Montserrat"/>
+        </w:rPr>
+        <w:t>Inline</w:t>
+      </w:r>
+    </w:p>
+    <w:p>
+      <w:pPr>
+        <w:pStyle w:val="ListParagraph"/>
+        <w:numPr>
+          <w:ilvl w:val="2"/>
+          <w:numId w:val="34"/>
+        </w:numPr>
+        <w:rPr>
+          <w:rFonts w:ascii="Montserrat" w:hAnsi="Montserrat"/>
+        </w:rPr>
+      </w:pPr>
+      <w:r>
+        <w:rPr>
+          <w:rFonts w:ascii="Montserrat" w:hAnsi="Montserrat"/>
+        </w:rPr>
+        <w:t>&lt;h3 style</w:t>
+      </w:r>
+      <w:proofErr w:type="gramStart"/>
+      <w:r>
+        <w:rPr>
+          <w:rFonts w:ascii="Montserrat" w:hAnsi="Montserrat"/>
+        </w:rPr>
+        <w:t>=”color</w:t>
+      </w:r>
+      <w:proofErr w:type="gramEnd"/>
+      <w:r>
+        <w:rPr>
+          <w:rFonts w:ascii="Montserrat" w:hAnsi="Montserrat"/>
+        </w:rPr>
+        <w:t>: pink;”&gt; blah blah blah &lt;/h3&gt;</w:t>
+      </w:r>
+    </w:p>
+    <w:p>
+      <w:pPr>
+        <w:pStyle w:val="ListParagraph"/>
+        <w:numPr>
+          <w:ilvl w:val="1"/>
+          <w:numId w:val="34"/>
+        </w:numPr>
+        <w:rPr>
+          <w:rFonts w:ascii="Montserrat" w:hAnsi="Montserrat"/>
+        </w:rPr>
+      </w:pPr>
+      <w:r>
+        <w:rPr>
+          <w:rFonts w:ascii="Montserrat" w:hAnsi="Montserrat"/>
+        </w:rPr>
+        <w:t>Style Tag</w:t>
+      </w:r>
+    </w:p>
+    <w:p>
+      <w:pPr>
+        <w:ind w:left="1440" w:firstLine="720"/>
+        <w:rPr>
+          <w:rFonts w:ascii="Montserrat" w:hAnsi="Montserrat"/>
+        </w:rPr>
+      </w:pPr>
+      <w:r>
+        <w:rPr>
+          <w:rFonts w:ascii="Montserrat" w:hAnsi="Montserrat"/>
+        </w:rPr>
+        <w:t>&lt;style type=”text/</w:t>
+      </w:r>
+      <w:proofErr w:type="spellStart"/>
+      <w:r>
+        <w:rPr>
+          <w:rFonts w:ascii="Montserrat" w:hAnsi="Montserrat"/>
+        </w:rPr>
+        <w:t>css</w:t>
+      </w:r>
+      <w:proofErr w:type="spellEnd"/>
+      <w:r>
+        <w:rPr>
+          <w:rFonts w:ascii="Montserrat" w:hAnsi="Montserrat"/>
+        </w:rPr>
+        <w:t>”&gt;</w:t>
+      </w:r>
+    </w:p>
+    <w:p>
+      <w:pPr>
+        <w:ind w:left="1440" w:firstLine="720"/>
+        <w:rPr>
+          <w:rFonts w:ascii="Montserrat" w:hAnsi="Montserrat"/>
+        </w:rPr>
+      </w:pPr>
+      <w:r>
+        <w:rPr>
+          <w:rFonts w:ascii="Montserrat" w:hAnsi="Montserrat"/>
+        </w:rPr>
+        <w:tab/>
+        <w:t>li {</w:t>
+      </w:r>
+    </w:p>
+    <w:p>
+      <w:pPr>
+        <w:ind w:left="1440" w:firstLine="720"/>
+        <w:rPr>
+          <w:rFonts w:ascii="Montserrat" w:hAnsi="Montserrat"/>
+        </w:rPr>
+      </w:pPr>
+      <w:r>
+        <w:rPr>
+          <w:rFonts w:ascii="Montserrat" w:hAnsi="Montserrat"/>
+        </w:rPr>
+        <w:tab/>
+      </w:r>
+      <w:r>
+        <w:rPr>
+          <w:rFonts w:ascii="Montserrat" w:hAnsi="Montserrat"/>
+        </w:rPr>
+        <w:tab/>
+        <w:t>color: red;</w:t>
+      </w:r>
+    </w:p>
+    <w:p>
+      <w:pPr>
+        <w:ind w:left="1440" w:firstLine="720"/>
+        <w:rPr>
+          <w:rFonts w:ascii="Montserrat" w:hAnsi="Montserrat"/>
+        </w:rPr>
+      </w:pPr>
+      <w:r>
+        <w:rPr>
+          <w:rFonts w:ascii="Montserrat" w:hAnsi="Montserrat"/>
+        </w:rPr>
+        <w:tab/>
+        <w:t>}</w:t>
+      </w:r>
+    </w:p>
+    <w:p>
+      <w:pPr>
+        <w:rPr>
+          <w:rFonts w:ascii="Montserrat" w:hAnsi="Montserrat"/>
+        </w:rPr>
+      </w:pPr>
+      <w:r>
+        <w:rPr>
+          <w:rFonts w:ascii="Montserrat" w:hAnsi="Montserrat"/>
+        </w:rPr>
+        <w:tab/>
+      </w:r>
+      <w:r>
+        <w:rPr>
+          <w:rFonts w:ascii="Montserrat" w:hAnsi="Montserrat"/>
+        </w:rPr>
+        <w:tab/>
+      </w:r>
+      <w:r>
+        <w:rPr>
+          <w:rFonts w:ascii="Montserrat" w:hAnsi="Montserrat"/>
+        </w:rPr>
+        <w:tab/>
+        <w:t>&lt;/style&gt;</w:t>
+      </w:r>
+    </w:p>
+    <w:p>
+      <w:pPr>
+        <w:pStyle w:val="ListParagraph"/>
+        <w:numPr>
+          <w:ilvl w:val="0"/>
+          <w:numId w:val="34"/>
+        </w:numPr>
+        <w:rPr>
+          <w:rFonts w:ascii="Montserrat" w:hAnsi="Montserrat"/>
+        </w:rPr>
+      </w:pPr>
+      <w:r>
+        <w:rPr>
+          <w:rFonts w:ascii="Montserrat" w:hAnsi="Montserrat"/>
+        </w:rPr>
+        <w:t>When conflicting style is present, last used will be present</w:t>
+      </w:r>
+    </w:p>
+    <w:p>
+      <w:pPr>
+        <w:rPr>
+          <w:rFonts w:ascii="Montserrat" w:hAnsi="Montserrat"/>
+        </w:rPr>
+      </w:pPr>
+    </w:p>
+    <w:p>
+      <w:pPr>
+        <w:rPr>
+          <w:rFonts w:ascii="Montserrat" w:hAnsi="Montserrat"/>
+        </w:rPr>
+      </w:pPr>
+      <w:r>
+        <w:rPr>
+          <w:rFonts w:ascii="Montserrat" w:hAnsi="Montserrat"/>
+        </w:rPr>
+        <w:t xml:space="preserve">Connecting </w:t>
+      </w:r>
+      <w:r>
+        <w:rPr>
+          <w:rFonts w:ascii="Montserrat" w:hAnsi="Montserrat"/>
+        </w:rPr>
+        <w:t>CSS files</w:t>
+      </w:r>
+    </w:p>
+    <w:p>
+      <w:pPr>
+        <w:pStyle w:val="ListParagraph"/>
+        <w:numPr>
+          <w:ilvl w:val="0"/>
+          <w:numId w:val="34"/>
+        </w:numPr>
+        <w:rPr>
+          <w:rFonts w:ascii="Montserrat" w:hAnsi="Montserrat"/>
+        </w:rPr>
+      </w:pPr>
+      <w:r>
+        <w:rPr>
+          <w:rFonts w:ascii="Montserrat" w:hAnsi="Montserrat"/>
+        </w:rPr>
+        <w:t>link stylesheet with &lt;link&gt; tag</w:t>
+      </w:r>
+    </w:p>
+    <w:p>
+      <w:pPr>
+        <w:rPr>
+          <w:rFonts w:ascii="Montserrat" w:hAnsi="Montserrat"/>
+        </w:rPr>
+      </w:pPr>
+    </w:p>
+    <w:p>
+      <w:pPr>
+        <w:rPr>
+          <w:rFonts w:ascii="Montserrat" w:hAnsi="Montserrat"/>
+        </w:rPr>
+      </w:pPr>
+      <w:r>
+        <w:rPr>
+          <w:rFonts w:ascii="Montserrat" w:hAnsi="Montserrat"/>
+        </w:rPr>
+        <w:t>Colors in CSS</w:t>
+      </w:r>
+    </w:p>
+    <w:p>
+      <w:pPr>
+        <w:pStyle w:val="ListParagraph"/>
+        <w:numPr>
+          <w:ilvl w:val="0"/>
+          <w:numId w:val="34"/>
+        </w:numPr>
+        <w:rPr>
+          <w:rFonts w:ascii="Montserrat" w:hAnsi="Montserrat"/>
+        </w:rPr>
+      </w:pPr>
+      <w:r>
+        <w:rPr>
+          <w:rFonts w:ascii="Montserrat" w:hAnsi="Montserrat"/>
+        </w:rPr>
+        <w:t>Resource for named colors in CSS – colours.neilorangepeel.com</w:t>
+      </w:r>
+    </w:p>
+    <w:p>
+      <w:pPr>
+        <w:pStyle w:val="ListParagraph"/>
+        <w:numPr>
+          <w:ilvl w:val="0"/>
+          <w:numId w:val="34"/>
+        </w:numPr>
+        <w:rPr>
+          <w:rFonts w:ascii="Montserrat" w:hAnsi="Montserrat"/>
+        </w:rPr>
+      </w:pPr>
+      <w:r>
+        <w:rPr>
+          <w:rFonts w:ascii="Montserrat" w:hAnsi="Montserrat"/>
+        </w:rPr>
+        <w:t>Color systems</w:t>
+      </w:r>
+    </w:p>
+    <w:p>
+      <w:pPr>
+        <w:pStyle w:val="ListParagraph"/>
+        <w:numPr>
+          <w:ilvl w:val="1"/>
+          <w:numId w:val="34"/>
+        </w:numPr>
+        <w:rPr>
+          <w:rFonts w:ascii="Montserrat" w:hAnsi="Montserrat"/>
+        </w:rPr>
+      </w:pPr>
+      <w:r>
+        <w:rPr>
+          <w:rFonts w:ascii="Montserrat" w:hAnsi="Montserrat"/>
+        </w:rPr>
+        <w:t>Hexadecimal – String of 6 hexadecimal numbers (0-9, A-F)</w:t>
+      </w:r>
+    </w:p>
+    <w:p>
+      <w:pPr>
+        <w:pStyle w:val="ListParagraph"/>
+        <w:numPr>
+          <w:ilvl w:val="2"/>
+          <w:numId w:val="34"/>
+        </w:numPr>
+        <w:rPr>
+          <w:rFonts w:ascii="Montserrat" w:hAnsi="Montserrat"/>
+        </w:rPr>
+      </w:pPr>
+      <w:r>
+        <w:rPr>
+          <w:rFonts w:ascii="Montserrat" w:hAnsi="Montserrat"/>
+        </w:rPr>
+        <w:t xml:space="preserve">(R) _ _ (G) _ _ (B) _ </w:t>
+      </w:r>
+      <w:r>
+        <w:rPr>
+          <w:rFonts w:ascii="Montserrat" w:hAnsi="Montserrat"/>
+        </w:rPr>
+        <w:t>_</w:t>
+      </w:r>
+    </w:p>
+    <w:p>
+      <w:pPr>
+        <w:pStyle w:val="ListParagraph"/>
+        <w:numPr>
+          <w:ilvl w:val="1"/>
+          <w:numId w:val="34"/>
+        </w:numPr>
+        <w:rPr>
+          <w:rFonts w:ascii="Montserrat" w:hAnsi="Montserrat"/>
+        </w:rPr>
+      </w:pPr>
+      <w:r>
+        <w:rPr>
+          <w:rFonts w:ascii="Montserrat" w:hAnsi="Montserrat"/>
+        </w:rPr>
+        <w:t>RGB</w:t>
+      </w:r>
+    </w:p>
+    <w:p>
+      <w:pPr>
+        <w:pStyle w:val="ListParagraph"/>
+        <w:numPr>
+          <w:ilvl w:val="2"/>
+          <w:numId w:val="34"/>
+        </w:numPr>
+        <w:rPr>
+          <w:rFonts w:ascii="Montserrat" w:hAnsi="Montserrat"/>
+        </w:rPr>
+      </w:pPr>
+      <w:r>
+        <w:rPr>
+          <w:rFonts w:ascii="Montserrat" w:hAnsi="Montserrat"/>
+        </w:rPr>
+        <w:t xml:space="preserve">3 channels – Red, Green, &amp; Blue – each ranging from 0 </w:t>
+      </w:r>
+      <w:r>
+        <w:rPr>
+          <w:rFonts w:ascii="Montserrat" w:hAnsi="Montserrat"/>
+        </w:rPr>
+        <w:t>–</w:t>
+      </w:r>
+      <w:r>
+        <w:rPr>
+          <w:rFonts w:ascii="Montserrat" w:hAnsi="Montserrat"/>
+        </w:rPr>
+        <w:t xml:space="preserve"> 255</w:t>
+      </w:r>
+    </w:p>
+    <w:p>
+      <w:pPr>
+        <w:pStyle w:val="ListParagraph"/>
+        <w:numPr>
+          <w:ilvl w:val="2"/>
+          <w:numId w:val="34"/>
+        </w:numPr>
+        <w:rPr>
+          <w:rFonts w:ascii="Montserrat" w:hAnsi="Montserrat"/>
+        </w:rPr>
+      </w:pPr>
+      <w:r>
+        <w:rPr>
+          <w:rFonts w:ascii="Montserrat" w:hAnsi="Montserrat"/>
+        </w:rPr>
+        <w:t xml:space="preserve">color: </w:t>
+      </w:r>
+      <w:proofErr w:type="spellStart"/>
+      <w:proofErr w:type="gramStart"/>
+      <w:r>
+        <w:rPr>
+          <w:rFonts w:ascii="Montserrat" w:hAnsi="Montserrat"/>
+        </w:rPr>
+        <w:t>rgb</w:t>
+      </w:r>
+      <w:proofErr w:type="spellEnd"/>
+      <w:r>
+        <w:rPr>
+          <w:rFonts w:ascii="Montserrat" w:hAnsi="Montserrat"/>
+        </w:rPr>
+        <w:t>(</w:t>
+      </w:r>
+      <w:proofErr w:type="gramEnd"/>
+      <w:r>
+        <w:rPr>
+          <w:rFonts w:ascii="Montserrat" w:hAnsi="Montserrat"/>
+        </w:rPr>
+        <w:t>0, 255, 0); /* This is Green */</w:t>
+      </w:r>
+    </w:p>
+    <w:p>
+      <w:pPr>
+        <w:pStyle w:val="ListParagraph"/>
+        <w:numPr>
+          <w:ilvl w:val="0"/>
+          <w:numId w:val="34"/>
+        </w:numPr>
+        <w:rPr>
+          <w:rFonts w:ascii="Montserrat" w:hAnsi="Montserrat"/>
+        </w:rPr>
+      </w:pPr>
+      <w:r>
+        <w:rPr>
+          <w:rFonts w:ascii="Montserrat" w:hAnsi="Montserrat"/>
+        </w:rPr>
+        <w:t>Use color pickers (online)</w:t>
+      </w:r>
+    </w:p>
+    <w:p>
+      <w:pPr>
+        <w:pStyle w:val="ListParagraph"/>
+        <w:numPr>
+          <w:ilvl w:val="0"/>
+          <w:numId w:val="34"/>
+        </w:numPr>
+        <w:rPr>
+          <w:rFonts w:ascii="Montserrat" w:hAnsi="Montserrat"/>
+        </w:rPr>
+      </w:pPr>
+      <w:r>
+        <w:rPr>
+          <w:rFonts w:ascii="Montserrat" w:hAnsi="Montserrat"/>
+        </w:rPr>
+        <w:lastRenderedPageBreak/>
+        <w:t>RGBA – Just like RGB, but with an alpha(transparency) channel</w:t>
+      </w:r>
+    </w:p>
+    <w:p>
+      <w:pPr>
+        <w:pStyle w:val="ListParagraph"/>
+        <w:numPr>
+          <w:ilvl w:val="1"/>
+          <w:numId w:val="34"/>
+        </w:numPr>
+        <w:rPr>
+          <w:rFonts w:ascii="Montserrat" w:hAnsi="Montserrat"/>
+        </w:rPr>
+      </w:pPr>
+      <w:r>
+        <w:rPr>
+          <w:rFonts w:ascii="Montserrat" w:hAnsi="Montserrat"/>
+        </w:rPr>
+        <w:t>Ranges from 0.0 – 1.0</w:t>
+      </w:r>
+    </w:p>
+    <w:p>
+      <w:pPr>
+        <w:rPr>
+          <w:rFonts w:ascii="Montserrat" w:hAnsi="Montserrat"/>
+        </w:rPr>
+      </w:pPr>
+    </w:p>
+    <w:p>
+      <w:pPr>
+        <w:rPr>
+          <w:rFonts w:ascii="Montserrat" w:hAnsi="Montserrat"/>
+        </w:rPr>
+      </w:pPr>
+      <w:r>
+        <w:rPr>
+          <w:rFonts w:ascii="Montserrat" w:hAnsi="Montserrat"/>
+        </w:rPr>
+        <w:t>Background &amp; Border</w:t>
+      </w:r>
+    </w:p>
+    <w:p>
+      <w:pPr>
+        <w:pStyle w:val="ListParagraph"/>
+        <w:numPr>
+          <w:ilvl w:val="0"/>
+          <w:numId w:val="35"/>
+        </w:numPr>
+        <w:rPr>
+          <w:rFonts w:ascii="Montserrat" w:hAnsi="Montserrat"/>
+        </w:rPr>
+      </w:pPr>
+      <w:r>
+        <w:rPr>
+          <w:rFonts w:ascii="Montserrat" w:hAnsi="Montserrat"/>
+        </w:rPr>
+        <w:t>User ‘color’ to set text color &amp; ‘background’ for background color</w:t>
+      </w:r>
+    </w:p>
+    <w:p>
+      <w:pPr>
+        <w:pStyle w:val="ListParagraph"/>
+        <w:numPr>
+          <w:ilvl w:val="0"/>
+          <w:numId w:val="35"/>
+        </w:numPr>
+        <w:rPr>
+          <w:rFonts w:ascii="Montserrat" w:hAnsi="Montserrat"/>
+        </w:rPr>
+      </w:pPr>
+      <w:r>
+        <w:rPr>
+          <w:rFonts w:ascii="Montserrat" w:hAnsi="Montserrat"/>
+        </w:rPr>
+        <w:t>background –</w:t>
+      </w:r>
+    </w:p>
+    <w:p>
+      <w:pPr>
+        <w:pStyle w:val="ListParagraph"/>
+        <w:numPr>
+          <w:ilvl w:val="1"/>
+          <w:numId w:val="35"/>
+        </w:numPr>
+        <w:rPr>
+          <w:rFonts w:ascii="Montserrat" w:hAnsi="Montserrat"/>
+        </w:rPr>
+      </w:pPr>
+      <w:r>
+        <w:rPr>
+          <w:rFonts w:ascii="Montserrat" w:hAnsi="Montserrat"/>
+        </w:rPr>
+        <w:t>background-repeat: no-repeat;</w:t>
+      </w:r>
+    </w:p>
+    <w:p>
+      <w:pPr>
+        <w:pStyle w:val="ListParagraph"/>
+        <w:numPr>
+          <w:ilvl w:val="1"/>
+          <w:numId w:val="35"/>
+        </w:numPr>
+        <w:rPr>
+          <w:rFonts w:ascii="Montserrat" w:hAnsi="Montserrat"/>
+        </w:rPr>
+      </w:pPr>
+      <w:r>
+        <w:rPr>
+          <w:rFonts w:ascii="Montserrat" w:hAnsi="Montserrat"/>
+        </w:rPr>
+        <w:t>background-size: cover;</w:t>
+      </w:r>
+    </w:p>
+    <w:p>
+      <w:pPr>
+        <w:pStyle w:val="ListParagraph"/>
+        <w:numPr>
+          <w:ilvl w:val="0"/>
+          <w:numId w:val="35"/>
+        </w:numPr>
+        <w:rPr>
+          <w:rFonts w:ascii="Montserrat" w:hAnsi="Montserrat"/>
+        </w:rPr>
+      </w:pPr>
+      <w:r>
+        <w:rPr>
+          <w:rFonts w:ascii="Montserrat" w:hAnsi="Montserrat"/>
+        </w:rPr>
+        <w:t>border –</w:t>
+      </w:r>
+    </w:p>
+    <w:p>
+      <w:pPr>
+        <w:pStyle w:val="ListParagraph"/>
+        <w:numPr>
+          <w:ilvl w:val="1"/>
+          <w:numId w:val="35"/>
+        </w:numPr>
+        <w:rPr>
+          <w:rFonts w:ascii="Montserrat" w:hAnsi="Montserrat"/>
+        </w:rPr>
+      </w:pPr>
+      <w:r>
+        <w:rPr>
+          <w:rFonts w:ascii="Montserrat" w:hAnsi="Montserrat"/>
+        </w:rPr>
+        <w:t>border-color</w:t>
+      </w:r>
+    </w:p>
+    <w:p>
+      <w:pPr>
+        <w:pStyle w:val="ListParagraph"/>
+        <w:numPr>
+          <w:ilvl w:val="1"/>
+          <w:numId w:val="35"/>
+        </w:numPr>
+        <w:rPr>
+          <w:rFonts w:ascii="Montserrat" w:hAnsi="Montserrat"/>
+        </w:rPr>
+      </w:pPr>
+      <w:r>
+        <w:rPr>
+          <w:rFonts w:ascii="Montserrat" w:hAnsi="Montserrat"/>
+        </w:rPr>
+        <w:t>border-width</w:t>
+      </w:r>
+    </w:p>
+    <w:p>
+      <w:pPr>
+        <w:pStyle w:val="ListParagraph"/>
+        <w:numPr>
+          <w:ilvl w:val="1"/>
+          <w:numId w:val="35"/>
+        </w:numPr>
+        <w:rPr>
+          <w:rFonts w:ascii="Montserrat" w:hAnsi="Montserrat"/>
+        </w:rPr>
+      </w:pPr>
+      <w:r>
+        <w:rPr>
+          <w:rFonts w:ascii="Montserrat" w:hAnsi="Montserrat"/>
+        </w:rPr>
+        <w:t>border-style</w:t>
+      </w:r>
+    </w:p>
+    <w:p>
+      <w:pPr>
+        <w:pStyle w:val="ListParagraph"/>
+        <w:numPr>
+          <w:ilvl w:val="1"/>
+          <w:numId w:val="35"/>
+        </w:numPr>
+        <w:rPr>
+          <w:rFonts w:ascii="Montserrat" w:hAnsi="Montserrat"/>
+        </w:rPr>
+      </w:pPr>
+      <w:r>
+        <w:rPr>
+          <w:rFonts w:ascii="Montserrat" w:hAnsi="Montserrat"/>
+        </w:rPr>
+        <w:t xml:space="preserve">can be combined into one </w:t>
+      </w:r>
+      <w:proofErr w:type="spellStart"/>
+      <w:r>
+        <w:rPr>
+          <w:rFonts w:ascii="Montserrat" w:hAnsi="Montserrat"/>
+        </w:rPr>
+        <w:t>attr</w:t>
+      </w:r>
+      <w:proofErr w:type="spellEnd"/>
+      <w:r>
+        <w:rPr>
+          <w:rFonts w:ascii="Montserrat" w:hAnsi="Montserrat"/>
+        </w:rPr>
+        <w:t xml:space="preserve"> –</w:t>
+      </w:r>
+    </w:p>
+    <w:p>
+      <w:pPr>
+        <w:pStyle w:val="ListParagraph"/>
+        <w:numPr>
+          <w:ilvl w:val="2"/>
+          <w:numId w:val="35"/>
+        </w:numPr>
+        <w:rPr>
+          <w:rFonts w:ascii="Montserrat" w:hAnsi="Montserrat"/>
+        </w:rPr>
+      </w:pPr>
+      <w:r>
+        <w:rPr>
+          <w:rFonts w:ascii="Montserrat" w:hAnsi="Montserrat"/>
+        </w:rPr>
+        <w:t>border: width style color;</w:t>
+      </w:r>
+    </w:p>
+    <w:p>
+      <w:pPr>
+        <w:rPr>
+          <w:rFonts w:ascii="Montserrat" w:hAnsi="Montserrat"/>
+        </w:rPr>
+      </w:pPr>
+    </w:p>
+    <w:p>
+      <w:pPr>
+        <w:rPr>
+          <w:rFonts w:ascii="Montserrat" w:hAnsi="Montserrat"/>
+        </w:rPr>
+      </w:pPr>
+      <w:r>
+        <w:rPr>
+          <w:rFonts w:ascii="Montserrat" w:hAnsi="Montserrat"/>
+        </w:rPr>
+        <w:t>Selectors</w:t>
+      </w:r>
+    </w:p>
+    <w:p>
+      <w:pPr>
+        <w:pStyle w:val="ListParagraph"/>
+        <w:numPr>
+          <w:ilvl w:val="0"/>
+          <w:numId w:val="36"/>
+        </w:numPr>
+        <w:rPr>
+          <w:rFonts w:ascii="Montserrat" w:hAnsi="Montserrat"/>
+        </w:rPr>
+      </w:pPr>
+      <w:r>
+        <w:rPr>
+          <w:rFonts w:ascii="Montserrat" w:hAnsi="Montserrat"/>
+        </w:rPr>
+        <w:t>Element Selectors – select all instances of a given element</w:t>
+      </w:r>
+    </w:p>
+    <w:p>
+      <w:pPr>
+        <w:pStyle w:val="ListParagraph"/>
+        <w:numPr>
+          <w:ilvl w:val="0"/>
+          <w:numId w:val="36"/>
+        </w:numPr>
+        <w:rPr>
+          <w:rFonts w:ascii="Montserrat" w:hAnsi="Montserrat"/>
+        </w:rPr>
+      </w:pPr>
+      <w:r>
+        <w:rPr>
+          <w:rFonts w:ascii="Montserrat" w:hAnsi="Montserrat"/>
+        </w:rPr>
+        <w:t xml:space="preserve">ID Selector </w:t>
+      </w:r>
+      <w:r>
+        <w:rPr>
+          <w:rFonts w:ascii="Montserrat" w:hAnsi="Montserrat"/>
+        </w:rPr>
+        <w:t>–</w:t>
+      </w:r>
+      <w:r>
+        <w:rPr>
+          <w:rFonts w:ascii="Montserrat" w:hAnsi="Montserrat"/>
+        </w:rPr>
+        <w:t xml:space="preserve"> </w:t>
+      </w:r>
+      <w:r>
+        <w:rPr>
+          <w:rFonts w:ascii="Montserrat" w:hAnsi="Montserrat"/>
+        </w:rPr>
+        <w:t>Selects an element with a given ID – Only one per page</w:t>
+      </w:r>
+    </w:p>
+    <w:p>
+      <w:pPr>
+        <w:pStyle w:val="ListParagraph"/>
+        <w:numPr>
+          <w:ilvl w:val="0"/>
+          <w:numId w:val="36"/>
+        </w:numPr>
+        <w:rPr>
+          <w:rFonts w:ascii="Montserrat" w:hAnsi="Montserrat"/>
+        </w:rPr>
+      </w:pPr>
+      <w:r>
+        <w:rPr>
+          <w:rFonts w:ascii="Montserrat" w:hAnsi="Montserrat"/>
+        </w:rPr>
+        <w:t>Class Selector – Selects all elements with a given class</w:t>
+      </w:r>
+    </w:p>
+    <w:p>
+      <w:pPr>
+        <w:pStyle w:val="ListParagraph"/>
+        <w:numPr>
+          <w:ilvl w:val="0"/>
+          <w:numId w:val="36"/>
+        </w:numPr>
+        <w:rPr>
+          <w:rFonts w:ascii="Montserrat" w:hAnsi="Montserrat"/>
+        </w:rPr>
+      </w:pPr>
+      <w:r>
+        <w:rPr>
+          <w:rFonts w:ascii="Montserrat" w:hAnsi="Montserrat"/>
+        </w:rPr>
+        <w:t>Star Selectors –</w:t>
+      </w:r>
+      <w:r>
+        <w:rPr>
+          <w:rFonts w:ascii="Montserrat" w:hAnsi="Montserrat"/>
+        </w:rPr>
+        <w:t xml:space="preserve"> Selects all elements on page</w:t>
+      </w:r>
+    </w:p>
+    <w:p>
+      <w:pPr>
+        <w:pStyle w:val="ListParagraph"/>
+        <w:numPr>
+          <w:ilvl w:val="0"/>
+          <w:numId w:val="36"/>
+        </w:numPr>
+        <w:rPr>
+          <w:rFonts w:ascii="Montserrat" w:hAnsi="Montserrat"/>
+        </w:rPr>
+      </w:pPr>
+      <w:r>
+        <w:rPr>
+          <w:rFonts w:ascii="Montserrat" w:hAnsi="Montserrat"/>
+        </w:rPr>
+        <w:t>Descendant Selectors –</w:t>
+      </w:r>
+      <w:r>
+        <w:rPr>
+          <w:rFonts w:ascii="Montserrat" w:hAnsi="Montserrat"/>
+        </w:rPr>
+        <w:t xml:space="preserve"> Selects nested elements</w:t>
+      </w:r>
+    </w:p>
+    <w:p>
+      <w:pPr>
+        <w:pStyle w:val="ListParagraph"/>
+        <w:numPr>
+          <w:ilvl w:val="1"/>
+          <w:numId w:val="36"/>
+        </w:numPr>
+        <w:rPr>
+          <w:rFonts w:ascii="Montserrat" w:hAnsi="Montserrat"/>
+        </w:rPr>
+      </w:pPr>
+      <w:r>
+        <w:rPr>
+          <w:rFonts w:ascii="Montserrat" w:hAnsi="Montserrat"/>
+        </w:rPr>
+        <w:t xml:space="preserve">li a </w:t>
+      </w:r>
+      <w:proofErr w:type="gramStart"/>
+      <w:r>
+        <w:rPr>
+          <w:rFonts w:ascii="Montserrat" w:hAnsi="Montserrat"/>
+        </w:rPr>
+        <w:t>{ }</w:t>
+      </w:r>
+      <w:proofErr w:type="gramEnd"/>
+    </w:p>
+    <w:p>
+      <w:pPr>
+        <w:pStyle w:val="ListParagraph"/>
+        <w:numPr>
+          <w:ilvl w:val="2"/>
+          <w:numId w:val="36"/>
+        </w:numPr>
+        <w:rPr>
+          <w:rFonts w:ascii="Montserrat" w:hAnsi="Montserrat"/>
+        </w:rPr>
+      </w:pPr>
+      <w:r>
+        <w:rPr>
+          <w:rFonts w:ascii="Montserrat" w:hAnsi="Montserrat"/>
+        </w:rPr>
+        <w:t>all anchor tags within li tags</w:t>
+      </w:r>
+    </w:p>
+    <w:p>
+      <w:pPr>
+        <w:pStyle w:val="ListParagraph"/>
+        <w:numPr>
+          <w:ilvl w:val="0"/>
+          <w:numId w:val="36"/>
+        </w:numPr>
+        <w:rPr>
+          <w:rFonts w:ascii="Montserrat" w:hAnsi="Montserrat"/>
+        </w:rPr>
+      </w:pPr>
+      <w:r>
+        <w:rPr>
+          <w:rFonts w:ascii="Montserrat" w:hAnsi="Montserrat"/>
+        </w:rPr>
+        <w:t>Adjacent Selectors –</w:t>
+      </w:r>
+      <w:r>
+        <w:rPr>
+          <w:rFonts w:ascii="Montserrat" w:hAnsi="Montserrat"/>
+        </w:rPr>
+        <w:t xml:space="preserve"> Selects elements of adjacent level</w:t>
+      </w:r>
+    </w:p>
+    <w:p>
+      <w:pPr>
+        <w:pStyle w:val="ListParagraph"/>
+        <w:numPr>
+          <w:ilvl w:val="0"/>
+          <w:numId w:val="36"/>
+        </w:numPr>
+        <w:rPr>
+          <w:rFonts w:ascii="Montserrat" w:hAnsi="Montserrat"/>
+        </w:rPr>
+      </w:pPr>
+      <w:r>
+        <w:rPr>
+          <w:rFonts w:ascii="Montserrat" w:hAnsi="Montserrat"/>
+        </w:rPr>
+        <w:t>Attribute Selectors –</w:t>
+      </w:r>
+      <w:r>
+        <w:rPr>
+          <w:rFonts w:ascii="Montserrat" w:hAnsi="Montserrat"/>
+        </w:rPr>
+        <w:t xml:space="preserve"> Selects attributes of tags</w:t>
+      </w:r>
+    </w:p>
+    <w:p>
+      <w:pPr>
+        <w:pStyle w:val="ListParagraph"/>
+        <w:numPr>
+          <w:ilvl w:val="0"/>
+          <w:numId w:val="36"/>
+        </w:numPr>
+        <w:rPr>
+          <w:rFonts w:ascii="Montserrat" w:hAnsi="Montserrat"/>
+        </w:rPr>
+      </w:pPr>
+      <w:r>
+        <w:rPr>
+          <w:rFonts w:ascii="Montserrat" w:hAnsi="Montserrat"/>
+        </w:rPr>
+        <w:t xml:space="preserve">Nth of type Selectors – </w:t>
+      </w:r>
+      <w:r>
+        <w:rPr>
+          <w:rFonts w:ascii="Montserrat" w:hAnsi="Montserrat"/>
+        </w:rPr>
+        <w:t>Selects every nth element</w:t>
+      </w:r>
+    </w:p>
+    <w:p>
+      <w:pPr>
+        <w:pStyle w:val="ListParagraph"/>
+        <w:numPr>
+          <w:ilvl w:val="1"/>
+          <w:numId w:val="36"/>
+        </w:numPr>
+        <w:rPr>
+          <w:rFonts w:ascii="Montserrat" w:hAnsi="Montserrat"/>
+        </w:rPr>
+      </w:pPr>
+      <w:proofErr w:type="spellStart"/>
+      <w:r>
+        <w:rPr>
+          <w:rFonts w:ascii="Montserrat" w:hAnsi="Montserrat"/>
+        </w:rPr>
+        <w:t>element:nth-of-type</w:t>
+      </w:r>
+      <w:proofErr w:type="spellEnd"/>
+      <w:r>
+        <w:rPr>
+          <w:rFonts w:ascii="Montserrat" w:hAnsi="Montserrat"/>
+        </w:rPr>
+        <w:t>(#) { }</w:t>
+      </w:r>
+    </w:p>
+    <w:p>
+      <w:pPr>
+        <w:rPr>
+          <w:rFonts w:ascii="Montserrat" w:hAnsi="Montserrat"/>
+        </w:rPr>
+      </w:pPr>
+    </w:p>
+    <w:p>
+      <w:pPr>
+        <w:rPr>
+          <w:rFonts w:ascii="Montserrat" w:hAnsi="Montserrat"/>
+        </w:rPr>
+      </w:pPr>
+      <w:r>
+        <w:rPr>
+          <w:rFonts w:ascii="Montserrat" w:hAnsi="Montserrat"/>
+        </w:rPr>
+        <w:t>Specificity &amp; Inheritance</w:t>
+      </w:r>
+    </w:p>
+    <w:p>
+      <w:pPr>
+        <w:pStyle w:val="ListParagraph"/>
+        <w:numPr>
+          <w:ilvl w:val="0"/>
+          <w:numId w:val="37"/>
+        </w:numPr>
+        <w:rPr>
+          <w:rFonts w:ascii="Montserrat" w:hAnsi="Montserrat"/>
+        </w:rPr>
+      </w:pPr>
+      <w:r>
+        <w:rPr>
+          <w:rFonts w:ascii="Montserrat" w:hAnsi="Montserrat"/>
+        </w:rPr>
+        <w:t>Children inherit properties/style from their parents</w:t>
+      </w:r>
+    </w:p>
+    <w:p>
+      <w:pPr>
+        <w:pStyle w:val="ListParagraph"/>
+        <w:numPr>
+          <w:ilvl w:val="0"/>
+          <w:numId w:val="37"/>
+        </w:numPr>
+        <w:rPr>
+          <w:rFonts w:ascii="Montserrat" w:hAnsi="Montserrat"/>
+        </w:rPr>
+      </w:pPr>
+      <w:r>
+        <w:rPr>
+          <w:rFonts w:ascii="Montserrat" w:hAnsi="Montserrat"/>
+        </w:rPr>
+        <w:t>Specificity Priority</w:t>
+      </w:r>
+    </w:p>
+    <w:p>
+      <w:pPr>
+        <w:pStyle w:val="ListParagraph"/>
+        <w:numPr>
+          <w:ilvl w:val="1"/>
+          <w:numId w:val="37"/>
+        </w:numPr>
+        <w:rPr>
+          <w:rFonts w:ascii="Montserrat" w:hAnsi="Montserrat"/>
+        </w:rPr>
+      </w:pPr>
+      <w:r>
+        <w:rPr>
+          <w:rFonts w:ascii="Montserrat" w:hAnsi="Montserrat"/>
+        </w:rPr>
+        <w:t xml:space="preserve">Inline </w:t>
+      </w:r>
+      <w:r>
+        <w:rPr>
+          <w:rFonts w:ascii="Montserrat" w:hAnsi="Montserrat"/>
+        </w:rPr>
+        <w:t>Styles &lt;- IDs &lt;- Classes, Attributes &lt;- Type Selectors</w:t>
+      </w:r>
+    </w:p>
+    <w:p>
+      <w:pPr>
+        <w:rPr>
+          <w:rFonts w:ascii="Montserrat" w:hAnsi="Montserrat"/>
+        </w:rPr>
+      </w:pPr>
+    </w:p>
+    <w:p>
+      <w:pPr>
+        <w:rPr>
+          <w:rFonts w:ascii="Montserrat" w:hAnsi="Montserrat"/>
+        </w:rPr>
+      </w:pPr>
+    </w:p>
+    <w:p>
+      <w:pPr>
+        <w:rPr>
+          <w:rFonts w:ascii="Montserrat" w:hAnsi="Montserrat"/>
+        </w:rPr>
+      </w:pPr>
+    </w:p>
+    <w:p>
+      <w:pPr>
+        <w:rPr>
+          <w:rFonts w:ascii="Montserrat" w:hAnsi="Montserrat"/>
+        </w:rPr>
+      </w:pPr>
+    </w:p>
+    <w:p>
+      <w:pPr>
+        <w:rPr>
+          <w:rFonts w:ascii="Montserrat" w:hAnsi="Montserrat"/>
+        </w:rPr>
+      </w:pPr>
+    </w:p>
+    <w:p>
+      <w:pPr>
+        <w:rPr>
+          <w:rFonts w:ascii="Montserrat" w:hAnsi="Montserrat"/>
+        </w:rPr>
+      </w:pPr>
+    </w:p>
+    <w:p>
+      <w:pPr>
+        <w:rPr>
+          <w:rFonts w:ascii="Montserrat" w:hAnsi="Montserrat"/>
+        </w:rPr>
+      </w:pPr>
+    </w:p>
+    <w:p>
+      <w:pPr>
+        <w:rPr>
+          <w:rFonts w:ascii="Montserrat" w:hAnsi="Montserrat"/>
+        </w:rPr>
+      </w:pPr>
+    </w:p>
+    <w:p>
+      <w:pPr>
+        <w:rPr>
+          <w:rFonts w:ascii="Montserrat" w:hAnsi="Montserrat"/>
+        </w:rPr>
+      </w:pPr>
+    </w:p>
+    <w:p>
+      <w:pPr>
+        <w:rPr>
+          <w:rFonts w:ascii="Montserrat" w:hAnsi="Montserrat"/>
+        </w:rPr>
+      </w:pPr>
+    </w:p>
+    <w:p>
+      <w:pPr>
+        <w:rPr>
+          <w:rFonts w:ascii="Montserrat" w:hAnsi="Montserrat"/>
+        </w:rPr>
+      </w:pPr>
+    </w:p>
+    <w:p>
+      <w:pPr>
+        <w:pStyle w:val="MHeading2"/>
+        <w:rPr>
+          <w:u w:val="single"/>
+        </w:rPr>
+      </w:pPr>
+      <w:r>
+        <w:rPr>
+          <w:u w:val="single"/>
+        </w:rPr>
+        <w:lastRenderedPageBreak/>
+        <w:t xml:space="preserve">Unit </w:t>
+      </w:r>
+      <w:r>
+        <w:rPr>
+          <w:u w:val="single"/>
+        </w:rPr>
+        <w:t>5</w:t>
+      </w:r>
+      <w:r>
+        <w:rPr>
+          <w:u w:val="single"/>
+        </w:rPr>
+        <w:t xml:space="preserve">: </w:t>
+      </w:r>
+      <w:r>
+        <w:rPr>
+          <w:u w:val="single"/>
+        </w:rPr>
+        <w:t>Int</w:t>
+      </w:r>
+      <w:r>
+        <w:rPr>
+          <w:u w:val="single"/>
+        </w:rPr>
+        <w:t>ermediate</w:t>
+      </w:r>
+      <w:r>
+        <w:rPr>
+          <w:u w:val="single"/>
+        </w:rPr>
+        <w:t xml:space="preserve"> CSS</w:t>
+      </w:r>
+    </w:p>
+    <w:p>
+      <w:pPr>
+        <w:rPr>
+          <w:rFonts w:ascii="Montserrat" w:hAnsi="Montserrat"/>
+        </w:rPr>
+      </w:pPr>
+    </w:p>
+    <w:p>
+      <w:pPr>
+        <w:rPr>
+          <w:rFonts w:ascii="Montserrat" w:hAnsi="Montserrat"/>
+          <w:sz w:val="26"/>
+          <w:szCs w:val="26"/>
+        </w:rPr>
+      </w:pPr>
+      <w:r>
+        <w:rPr>
+          <w:rFonts w:ascii="Montserrat" w:hAnsi="Montserrat"/>
+          <w:sz w:val="26"/>
+          <w:szCs w:val="26"/>
+        </w:rPr>
+        <w:t>Objectives:</w:t>
+      </w:r>
+    </w:p>
+    <w:p>
+      <w:pPr>
+        <w:pStyle w:val="ListParagraph"/>
+        <w:numPr>
+          <w:ilvl w:val="0"/>
+          <w:numId w:val="38"/>
+        </w:numPr>
+        <w:rPr>
+          <w:rFonts w:ascii="Montserrat" w:hAnsi="Montserrat"/>
+        </w:rPr>
+      </w:pPr>
+      <w:r>
+        <w:rPr>
+          <w:rFonts w:ascii="Montserrat" w:hAnsi="Montserrat"/>
+        </w:rPr>
+        <w:t>Manipulate common font and text properties using CSS</w:t>
+      </w:r>
+    </w:p>
+    <w:p>
+      <w:pPr>
+        <w:pStyle w:val="ListParagraph"/>
+        <w:numPr>
+          <w:ilvl w:val="0"/>
+          <w:numId w:val="38"/>
+        </w:numPr>
+        <w:rPr>
+          <w:rFonts w:ascii="Montserrat" w:hAnsi="Montserrat"/>
+        </w:rPr>
+      </w:pPr>
+      <w:r>
+        <w:rPr>
+          <w:rFonts w:ascii="Montserrat" w:hAnsi="Montserrat"/>
+        </w:rPr>
+        <w:t>Include external fonts using Google Fonts</w:t>
+      </w:r>
+    </w:p>
+    <w:p>
+      <w:pPr>
+        <w:pStyle w:val="ListParagraph"/>
+        <w:numPr>
+          <w:ilvl w:val="0"/>
+          <w:numId w:val="38"/>
+        </w:numPr>
+        <w:rPr>
+          <w:rFonts w:ascii="Montserrat" w:hAnsi="Montserrat"/>
+        </w:rPr>
+      </w:pPr>
+      <w:r>
+        <w:rPr>
+          <w:rFonts w:ascii="Montserrat" w:hAnsi="Montserrat"/>
+        </w:rPr>
+        <w:t>Define and manipulate the four components of the Box Model</w:t>
+      </w:r>
+    </w:p>
+    <w:p>
+      <w:pPr>
+        <w:rPr>
+          <w:rFonts w:ascii="Montserrat" w:hAnsi="Montserrat"/>
+        </w:rPr>
+      </w:pPr>
+    </w:p>
+    <w:p>
+      <w:pPr>
+        <w:rPr>
+          <w:rFonts w:ascii="Montserrat" w:hAnsi="Montserrat"/>
+        </w:rPr>
+      </w:pPr>
+      <w:r>
+        <w:rPr>
+          <w:rFonts w:ascii="Montserrat" w:hAnsi="Montserrat"/>
+        </w:rPr>
+        <w:t>Exercises:</w:t>
+      </w:r>
+    </w:p>
+    <w:p>
+      <w:pPr>
+        <w:pStyle w:val="ListParagraph"/>
+        <w:numPr>
+          <w:ilvl w:val="0"/>
+          <w:numId w:val="40"/>
+        </w:numPr>
+        <w:rPr>
+          <w:rFonts w:ascii="Montserrat" w:hAnsi="Montserrat"/>
+        </w:rPr>
+      </w:pPr>
+      <w:r>
+        <w:rPr>
+          <w:rFonts w:ascii="Montserrat" w:hAnsi="Montserrat"/>
+        </w:rPr>
+        <w:t>Tic Tac Toe Board (no JS/no logic)</w:t>
+      </w:r>
+    </w:p>
+    <w:p>
+      <w:pPr>
+        <w:pStyle w:val="ListParagraph"/>
+        <w:numPr>
+          <w:ilvl w:val="0"/>
+          <w:numId w:val="40"/>
+        </w:numPr>
+        <w:rPr>
+          <w:rFonts w:ascii="Montserrat" w:hAnsi="Montserrat"/>
+        </w:rPr>
+      </w:pPr>
+      <w:r>
+        <w:rPr>
+          <w:rFonts w:ascii="Montserrat" w:hAnsi="Montserrat"/>
+        </w:rPr>
+        <w:t>Photo Portfolio/Gallery</w:t>
+      </w:r>
+    </w:p>
+    <w:p>
+      <w:pPr>
+        <w:pStyle w:val="ListParagraph"/>
+        <w:numPr>
+          <w:ilvl w:val="0"/>
+          <w:numId w:val="40"/>
+        </w:numPr>
+        <w:rPr>
+          <w:rFonts w:ascii="Montserrat" w:hAnsi="Montserrat"/>
+        </w:rPr>
+      </w:pPr>
+      <w:r>
+        <w:rPr>
+          <w:rFonts w:ascii="Montserrat" w:hAnsi="Montserrat"/>
+        </w:rPr>
+        <w:t>Blog</w:t>
+      </w:r>
+    </w:p>
+    <w:p>
+      <w:pPr>
+        <w:rPr>
+          <w:rFonts w:ascii="Montserrat" w:hAnsi="Montserrat"/>
+        </w:rPr>
+      </w:pPr>
+    </w:p>
+    <w:p>
+      <w:pPr>
+        <w:rPr>
+          <w:rFonts w:ascii="Montserrat" w:hAnsi="Montserrat"/>
+        </w:rPr>
+      </w:pPr>
+      <w:r>
+        <w:rPr>
+          <w:rFonts w:ascii="Montserrat" w:hAnsi="Montserrat"/>
+        </w:rPr>
+        <w:t>Texts &amp; Fonts</w:t>
+      </w:r>
+    </w:p>
+    <w:p>
+      <w:pPr>
+        <w:pStyle w:val="ListParagraph"/>
+        <w:numPr>
+          <w:ilvl w:val="0"/>
+          <w:numId w:val="41"/>
+        </w:numPr>
+        <w:rPr>
+          <w:rFonts w:ascii="Montserrat" w:hAnsi="Montserrat"/>
+        </w:rPr>
+      </w:pPr>
+      <w:r>
+        <w:rPr>
+          <w:rFonts w:ascii="Montserrat" w:hAnsi="Montserrat"/>
+        </w:rPr>
+        <w:t xml:space="preserve"> Resources </w:t>
+      </w:r>
+      <w:r>
+        <w:rPr>
+          <w:rFonts w:ascii="Montserrat" w:hAnsi="Montserrat"/>
+        </w:rPr>
+        <w:t>–</w:t>
+      </w:r>
+      <w:r>
+        <w:rPr>
+          <w:rFonts w:ascii="Montserrat" w:hAnsi="Montserrat"/>
+        </w:rPr>
+        <w:t xml:space="preserve"> </w:t>
+      </w:r>
+      <w:r>
+        <w:rPr>
+          <w:rFonts w:ascii="Montserrat" w:hAnsi="Montserrat"/>
+        </w:rPr>
+        <w:t>cssfontstack.com</w:t>
+      </w:r>
+    </w:p>
+    <w:p>
+      <w:pPr>
+        <w:pStyle w:val="ListParagraph"/>
+        <w:numPr>
+          <w:ilvl w:val="0"/>
+          <w:numId w:val="41"/>
+        </w:numPr>
+        <w:rPr>
+          <w:rFonts w:ascii="Montserrat" w:hAnsi="Montserrat"/>
+        </w:rPr>
+      </w:pPr>
+      <w:r>
+        <w:rPr>
+          <w:rFonts w:ascii="Montserrat" w:hAnsi="Montserrat"/>
+        </w:rPr>
+        <w:t>Google Fonts (available online)</w:t>
+      </w:r>
+    </w:p>
+    <w:p>
+      <w:pPr>
+        <w:pStyle w:val="ListParagraph"/>
+        <w:numPr>
+          <w:ilvl w:val="0"/>
+          <w:numId w:val="41"/>
+        </w:numPr>
+        <w:rPr>
+          <w:rFonts w:ascii="Montserrat" w:hAnsi="Montserrat"/>
+        </w:rPr>
+      </w:pPr>
+      <w:r>
+        <w:rPr>
+          <w:rFonts w:ascii="Montserrat" w:hAnsi="Montserrat"/>
+        </w:rPr>
+        <w:t>font-family – change font</w:t>
+      </w:r>
+    </w:p>
+    <w:p>
+      <w:pPr>
+        <w:pStyle w:val="ListParagraph"/>
+        <w:numPr>
+          <w:ilvl w:val="0"/>
+          <w:numId w:val="41"/>
+        </w:numPr>
+        <w:rPr>
+          <w:rFonts w:ascii="Montserrat" w:hAnsi="Montserrat"/>
+        </w:rPr>
+      </w:pPr>
+      <w:r>
+        <w:rPr>
+          <w:rFonts w:ascii="Montserrat" w:hAnsi="Montserrat"/>
+        </w:rPr>
+        <w:t>font-size – change font size</w:t>
+      </w:r>
+    </w:p>
+    <w:p>
+      <w:pPr>
+        <w:pStyle w:val="ListParagraph"/>
+        <w:numPr>
+          <w:ilvl w:val="1"/>
+          <w:numId w:val="41"/>
+        </w:numPr>
+        <w:rPr>
+          <w:rFonts w:ascii="Montserrat" w:hAnsi="Montserrat"/>
+        </w:rPr>
+      </w:pPr>
+      <w:proofErr w:type="spellStart"/>
+      <w:r>
+        <w:rPr>
+          <w:rFonts w:ascii="Montserrat" w:hAnsi="Montserrat"/>
+        </w:rPr>
+        <w:t>em</w:t>
+      </w:r>
+      <w:proofErr w:type="spellEnd"/>
+      <w:r>
+        <w:rPr>
+          <w:rFonts w:ascii="Montserrat" w:hAnsi="Montserrat"/>
+        </w:rPr>
+        <w:t xml:space="preserve"> – references parent</w:t>
+      </w:r>
+    </w:p>
+    <w:p>
+      <w:pPr>
+        <w:pStyle w:val="ListParagraph"/>
+        <w:numPr>
+          <w:ilvl w:val="2"/>
+          <w:numId w:val="41"/>
+        </w:numPr>
+        <w:rPr>
+          <w:rFonts w:ascii="Montserrat" w:hAnsi="Montserrat"/>
+        </w:rPr>
+      </w:pPr>
+      <w:r>
+        <w:rPr>
+          <w:rFonts w:ascii="Montserrat" w:hAnsi="Montserrat"/>
+        </w:rPr>
+        <w:t>font-size: 2.0em;</w:t>
+      </w:r>
+    </w:p>
+    <w:p>
+      <w:pPr>
+        <w:pStyle w:val="ListParagraph"/>
+        <w:numPr>
+          <w:ilvl w:val="0"/>
+          <w:numId w:val="41"/>
+        </w:numPr>
+        <w:rPr>
+          <w:rFonts w:ascii="Montserrat" w:hAnsi="Montserrat"/>
+        </w:rPr>
+      </w:pPr>
+      <w:r>
+        <w:rPr>
+          <w:rFonts w:ascii="Montserrat" w:hAnsi="Montserrat"/>
+        </w:rPr>
+        <w:t>font-weight – thickness of font</w:t>
+      </w:r>
+    </w:p>
+    <w:p>
+      <w:pPr>
+        <w:pStyle w:val="ListParagraph"/>
+        <w:numPr>
+          <w:ilvl w:val="0"/>
+          <w:numId w:val="41"/>
+        </w:numPr>
+        <w:rPr>
+          <w:rFonts w:ascii="Montserrat" w:hAnsi="Montserrat"/>
+        </w:rPr>
+      </w:pPr>
+      <w:r>
+        <w:rPr>
+          <w:rFonts w:ascii="Montserrat" w:hAnsi="Montserrat"/>
+        </w:rPr>
+        <w:t>line-height – paragraph spacing</w:t>
+      </w:r>
+    </w:p>
+    <w:p>
+      <w:pPr>
+        <w:pStyle w:val="ListParagraph"/>
+        <w:numPr>
+          <w:ilvl w:val="0"/>
+          <w:numId w:val="41"/>
+        </w:numPr>
+        <w:rPr>
+          <w:rFonts w:ascii="Montserrat" w:hAnsi="Montserrat"/>
+        </w:rPr>
+      </w:pPr>
+      <w:r>
+        <w:rPr>
+          <w:rFonts w:ascii="Montserrat" w:hAnsi="Montserrat"/>
+        </w:rPr>
+        <w:t>text-align – alignment of text on page</w:t>
+      </w:r>
+    </w:p>
+    <w:p>
+      <w:pPr>
+        <w:pStyle w:val="ListParagraph"/>
+        <w:numPr>
+          <w:ilvl w:val="0"/>
+          <w:numId w:val="41"/>
+        </w:numPr>
+        <w:rPr>
+          <w:rFonts w:ascii="Montserrat" w:hAnsi="Montserrat"/>
+        </w:rPr>
+      </w:pPr>
+      <w:r>
+        <w:rPr>
+          <w:rFonts w:ascii="Montserrat" w:hAnsi="Montserrat"/>
+        </w:rPr>
+        <w:t>text-decoration – over</w:t>
+      </w:r>
+      <w:r>
+        <w:rPr>
+          <w:rFonts w:ascii="Montserrat" w:hAnsi="Montserrat"/>
+        </w:rPr>
+        <w:t>/u</w:t>
+      </w:r>
+      <w:r>
+        <w:rPr>
+          <w:rFonts w:ascii="Montserrat" w:hAnsi="Montserrat"/>
+        </w:rPr>
+        <w:t>nderline, strikethrough</w:t>
+      </w:r>
+    </w:p>
+    <w:p>
+      <w:pPr>
+        <w:rPr>
+          <w:rFonts w:ascii="Montserrat" w:hAnsi="Montserrat"/>
+        </w:rPr>
+      </w:pPr>
+    </w:p>
+    <w:p>
+      <w:pPr>
+        <w:rPr>
+          <w:rFonts w:ascii="Montserrat" w:hAnsi="Montserrat"/>
+        </w:rPr>
+      </w:pPr>
+      <w:r>
+        <w:rPr>
+          <w:rFonts w:ascii="Montserrat" w:hAnsi="Montserrat"/>
+        </w:rPr>
+        <w:t>Custom Fonts</w:t>
+      </w:r>
+    </w:p>
+    <w:p>
+      <w:pPr>
+        <w:pStyle w:val="ListParagraph"/>
+        <w:numPr>
+          <w:ilvl w:val="0"/>
+          <w:numId w:val="42"/>
+        </w:numPr>
+        <w:rPr>
+          <w:rFonts w:ascii="Montserrat" w:hAnsi="Montserrat"/>
+        </w:rPr>
+      </w:pPr>
+      <w:r>
+        <w:rPr>
+          <w:rFonts w:ascii="Montserrat" w:hAnsi="Montserrat"/>
+        </w:rPr>
+        <w:t>fonts.google.com</w:t>
+      </w:r>
+    </w:p>
+    <w:p>
+      <w:pPr>
+        <w:pStyle w:val="ListParagraph"/>
+        <w:numPr>
+          <w:ilvl w:val="0"/>
+          <w:numId w:val="42"/>
+        </w:numPr>
+        <w:rPr>
+          <w:rFonts w:ascii="Montserrat" w:hAnsi="Montserrat"/>
+        </w:rPr>
+      </w:pPr>
+      <w:r>
+        <w:rPr>
+          <w:rFonts w:ascii="Montserrat" w:hAnsi="Montserrat"/>
+        </w:rPr>
+        <w:t>choose font, add to cart – embed link and add as stylesheet</w:t>
+      </w:r>
+    </w:p>
+    <w:p>
+      <w:pPr>
+        <w:pStyle w:val="ListParagraph"/>
+        <w:numPr>
+          <w:ilvl w:val="0"/>
+          <w:numId w:val="42"/>
+        </w:numPr>
+        <w:rPr>
+          <w:rFonts w:ascii="Montserrat" w:hAnsi="Montserrat"/>
+        </w:rPr>
+      </w:pPr>
+      <w:r>
+        <w:rPr>
+          <w:rFonts w:ascii="Montserrat" w:hAnsi="Montserrat"/>
+        </w:rPr>
+        <w:t>remember to check page load!!</w:t>
+      </w:r>
+    </w:p>
+    <w:p>
+      <w:pPr>
+        <w:rPr>
+          <w:rFonts w:ascii="Montserrat" w:hAnsi="Montserrat"/>
+        </w:rPr>
+      </w:pPr>
+    </w:p>
+    <w:p>
+      <w:pPr>
+        <w:rPr>
+          <w:rFonts w:ascii="Montserrat" w:hAnsi="Montserrat"/>
+        </w:rPr>
+      </w:pPr>
+      <w:r>
+        <w:rPr>
+          <w:rFonts w:ascii="Montserrat" w:hAnsi="Montserrat"/>
+        </w:rPr>
+        <w:t>Introduction to the Box Model</w:t>
+      </w:r>
+    </w:p>
+    <w:p>
+      <w:pPr>
+        <w:pStyle w:val="ListParagraph"/>
+        <w:numPr>
+          <w:ilvl w:val="0"/>
+          <w:numId w:val="43"/>
+        </w:numPr>
+        <w:rPr>
+          <w:rFonts w:ascii="Montserrat" w:hAnsi="Montserrat"/>
+        </w:rPr>
+      </w:pPr>
+      <w:r>
+        <w:rPr>
+          <w:rFonts w:ascii="Montserrat" w:hAnsi="Montserrat"/>
+        </w:rPr>
+        <w:t>In a document, each element is represented as a rectangular box</w:t>
+      </w:r>
+    </w:p>
+    <w:p>
+      <w:pPr>
+        <w:pStyle w:val="ListParagraph"/>
+        <w:numPr>
+          <w:ilvl w:val="0"/>
+          <w:numId w:val="43"/>
+        </w:numPr>
+        <w:rPr>
+          <w:rFonts w:ascii="Montserrat" w:hAnsi="Montserrat"/>
+        </w:rPr>
+      </w:pPr>
+      <w:r>
+        <w:rPr>
+          <w:rFonts w:ascii="Montserrat" w:hAnsi="Montserrat"/>
+        </w:rPr>
+        <w:t>Components</w:t>
+      </w:r>
+    </w:p>
+    <w:p>
+      <w:pPr>
+        <w:pStyle w:val="ListParagraph"/>
+        <w:numPr>
+          <w:ilvl w:val="1"/>
+          <w:numId w:val="43"/>
+        </w:numPr>
+        <w:rPr>
+          <w:rFonts w:ascii="Montserrat" w:hAnsi="Montserrat"/>
+        </w:rPr>
+      </w:pPr>
+      <w:r>
+        <w:rPr>
+          <w:rFonts w:ascii="Montserrat" w:hAnsi="Montserrat"/>
+        </w:rPr>
+        <w:t>Margin Edge – between border and outside</w:t>
+      </w:r>
+    </w:p>
+    <w:p>
+      <w:pPr>
+        <w:pStyle w:val="ListParagraph"/>
+        <w:numPr>
+          <w:ilvl w:val="1"/>
+          <w:numId w:val="43"/>
+        </w:numPr>
+        <w:rPr>
+          <w:rFonts w:ascii="Montserrat" w:hAnsi="Montserrat"/>
+        </w:rPr>
+      </w:pPr>
+      <w:r>
+        <w:rPr>
+          <w:rFonts w:ascii="Montserrat" w:hAnsi="Montserrat"/>
+        </w:rPr>
+        <w:t>Border Edge</w:t>
+      </w:r>
+    </w:p>
+    <w:p>
+      <w:pPr>
+        <w:pStyle w:val="ListParagraph"/>
+        <w:numPr>
+          <w:ilvl w:val="1"/>
+          <w:numId w:val="43"/>
+        </w:numPr>
+        <w:rPr>
+          <w:rFonts w:ascii="Montserrat" w:hAnsi="Montserrat"/>
+        </w:rPr>
+      </w:pPr>
+      <w:r>
+        <w:rPr>
+          <w:rFonts w:ascii="Montserrat" w:hAnsi="Montserrat"/>
+        </w:rPr>
+        <w:t>Padding Edge – area between content and borde</w:t>
+      </w:r>
+      <w:r>
+        <w:rPr>
+          <w:rFonts w:ascii="Montserrat" w:hAnsi="Montserrat"/>
+        </w:rPr>
+        <w:t>r</w:t>
+      </w:r>
+    </w:p>
+    <w:p>
+      <w:pPr>
+        <w:pStyle w:val="ListParagraph"/>
+        <w:numPr>
+          <w:ilvl w:val="2"/>
+          <w:numId w:val="43"/>
+        </w:numPr>
+        <w:rPr>
+          <w:rFonts w:ascii="Montserrat" w:hAnsi="Montserrat"/>
+        </w:rPr>
+      </w:pPr>
+      <w:proofErr w:type="gramStart"/>
+      <w:r>
+        <w:rPr>
+          <w:rFonts w:ascii="Montserrat" w:hAnsi="Montserrat"/>
+        </w:rPr>
+        <w:t>can  be</w:t>
+      </w:r>
+      <w:proofErr w:type="gramEnd"/>
+      <w:r>
+        <w:rPr>
+          <w:rFonts w:ascii="Montserrat" w:hAnsi="Montserrat"/>
+        </w:rPr>
+        <w:t xml:space="preserve"> localized </w:t>
+      </w:r>
+      <w:r>
+        <w:rPr>
+          <w:rFonts w:ascii="Montserrat" w:hAnsi="Montserrat"/>
+        </w:rPr>
+        <w:t>to left right above below, or all around by default</w:t>
+      </w:r>
+    </w:p>
+    <w:p>
+      <w:pPr>
+        <w:pStyle w:val="ListParagraph"/>
+        <w:numPr>
+          <w:ilvl w:val="1"/>
+          <w:numId w:val="43"/>
+        </w:numPr>
+        <w:rPr>
+          <w:rFonts w:ascii="Montserrat" w:hAnsi="Montserrat"/>
+        </w:rPr>
+      </w:pPr>
+      <w:r>
+        <w:rPr>
+          <w:rFonts w:ascii="Montserrat" w:hAnsi="Montserrat"/>
+        </w:rPr>
+        <w:t>Content Edge</w:t>
+      </w:r>
+    </w:p>
+    <w:p>
+      <w:pPr>
+        <w:rPr>
+          <w:rFonts w:ascii="Montserrat" w:hAnsi="Montserrat"/>
+        </w:rPr>
+      </w:pPr>
+    </w:p>
+    <w:p>
+      <w:pPr>
+        <w:rPr>
+          <w:rFonts w:ascii="Montserrat" w:hAnsi="Montserrat"/>
+        </w:rPr>
+      </w:pPr>
+      <w:bookmarkStart w:id="7" w:name="_GoBack"/>
+      <w:bookmarkEnd w:id="7"/>
     </w:p>
     <w:sectPr>
       <w:pgSz w:w="12240" w:h="15840"/>
@@ -5112,6 +7354,92 @@
     </w:lvl>
   </w:abstractNum>
   <w:abstractNum w:abstractNumId="2" w15:restartNumberingAfterBreak="0">
+    <w:nsid w:val="03F27D1E"/>
+    <w:multiLevelType w:val="hybridMultilevel"/>
+    <w:tmpl w:val="443C4274"/>
+    <w:lvl w:ilvl="0" w:tplc="0409000F">
+      <w:start w:val="1"/>
+      <w:numFmt w:val="decimal"/>
+      <w:lvlText w:val="%1."/>
+      <w:lvlJc w:val="left"/>
+      <w:pPr>
+        <w:ind w:left="720" w:hanging="360"/>
+      </w:pPr>
+    </w:lvl>
+    <w:lvl w:ilvl="1" w:tplc="04090019">
+      <w:start w:val="1"/>
+      <w:numFmt w:val="lowerLetter"/>
+      <w:lvlText w:val="%2."/>
+      <w:lvlJc w:val="left"/>
+      <w:pPr>
+        <w:ind w:left="1440" w:hanging="360"/>
+      </w:pPr>
+    </w:lvl>
+    <w:lvl w:ilvl="2" w:tplc="0409001B" w:tentative="1">
+      <w:start w:val="1"/>
+      <w:numFmt w:val="lowerRoman"/>
+      <w:lvlText w:val="%3."/>
+      <w:lvlJc w:val="right"/>
+      <w:pPr>
+        <w:ind w:left="2160" w:hanging="180"/>
+      </w:pPr>
+    </w:lvl>
+    <w:lvl w:ilvl="3" w:tplc="0409000F" w:tentative="1">
+      <w:start w:val="1"/>
+      <w:numFmt w:val="decimal"/>
+      <w:lvlText w:val="%4."/>
+      <w:lvlJc w:val="left"/>
+      <w:pPr>
+        <w:ind w:left="2880" w:hanging="360"/>
+      </w:pPr>
+    </w:lvl>
+    <w:lvl w:ilvl="4" w:tplc="04090019" w:tentative="1">
+      <w:start w:val="1"/>
+      <w:numFmt w:val="lowerLetter"/>
+      <w:lvlText w:val="%5."/>
+      <w:lvlJc w:val="left"/>
+      <w:pPr>
+        <w:ind w:left="3600" w:hanging="360"/>
+      </w:pPr>
+    </w:lvl>
+    <w:lvl w:ilvl="5" w:tplc="0409001B" w:tentative="1">
+      <w:start w:val="1"/>
+      <w:numFmt w:val="lowerRoman"/>
+      <w:lvlText w:val="%6."/>
+      <w:lvlJc w:val="right"/>
+      <w:pPr>
+        <w:ind w:left="4320" w:hanging="180"/>
+      </w:pPr>
+    </w:lvl>
+    <w:lvl w:ilvl="6" w:tplc="0409000F" w:tentative="1">
+      <w:start w:val="1"/>
+      <w:numFmt w:val="decimal"/>
+      <w:lvlText w:val="%7."/>
+      <w:lvlJc w:val="left"/>
+      <w:pPr>
+        <w:ind w:left="5040" w:hanging="360"/>
+      </w:pPr>
+    </w:lvl>
+    <w:lvl w:ilvl="7" w:tplc="04090019" w:tentative="1">
+      <w:start w:val="1"/>
+      <w:numFmt w:val="lowerLetter"/>
+      <w:lvlText w:val="%8."/>
+      <w:lvlJc w:val="left"/>
+      <w:pPr>
+        <w:ind w:left="5760" w:hanging="360"/>
+      </w:pPr>
+    </w:lvl>
+    <w:lvl w:ilvl="8" w:tplc="0409001B" w:tentative="1">
+      <w:start w:val="1"/>
+      <w:numFmt w:val="lowerRoman"/>
+      <w:lvlText w:val="%9."/>
+      <w:lvlJc w:val="right"/>
+      <w:pPr>
+        <w:ind w:left="6480" w:hanging="180"/>
+      </w:pPr>
+    </w:lvl>
+  </w:abstractNum>
+  <w:abstractNum w:abstractNumId="3" w15:restartNumberingAfterBreak="0">
     <w:nsid w:val="08100EB9"/>
     <w:multiLevelType w:val="hybridMultilevel"/>
     <w:tmpl w:val="FDF675F8"/>
@@ -5200,7 +7528,7 @@
       </w:pPr>
     </w:lvl>
   </w:abstractNum>
-  <w:abstractNum w:abstractNumId="3" w15:restartNumberingAfterBreak="0">
+  <w:abstractNum w:abstractNumId="4" w15:restartNumberingAfterBreak="0">
     <w:nsid w:val="0A952133"/>
     <w:multiLevelType w:val="hybridMultilevel"/>
     <w:tmpl w:val="B25624C0"/>
@@ -5286,7 +7614,120 @@
       </w:pPr>
     </w:lvl>
   </w:abstractNum>
-  <w:abstractNum w:abstractNumId="4" w15:restartNumberingAfterBreak="0">
+  <w:abstractNum w:abstractNumId="5" w15:restartNumberingAfterBreak="0">
+    <w:nsid w:val="0BF26DB8"/>
+    <w:multiLevelType w:val="hybridMultilevel"/>
+    <w:tmpl w:val="E6D4094A"/>
+    <w:lvl w:ilvl="0" w:tplc="04090001">
+      <w:start w:val="1"/>
+      <w:numFmt w:val="bullet"/>
+      <w:lvlText w:val=""/>
+      <w:lvlJc w:val="left"/>
+      <w:pPr>
+        <w:ind w:left="720" w:hanging="360"/>
+      </w:pPr>
+      <w:rPr>
+        <w:rFonts w:ascii="Symbol" w:hAnsi="Symbol" w:hint="default"/>
+      </w:rPr>
+    </w:lvl>
+    <w:lvl w:ilvl="1" w:tplc="04090003">
+      <w:start w:val="1"/>
+      <w:numFmt w:val="bullet"/>
+      <w:lvlText w:val="o"/>
+      <w:lvlJc w:val="left"/>
+      <w:pPr>
+        <w:ind w:left="1440" w:hanging="360"/>
+      </w:pPr>
+      <w:rPr>
+        <w:rFonts w:ascii="Courier New" w:hAnsi="Courier New" w:cs="Courier New" w:hint="default"/>
+      </w:rPr>
+    </w:lvl>
+    <w:lvl w:ilvl="2" w:tplc="04090005">
+      <w:start w:val="1"/>
+      <w:numFmt w:val="bullet"/>
+      <w:lvlText w:val=""/>
+      <w:lvlJc w:val="left"/>
+      <w:pPr>
+        <w:ind w:left="2160" w:hanging="360"/>
+      </w:pPr>
+      <w:rPr>
+        <w:rFonts w:ascii="Wingdings" w:hAnsi="Wingdings" w:hint="default"/>
+      </w:rPr>
+    </w:lvl>
+    <w:lvl w:ilvl="3" w:tplc="04090001" w:tentative="1">
+      <w:start w:val="1"/>
+      <w:numFmt w:val="bullet"/>
+      <w:lvlText w:val=""/>
+      <w:lvlJc w:val="left"/>
+      <w:pPr>
+        <w:ind w:left="2880" w:hanging="360"/>
+      </w:pPr>
+      <w:rPr>
+        <w:rFonts w:ascii="Symbol" w:hAnsi="Symbol" w:hint="default"/>
+      </w:rPr>
+    </w:lvl>
+    <w:lvl w:ilvl="4" w:tplc="04090003" w:tentative="1">
+      <w:start w:val="1"/>
+      <w:numFmt w:val="bullet"/>
+      <w:lvlText w:val="o"/>
+      <w:lvlJc w:val="left"/>
+      <w:pPr>
+        <w:ind w:left="3600" w:hanging="360"/>
+      </w:pPr>
+      <w:rPr>
+        <w:rFonts w:ascii="Courier New" w:hAnsi="Courier New" w:cs="Courier New" w:hint="default"/>
+      </w:rPr>
+    </w:lvl>
+    <w:lvl w:ilvl="5" w:tplc="04090005" w:tentative="1">
+      <w:start w:val="1"/>
+      <w:numFmt w:val="bullet"/>
+      <w:lvlText w:val=""/>
+      <w:lvlJc w:val="left"/>
+      <w:pPr>
+        <w:ind w:left="4320" w:hanging="360"/>
+      </w:pPr>
+      <w:rPr>
+        <w:rFonts w:ascii="Wingdings" w:hAnsi="Wingdings" w:hint="default"/>
+      </w:rPr>
+    </w:lvl>
+    <w:lvl w:ilvl="6" w:tplc="04090001" w:tentative="1">
+      <w:start w:val="1"/>
+      <w:numFmt w:val="bullet"/>
+      <w:lvlText w:val=""/>
+      <w:lvlJc w:val="left"/>
+      <w:pPr>
+        <w:ind w:left="5040" w:hanging="360"/>
+      </w:pPr>
+      <w:rPr>
+        <w:rFonts w:ascii="Symbol" w:hAnsi="Symbol" w:hint="default"/>
+      </w:rPr>
+    </w:lvl>
+    <w:lvl w:ilvl="7" w:tplc="04090003" w:tentative="1">
+      <w:start w:val="1"/>
+      <w:numFmt w:val="bullet"/>
+      <w:lvlText w:val="o"/>
+      <w:lvlJc w:val="left"/>
+      <w:pPr>
+        <w:ind w:left="5760" w:hanging="360"/>
+      </w:pPr>
+      <w:rPr>
+        <w:rFonts w:ascii="Courier New" w:hAnsi="Courier New" w:cs="Courier New" w:hint="default"/>
+      </w:rPr>
+    </w:lvl>
+    <w:lvl w:ilvl="8" w:tplc="04090005" w:tentative="1">
+      <w:start w:val="1"/>
+      <w:numFmt w:val="bullet"/>
+      <w:lvlText w:val=""/>
+      <w:lvlJc w:val="left"/>
+      <w:pPr>
+        <w:ind w:left="6480" w:hanging="360"/>
+      </w:pPr>
+      <w:rPr>
+        <w:rFonts w:ascii="Wingdings" w:hAnsi="Wingdings" w:hint="default"/>
+      </w:rPr>
+    </w:lvl>
+  </w:abstractNum>
+  <w:abstractNum w:abstractNumId="6" w15:restartNumberingAfterBreak="0">
     <w:nsid w:val="0D082431"/>
     <w:multiLevelType w:val="hybridMultilevel"/>
     <w:tmpl w:val="2FF06FC2"/>
@@ -5399,7 +7840,7 @@
       </w:rPr>
     </w:lvl>
   </w:abstractNum>
-  <w:abstractNum w:abstractNumId="5" w15:restartNumberingAfterBreak="0">
+  <w:abstractNum w:abstractNumId="7" w15:restartNumberingAfterBreak="0">
     <w:nsid w:val="14C327B3"/>
     <w:multiLevelType w:val="hybridMultilevel"/>
     <w:tmpl w:val="4B8CCB24"/>
@@ -5512,7 +7953,7 @@
       </w:rPr>
     </w:lvl>
   </w:abstractNum>
-  <w:abstractNum w:abstractNumId="6" w15:restartNumberingAfterBreak="0">
+  <w:abstractNum w:abstractNumId="8" w15:restartNumberingAfterBreak="0">
     <w:nsid w:val="1D7008D7"/>
     <w:multiLevelType w:val="hybridMultilevel"/>
     <w:tmpl w:val="C53C1D48"/>
@@ -5625,7 +8066,7 @@
       </w:rPr>
     </w:lvl>
   </w:abstractNum>
-  <w:abstractNum w:abstractNumId="7" w15:restartNumberingAfterBreak="0">
+  <w:abstractNum w:abstractNumId="9" w15:restartNumberingAfterBreak="0">
     <w:nsid w:val="22D86A3F"/>
     <w:multiLevelType w:val="hybridMultilevel"/>
     <w:tmpl w:val="694CFA94"/>
@@ -5711,7 +8152,7 @@
       </w:pPr>
     </w:lvl>
   </w:abstractNum>
-  <w:abstractNum w:abstractNumId="8" w15:restartNumberingAfterBreak="0">
+  <w:abstractNum w:abstractNumId="10" w15:restartNumberingAfterBreak="0">
     <w:nsid w:val="23DE3EC3"/>
     <w:multiLevelType w:val="hybridMultilevel"/>
     <w:tmpl w:val="E21CF9C2"/>
@@ -5824,7 +8265,7 @@
       </w:rPr>
     </w:lvl>
   </w:abstractNum>
-  <w:abstractNum w:abstractNumId="9" w15:restartNumberingAfterBreak="0">
+  <w:abstractNum w:abstractNumId="11" w15:restartNumberingAfterBreak="0">
     <w:nsid w:val="245C0FAF"/>
     <w:multiLevelType w:val="hybridMultilevel"/>
     <w:tmpl w:val="D4A43262"/>
@@ -5937,7 +8378,7 @@
       </w:rPr>
     </w:lvl>
   </w:abstractNum>
-  <w:abstractNum w:abstractNumId="10" w15:restartNumberingAfterBreak="0">
+  <w:abstractNum w:abstractNumId="12" w15:restartNumberingAfterBreak="0">
     <w:nsid w:val="26746B08"/>
     <w:multiLevelType w:val="hybridMultilevel"/>
     <w:tmpl w:val="58C05938"/>
@@ -6050,7 +8491,7 @@
       </w:rPr>
     </w:lvl>
   </w:abstractNum>
-  <w:abstractNum w:abstractNumId="11" w15:restartNumberingAfterBreak="0">
+  <w:abstractNum w:abstractNumId="13" w15:restartNumberingAfterBreak="0">
     <w:nsid w:val="29402C59"/>
     <w:multiLevelType w:val="hybridMultilevel"/>
     <w:tmpl w:val="FB127F14"/>
@@ -6163,7 +8604,7 @@
       </w:rPr>
     </w:lvl>
   </w:abstractNum>
-  <w:abstractNum w:abstractNumId="12" w15:restartNumberingAfterBreak="0">
+  <w:abstractNum w:abstractNumId="14" w15:restartNumberingAfterBreak="0">
     <w:nsid w:val="296C3FDC"/>
     <w:multiLevelType w:val="hybridMultilevel"/>
     <w:tmpl w:val="443C4274"/>
@@ -6249,7 +8690,120 @@
       </w:pPr>
     </w:lvl>
   </w:abstractNum>
-  <w:abstractNum w:abstractNumId="13" w15:restartNumberingAfterBreak="0">
+  <w:abstractNum w:abstractNumId="15" w15:restartNumberingAfterBreak="0">
+    <w:nsid w:val="2AEE2F15"/>
+    <w:multiLevelType w:val="hybridMultilevel"/>
+    <w:tmpl w:val="A3E8ACD2"/>
+    <w:lvl w:ilvl="0" w:tplc="04090001">
+      <w:start w:val="1"/>
+      <w:numFmt w:val="bullet"/>
+      <w:lvlText w:val=""/>
+      <w:lvlJc w:val="left"/>
+      <w:pPr>
+        <w:ind w:left="720" w:hanging="360"/>
+      </w:pPr>
+      <w:rPr>
+        <w:rFonts w:ascii="Symbol" w:hAnsi="Symbol" w:hint="default"/>
+      </w:rPr>
+    </w:lvl>
+    <w:lvl w:ilvl="1" w:tplc="04090003">
+      <w:start w:val="1"/>
+      <w:numFmt w:val="bullet"/>
+      <w:lvlText w:val="o"/>
+      <w:lvlJc w:val="left"/>
+      <w:pPr>
+        <w:ind w:left="1440" w:hanging="360"/>
+      </w:pPr>
+      <w:rPr>
+        <w:rFonts w:ascii="Courier New" w:hAnsi="Courier New" w:cs="Courier New" w:hint="default"/>
+      </w:rPr>
+    </w:lvl>
+    <w:lvl w:ilvl="2" w:tplc="04090005">
+      <w:start w:val="1"/>
+      <w:numFmt w:val="bullet"/>
+      <w:lvlText w:val=""/>
+      <w:lvlJc w:val="left"/>
+      <w:pPr>
+        <w:ind w:left="2160" w:hanging="360"/>
+      </w:pPr>
+      <w:rPr>
+        <w:rFonts w:ascii="Wingdings" w:hAnsi="Wingdings" w:hint="default"/>
+      </w:rPr>
+    </w:lvl>
+    <w:lvl w:ilvl="3" w:tplc="04090001">
+      <w:start w:val="1"/>
+      <w:numFmt w:val="bullet"/>
+      <w:lvlText w:val=""/>
+      <w:lvlJc w:val="left"/>
+      <w:pPr>
+        <w:ind w:left="2880" w:hanging="360"/>
+      </w:pPr>
+      <w:rPr>
+        <w:rFonts w:ascii="Symbol" w:hAnsi="Symbol" w:hint="default"/>
+      </w:rPr>
+    </w:lvl>
+    <w:lvl w:ilvl="4" w:tplc="04090003" w:tentative="1">
+      <w:start w:val="1"/>
+      <w:numFmt w:val="bullet"/>
+      <w:lvlText w:val="o"/>
+      <w:lvlJc w:val="left"/>
+      <w:pPr>
+        <w:ind w:left="3600" w:hanging="360"/>
+      </w:pPr>
+      <w:rPr>
+        <w:rFonts w:ascii="Courier New" w:hAnsi="Courier New" w:cs="Courier New" w:hint="default"/>
+      </w:rPr>
+    </w:lvl>
+    <w:lvl w:ilvl="5" w:tplc="04090005" w:tentative="1">
+      <w:start w:val="1"/>
+      <w:numFmt w:val="bullet"/>
+      <w:lvlText w:val=""/>
+      <w:lvlJc w:val="left"/>
+      <w:pPr>
+        <w:ind w:left="4320" w:hanging="360"/>
+      </w:pPr>
+      <w:rPr>
+        <w:rFonts w:ascii="Wingdings" w:hAnsi="Wingdings" w:hint="default"/>
+      </w:rPr>
+    </w:lvl>
+    <w:lvl w:ilvl="6" w:tplc="04090001" w:tentative="1">
+      <w:start w:val="1"/>
+      <w:numFmt w:val="bullet"/>
+      <w:lvlText w:val=""/>
+      <w:lvlJc w:val="left"/>
+      <w:pPr>
+        <w:ind w:left="5040" w:hanging="360"/>
+      </w:pPr>
+      <w:rPr>
+        <w:rFonts w:ascii="Symbol" w:hAnsi="Symbol" w:hint="default"/>
+      </w:rPr>
+    </w:lvl>
+    <w:lvl w:ilvl="7" w:tplc="04090003" w:tentative="1">
+      <w:start w:val="1"/>
+      <w:numFmt w:val="bullet"/>
+      <w:lvlText w:val="o"/>
+      <w:lvlJc w:val="left"/>
+      <w:pPr>
+        <w:ind w:left="5760" w:hanging="360"/>
+      </w:pPr>
+      <w:rPr>
+        <w:rFonts w:ascii="Courier New" w:hAnsi="Courier New" w:cs="Courier New" w:hint="default"/>
+      </w:rPr>
+    </w:lvl>
+    <w:lvl w:ilvl="8" w:tplc="04090005" w:tentative="1">
+      <w:start w:val="1"/>
+      <w:numFmt w:val="bullet"/>
+      <w:lvlText w:val=""/>
+      <w:lvlJc w:val="left"/>
+      <w:pPr>
+        <w:ind w:left="6480" w:hanging="360"/>
+      </w:pPr>
+      <w:rPr>
+        <w:rFonts w:ascii="Wingdings" w:hAnsi="Wingdings" w:hint="default"/>
+      </w:rPr>
+    </w:lvl>
+  </w:abstractNum>
+  <w:abstractNum w:abstractNumId="16" w15:restartNumberingAfterBreak="0">
     <w:nsid w:val="2DEC605B"/>
     <w:multiLevelType w:val="hybridMultilevel"/>
     <w:tmpl w:val="ADA643B0"/>
@@ -6362,7 +8916,7 @@
       </w:rPr>
     </w:lvl>
   </w:abstractNum>
-  <w:abstractNum w:abstractNumId="14" w15:restartNumberingAfterBreak="0">
+  <w:abstractNum w:abstractNumId="17" w15:restartNumberingAfterBreak="0">
     <w:nsid w:val="3213343B"/>
     <w:multiLevelType w:val="hybridMultilevel"/>
     <w:tmpl w:val="92DA46C6"/>
@@ -6475,7 +9029,7 @@
       </w:rPr>
     </w:lvl>
   </w:abstractNum>
-  <w:abstractNum w:abstractNumId="15" w15:restartNumberingAfterBreak="0">
+  <w:abstractNum w:abstractNumId="18" w15:restartNumberingAfterBreak="0">
     <w:nsid w:val="34A548E6"/>
     <w:multiLevelType w:val="hybridMultilevel"/>
     <w:tmpl w:val="DB2828A2"/>
@@ -6587,7 +9141,7 @@
       </w:rPr>
     </w:lvl>
   </w:abstractNum>
-  <w:abstractNum w:abstractNumId="16" w15:restartNumberingAfterBreak="0">
+  <w:abstractNum w:abstractNumId="19" w15:restartNumberingAfterBreak="0">
     <w:nsid w:val="35B94497"/>
     <w:multiLevelType w:val="hybridMultilevel"/>
     <w:tmpl w:val="443C4274"/>
@@ -6673,7 +9227,7 @@
       </w:pPr>
     </w:lvl>
   </w:abstractNum>
-  <w:abstractNum w:abstractNumId="17" w15:restartNumberingAfterBreak="0">
+  <w:abstractNum w:abstractNumId="20" w15:restartNumberingAfterBreak="0">
     <w:nsid w:val="371F4D94"/>
     <w:multiLevelType w:val="hybridMultilevel"/>
     <w:tmpl w:val="C060DEA0"/>
@@ -6786,7 +9340,7 @@
       </w:rPr>
     </w:lvl>
   </w:abstractNum>
-  <w:abstractNum w:abstractNumId="18" w15:restartNumberingAfterBreak="0">
+  <w:abstractNum w:abstractNumId="21" w15:restartNumberingAfterBreak="0">
     <w:nsid w:val="3A080286"/>
     <w:multiLevelType w:val="hybridMultilevel"/>
     <w:tmpl w:val="E5046AD4"/>
@@ -6899,7 +9453,120 @@
       </w:rPr>
     </w:lvl>
   </w:abstractNum>
-  <w:abstractNum w:abstractNumId="19" w15:restartNumberingAfterBreak="0">
+  <w:abstractNum w:abstractNumId="22" w15:restartNumberingAfterBreak="0">
+    <w:nsid w:val="3A917DDF"/>
+    <w:multiLevelType w:val="hybridMultilevel"/>
+    <w:tmpl w:val="5E601052"/>
+    <w:lvl w:ilvl="0" w:tplc="04090001">
+      <w:start w:val="1"/>
+      <w:numFmt w:val="bullet"/>
+      <w:lvlText w:val=""/>
+      <w:lvlJc w:val="left"/>
+      <w:pPr>
+        <w:ind w:left="720" w:hanging="360"/>
+      </w:pPr>
+      <w:rPr>
+        <w:rFonts w:ascii="Symbol" w:hAnsi="Symbol" w:hint="default"/>
+      </w:rPr>
+    </w:lvl>
+    <w:lvl w:ilvl="1" w:tplc="04090003">
+      <w:start w:val="1"/>
+      <w:numFmt w:val="bullet"/>
+      <w:lvlText w:val="o"/>
+      <w:lvlJc w:val="left"/>
+      <w:pPr>
+        <w:ind w:left="1440" w:hanging="360"/>
+      </w:pPr>
+      <w:rPr>
+        <w:rFonts w:ascii="Courier New" w:hAnsi="Courier New" w:cs="Courier New" w:hint="default"/>
+      </w:rPr>
+    </w:lvl>
+    <w:lvl w:ilvl="2" w:tplc="04090005" w:tentative="1">
+      <w:start w:val="1"/>
+      <w:numFmt w:val="bullet"/>
+      <w:lvlText w:val=""/>
+      <w:lvlJc w:val="left"/>
+      <w:pPr>
+        <w:ind w:left="2160" w:hanging="360"/>
+      </w:pPr>
+      <w:rPr>
+        <w:rFonts w:ascii="Wingdings" w:hAnsi="Wingdings" w:hint="default"/>
+      </w:rPr>
+    </w:lvl>
+    <w:lvl w:ilvl="3" w:tplc="04090001" w:tentative="1">
+      <w:start w:val="1"/>
+      <w:numFmt w:val="bullet"/>
+      <w:lvlText w:val=""/>
+      <w:lvlJc w:val="left"/>
+      <w:pPr>
+        <w:ind w:left="2880" w:hanging="360"/>
+      </w:pPr>
+      <w:rPr>
+        <w:rFonts w:ascii="Symbol" w:hAnsi="Symbol" w:hint="default"/>
+      </w:rPr>
+    </w:lvl>
+    <w:lvl w:ilvl="4" w:tplc="04090003" w:tentative="1">
+      <w:start w:val="1"/>
+      <w:numFmt w:val="bullet"/>
+      <w:lvlText w:val="o"/>
+      <w:lvlJc w:val="left"/>
+      <w:pPr>
+        <w:ind w:left="3600" w:hanging="360"/>
+      </w:pPr>
+      <w:rPr>
+        <w:rFonts w:ascii="Courier New" w:hAnsi="Courier New" w:cs="Courier New" w:hint="default"/>
+      </w:rPr>
+    </w:lvl>
+    <w:lvl w:ilvl="5" w:tplc="04090005" w:tentative="1">
+      <w:start w:val="1"/>
+      <w:numFmt w:val="bullet"/>
+      <w:lvlText w:val=""/>
+      <w:lvlJc w:val="left"/>
+      <w:pPr>
+        <w:ind w:left="4320" w:hanging="360"/>
+      </w:pPr>
+      <w:rPr>
+        <w:rFonts w:ascii="Wingdings" w:hAnsi="Wingdings" w:hint="default"/>
+      </w:rPr>
+    </w:lvl>
+    <w:lvl w:ilvl="6" w:tplc="04090001" w:tentative="1">
+      <w:start w:val="1"/>
+      <w:numFmt w:val="bullet"/>
+      <w:lvlText w:val=""/>
+      <w:lvlJc w:val="left"/>
+      <w:pPr>
+        <w:ind w:left="5040" w:hanging="360"/>
+      </w:pPr>
+      <w:rPr>
+        <w:rFonts w:ascii="Symbol" w:hAnsi="Symbol" w:hint="default"/>
+      </w:rPr>
+    </w:lvl>
+    <w:lvl w:ilvl="7" w:tplc="04090003" w:tentative="1">
+      <w:start w:val="1"/>
+      <w:numFmt w:val="bullet"/>
+      <w:lvlText w:val="o"/>
+      <w:lvlJc w:val="left"/>
+      <w:pPr>
+        <w:ind w:left="5760" w:hanging="360"/>
+      </w:pPr>
+      <w:rPr>
+        <w:rFonts w:ascii="Courier New" w:hAnsi="Courier New" w:cs="Courier New" w:hint="default"/>
+      </w:rPr>
+    </w:lvl>
+    <w:lvl w:ilvl="8" w:tplc="04090005" w:tentative="1">
+      <w:start w:val="1"/>
+      <w:numFmt w:val="bullet"/>
+      <w:lvlText w:val=""/>
+      <w:lvlJc w:val="left"/>
+      <w:pPr>
+        <w:ind w:left="6480" w:hanging="360"/>
+      </w:pPr>
+      <w:rPr>
+        <w:rFonts w:ascii="Wingdings" w:hAnsi="Wingdings" w:hint="default"/>
+      </w:rPr>
+    </w:lvl>
+  </w:abstractNum>
+  <w:abstractNum w:abstractNumId="23" w15:restartNumberingAfterBreak="0">
     <w:nsid w:val="3DFE736A"/>
     <w:multiLevelType w:val="hybridMultilevel"/>
     <w:tmpl w:val="FB048CC6"/>
@@ -7012,7 +9679,7 @@
       </w:rPr>
     </w:lvl>
   </w:abstractNum>
-  <w:abstractNum w:abstractNumId="20" w15:restartNumberingAfterBreak="0">
+  <w:abstractNum w:abstractNumId="24" w15:restartNumberingAfterBreak="0">
     <w:nsid w:val="3EDD6C1E"/>
     <w:multiLevelType w:val="hybridMultilevel"/>
     <w:tmpl w:val="1A5803A6"/>
@@ -7125,7 +9792,7 @@
       </w:rPr>
     </w:lvl>
   </w:abstractNum>
-  <w:abstractNum w:abstractNumId="21" w15:restartNumberingAfterBreak="0">
+  <w:abstractNum w:abstractNumId="25" w15:restartNumberingAfterBreak="0">
     <w:nsid w:val="423F2257"/>
     <w:multiLevelType w:val="hybridMultilevel"/>
     <w:tmpl w:val="443C4274"/>
@@ -7211,7 +9878,7 @@
       </w:pPr>
     </w:lvl>
   </w:abstractNum>
-  <w:abstractNum w:abstractNumId="22" w15:restartNumberingAfterBreak="0">
+  <w:abstractNum w:abstractNumId="26" w15:restartNumberingAfterBreak="0">
     <w:nsid w:val="42D65F85"/>
     <w:multiLevelType w:val="hybridMultilevel"/>
     <w:tmpl w:val="5D46D60E"/>
@@ -7324,7 +9991,120 @@
       </w:rPr>
     </w:lvl>
   </w:abstractNum>
-  <w:abstractNum w:abstractNumId="23" w15:restartNumberingAfterBreak="0">
+  <w:abstractNum w:abstractNumId="27" w15:restartNumberingAfterBreak="0">
+    <w:nsid w:val="43112220"/>
+    <w:multiLevelType w:val="hybridMultilevel"/>
+    <w:tmpl w:val="CD806412"/>
+    <w:lvl w:ilvl="0" w:tplc="04090001">
+      <w:start w:val="1"/>
+      <w:numFmt w:val="bullet"/>
+      <w:lvlText w:val=""/>
+      <w:lvlJc w:val="left"/>
+      <w:pPr>
+        <w:ind w:left="720" w:hanging="360"/>
+      </w:pPr>
+      <w:rPr>
+        <w:rFonts w:ascii="Symbol" w:hAnsi="Symbol" w:hint="default"/>
+      </w:rPr>
+    </w:lvl>
+    <w:lvl w:ilvl="1" w:tplc="04090003" w:tentative="1">
+      <w:start w:val="1"/>
+      <w:numFmt w:val="bullet"/>
+      <w:lvlText w:val="o"/>
+      <w:lvlJc w:val="left"/>
+      <w:pPr>
+        <w:ind w:left="1440" w:hanging="360"/>
+      </w:pPr>
+      <w:rPr>
+        <w:rFonts w:ascii="Courier New" w:hAnsi="Courier New" w:cs="Courier New" w:hint="default"/>
+      </w:rPr>
+    </w:lvl>
+    <w:lvl w:ilvl="2" w:tplc="04090005" w:tentative="1">
+      <w:start w:val="1"/>
+      <w:numFmt w:val="bullet"/>
+      <w:lvlText w:val=""/>
+      <w:lvlJc w:val="left"/>
+      <w:pPr>
+        <w:ind w:left="2160" w:hanging="360"/>
+      </w:pPr>
+      <w:rPr>
+        <w:rFonts w:ascii="Wingdings" w:hAnsi="Wingdings" w:hint="default"/>
+      </w:rPr>
+    </w:lvl>
+    <w:lvl w:ilvl="3" w:tplc="04090001" w:tentative="1">
+      <w:start w:val="1"/>
+      <w:numFmt w:val="bullet"/>
+      <w:lvlText w:val=""/>
+      <w:lvlJc w:val="left"/>
+      <w:pPr>
+        <w:ind w:left="2880" w:hanging="360"/>
+      </w:pPr>
+      <w:rPr>
+        <w:rFonts w:ascii="Symbol" w:hAnsi="Symbol" w:hint="default"/>
+      </w:rPr>
+    </w:lvl>
+    <w:lvl w:ilvl="4" w:tplc="04090003" w:tentative="1">
+      <w:start w:val="1"/>
+      <w:numFmt w:val="bullet"/>
+      <w:lvlText w:val="o"/>
+      <w:lvlJc w:val="left"/>
+      <w:pPr>
+        <w:ind w:left="3600" w:hanging="360"/>
+      </w:pPr>
+      <w:rPr>
+        <w:rFonts w:ascii="Courier New" w:hAnsi="Courier New" w:cs="Courier New" w:hint="default"/>
+      </w:rPr>
+    </w:lvl>
+    <w:lvl w:ilvl="5" w:tplc="04090005" w:tentative="1">
+      <w:start w:val="1"/>
+      <w:numFmt w:val="bullet"/>
+      <w:lvlText w:val=""/>
+      <w:lvlJc w:val="left"/>
+      <w:pPr>
+        <w:ind w:left="4320" w:hanging="360"/>
+      </w:pPr>
+      <w:rPr>
+        <w:rFonts w:ascii="Wingdings" w:hAnsi="Wingdings" w:hint="default"/>
+      </w:rPr>
+    </w:lvl>
+    <w:lvl w:ilvl="6" w:tplc="04090001" w:tentative="1">
+      <w:start w:val="1"/>
+      <w:numFmt w:val="bullet"/>
+      <w:lvlText w:val=""/>
+      <w:lvlJc w:val="left"/>
+      <w:pPr>
+        <w:ind w:left="5040" w:hanging="360"/>
+      </w:pPr>
+      <w:rPr>
+        <w:rFonts w:ascii="Symbol" w:hAnsi="Symbol" w:hint="default"/>
+      </w:rPr>
+    </w:lvl>
+    <w:lvl w:ilvl="7" w:tplc="04090003" w:tentative="1">
+      <w:start w:val="1"/>
+      <w:numFmt w:val="bullet"/>
+      <w:lvlText w:val="o"/>
+      <w:lvlJc w:val="left"/>
+      <w:pPr>
+        <w:ind w:left="5760" w:hanging="360"/>
+      </w:pPr>
+      <w:rPr>
+        <w:rFonts w:ascii="Courier New" w:hAnsi="Courier New" w:cs="Courier New" w:hint="default"/>
+      </w:rPr>
+    </w:lvl>
+    <w:lvl w:ilvl="8" w:tplc="04090005" w:tentative="1">
+      <w:start w:val="1"/>
+      <w:numFmt w:val="bullet"/>
+      <w:lvlText w:val=""/>
+      <w:lvlJc w:val="left"/>
+      <w:pPr>
+        <w:ind w:left="6480" w:hanging="360"/>
+      </w:pPr>
+      <w:rPr>
+        <w:rFonts w:ascii="Wingdings" w:hAnsi="Wingdings" w:hint="default"/>
+      </w:rPr>
+    </w:lvl>
+  </w:abstractNum>
+  <w:abstractNum w:abstractNumId="28" w15:restartNumberingAfterBreak="0">
     <w:nsid w:val="4B97361C"/>
     <w:multiLevelType w:val="hybridMultilevel"/>
     <w:tmpl w:val="0EEA9C92"/>
@@ -7437,7 +10217,7 @@
       </w:rPr>
     </w:lvl>
   </w:abstractNum>
-  <w:abstractNum w:abstractNumId="24" w15:restartNumberingAfterBreak="0">
+  <w:abstractNum w:abstractNumId="29" w15:restartNumberingAfterBreak="0">
     <w:nsid w:val="508417A2"/>
     <w:multiLevelType w:val="hybridMultilevel"/>
     <w:tmpl w:val="9070A7D0"/>
@@ -7550,7 +10330,7 @@
       </w:rPr>
     </w:lvl>
   </w:abstractNum>
-  <w:abstractNum w:abstractNumId="25" w15:restartNumberingAfterBreak="0">
+  <w:abstractNum w:abstractNumId="30" w15:restartNumberingAfterBreak="0">
     <w:nsid w:val="549816D5"/>
     <w:multiLevelType w:val="hybridMultilevel"/>
     <w:tmpl w:val="2960B256"/>
@@ -7663,7 +10443,93 @@
       </w:rPr>
     </w:lvl>
   </w:abstractNum>
-  <w:abstractNum w:abstractNumId="26" w15:restartNumberingAfterBreak="0">
+  <w:abstractNum w:abstractNumId="31" w15:restartNumberingAfterBreak="0">
+    <w:nsid w:val="573E3474"/>
+    <w:multiLevelType w:val="hybridMultilevel"/>
+    <w:tmpl w:val="F3023C8E"/>
+    <w:lvl w:ilvl="0" w:tplc="0409000F">
+      <w:start w:val="1"/>
+      <w:numFmt w:val="decimal"/>
+      <w:lvlText w:val="%1."/>
+      <w:lvlJc w:val="left"/>
+      <w:pPr>
+        <w:ind w:left="-360" w:hanging="360"/>
+      </w:pPr>
+    </w:lvl>
+    <w:lvl w:ilvl="1" w:tplc="04090019">
+      <w:start w:val="1"/>
+      <w:numFmt w:val="lowerLetter"/>
+      <w:lvlText w:val="%2."/>
+      <w:lvlJc w:val="left"/>
+      <w:pPr>
+        <w:ind w:left="360" w:hanging="360"/>
+      </w:pPr>
+    </w:lvl>
+    <w:lvl w:ilvl="2" w:tplc="0409001B" w:tentative="1">
+      <w:start w:val="1"/>
+      <w:numFmt w:val="lowerRoman"/>
+      <w:lvlText w:val="%3."/>
+      <w:lvlJc w:val="right"/>
+      <w:pPr>
+        <w:ind w:left="1080" w:hanging="180"/>
+      </w:pPr>
+    </w:lvl>
+    <w:lvl w:ilvl="3" w:tplc="0409000F" w:tentative="1">
+      <w:start w:val="1"/>
+      <w:numFmt w:val="decimal"/>
+      <w:lvlText w:val="%4."/>
+      <w:lvlJc w:val="left"/>
+      <w:pPr>
+        <w:ind w:left="1800" w:hanging="360"/>
+      </w:pPr>
+    </w:lvl>
+    <w:lvl w:ilvl="4" w:tplc="04090019" w:tentative="1">
+      <w:start w:val="1"/>
+      <w:numFmt w:val="lowerLetter"/>
+      <w:lvlText w:val="%5."/>
+      <w:lvlJc w:val="left"/>
+      <w:pPr>
+        <w:ind w:left="2520" w:hanging="360"/>
+      </w:pPr>
+    </w:lvl>
+    <w:lvl w:ilvl="5" w:tplc="0409001B" w:tentative="1">
+      <w:start w:val="1"/>
+      <w:numFmt w:val="lowerRoman"/>
+      <w:lvlText w:val="%6."/>
+      <w:lvlJc w:val="right"/>
+      <w:pPr>
+        <w:ind w:left="3240" w:hanging="180"/>
+      </w:pPr>
+    </w:lvl>
+    <w:lvl w:ilvl="6" w:tplc="0409000F" w:tentative="1">
+      <w:start w:val="1"/>
+      <w:numFmt w:val="decimal"/>
+      <w:lvlText w:val="%7."/>
+      <w:lvlJc w:val="left"/>
+      <w:pPr>
+        <w:ind w:left="3960" w:hanging="360"/>
+      </w:pPr>
+    </w:lvl>
+    <w:lvl w:ilvl="7" w:tplc="04090019" w:tentative="1">
+      <w:start w:val="1"/>
+      <w:numFmt w:val="lowerLetter"/>
+      <w:lvlText w:val="%8."/>
+      <w:lvlJc w:val="left"/>
+      <w:pPr>
+        <w:ind w:left="4680" w:hanging="360"/>
+      </w:pPr>
+    </w:lvl>
+    <w:lvl w:ilvl="8" w:tplc="0409001B" w:tentative="1">
+      <w:start w:val="1"/>
+      <w:numFmt w:val="lowerRoman"/>
+      <w:lvlText w:val="%9."/>
+      <w:lvlJc w:val="right"/>
+      <w:pPr>
+        <w:ind w:left="5400" w:hanging="180"/>
+      </w:pPr>
+    </w:lvl>
+  </w:abstractNum>
+  <w:abstractNum w:abstractNumId="32" w15:restartNumberingAfterBreak="0">
     <w:nsid w:val="5F267426"/>
     <w:multiLevelType w:val="hybridMultilevel"/>
     <w:tmpl w:val="438CBCDA"/>
@@ -7776,7 +10642,7 @@
       </w:rPr>
     </w:lvl>
   </w:abstractNum>
-  <w:abstractNum w:abstractNumId="27" w15:restartNumberingAfterBreak="0">
+  <w:abstractNum w:abstractNumId="33" w15:restartNumberingAfterBreak="0">
     <w:nsid w:val="6B295C09"/>
     <w:multiLevelType w:val="hybridMultilevel"/>
     <w:tmpl w:val="55AC2FAE"/>
@@ -7889,7 +10755,93 @@
       </w:rPr>
     </w:lvl>
   </w:abstractNum>
-  <w:abstractNum w:abstractNumId="28" w15:restartNumberingAfterBreak="0">
+  <w:abstractNum w:abstractNumId="34" w15:restartNumberingAfterBreak="0">
+    <w:nsid w:val="6EF86572"/>
+    <w:multiLevelType w:val="hybridMultilevel"/>
+    <w:tmpl w:val="F3023C8E"/>
+    <w:lvl w:ilvl="0" w:tplc="0409000F">
+      <w:start w:val="1"/>
+      <w:numFmt w:val="decimal"/>
+      <w:lvlText w:val="%1."/>
+      <w:lvlJc w:val="left"/>
+      <w:pPr>
+        <w:ind w:left="720" w:hanging="360"/>
+      </w:pPr>
+    </w:lvl>
+    <w:lvl w:ilvl="1" w:tplc="04090019">
+      <w:start w:val="1"/>
+      <w:numFmt w:val="lowerLetter"/>
+      <w:lvlText w:val="%2."/>
+      <w:lvlJc w:val="left"/>
+      <w:pPr>
+        <w:ind w:left="1440" w:hanging="360"/>
+      </w:pPr>
+    </w:lvl>
+    <w:lvl w:ilvl="2" w:tplc="0409001B" w:tentative="1">
+      <w:start w:val="1"/>
+      <w:numFmt w:val="lowerRoman"/>
+      <w:lvlText w:val="%3."/>
+      <w:lvlJc w:val="right"/>
+      <w:pPr>
+        <w:ind w:left="2160" w:hanging="180"/>
+      </w:pPr>
+    </w:lvl>
+    <w:lvl w:ilvl="3" w:tplc="0409000F" w:tentative="1">
+      <w:start w:val="1"/>
+      <w:numFmt w:val="decimal"/>
+      <w:lvlText w:val="%4."/>
+      <w:lvlJc w:val="left"/>
+      <w:pPr>
+        <w:ind w:left="2880" w:hanging="360"/>
+      </w:pPr>
+    </w:lvl>
+    <w:lvl w:ilvl="4" w:tplc="04090019" w:tentative="1">
+      <w:start w:val="1"/>
+      <w:numFmt w:val="lowerLetter"/>
+      <w:lvlText w:val="%5."/>
+      <w:lvlJc w:val="left"/>
+      <w:pPr>
+        <w:ind w:left="3600" w:hanging="360"/>
+      </w:pPr>
+    </w:lvl>
+    <w:lvl w:ilvl="5" w:tplc="0409001B" w:tentative="1">
+      <w:start w:val="1"/>
+      <w:numFmt w:val="lowerRoman"/>
+      <w:lvlText w:val="%6."/>
+      <w:lvlJc w:val="right"/>
+      <w:pPr>
+        <w:ind w:left="4320" w:hanging="180"/>
+      </w:pPr>
+    </w:lvl>
+    <w:lvl w:ilvl="6" w:tplc="0409000F" w:tentative="1">
+      <w:start w:val="1"/>
+      <w:numFmt w:val="decimal"/>
+      <w:lvlText w:val="%7."/>
+      <w:lvlJc w:val="left"/>
+      <w:pPr>
+        <w:ind w:left="5040" w:hanging="360"/>
+      </w:pPr>
+    </w:lvl>
+    <w:lvl w:ilvl="7" w:tplc="04090019" w:tentative="1">
+      <w:start w:val="1"/>
+      <w:numFmt w:val="lowerLetter"/>
+      <w:lvlText w:val="%8."/>
+      <w:lvlJc w:val="left"/>
+      <w:pPr>
+        <w:ind w:left="5760" w:hanging="360"/>
+      </w:pPr>
+    </w:lvl>
+    <w:lvl w:ilvl="8" w:tplc="0409001B" w:tentative="1">
+      <w:start w:val="1"/>
+      <w:numFmt w:val="lowerRoman"/>
+      <w:lvlText w:val="%9."/>
+      <w:lvlJc w:val="right"/>
+      <w:pPr>
+        <w:ind w:left="6480" w:hanging="180"/>
+      </w:pPr>
+    </w:lvl>
+  </w:abstractNum>
+  <w:abstractNum w:abstractNumId="35" w15:restartNumberingAfterBreak="0">
     <w:nsid w:val="6F78284C"/>
     <w:multiLevelType w:val="hybridMultilevel"/>
     <w:tmpl w:val="07DE0D8C"/>
@@ -8002,7 +10954,7 @@
       </w:rPr>
     </w:lvl>
   </w:abstractNum>
-  <w:abstractNum w:abstractNumId="29" w15:restartNumberingAfterBreak="0">
+  <w:abstractNum w:abstractNumId="36" w15:restartNumberingAfterBreak="0">
     <w:nsid w:val="747B7047"/>
     <w:multiLevelType w:val="hybridMultilevel"/>
     <w:tmpl w:val="6636B8AC"/>
@@ -8115,7 +11067,120 @@
       </w:rPr>
     </w:lvl>
   </w:abstractNum>
-  <w:abstractNum w:abstractNumId="30" w15:restartNumberingAfterBreak="0">
+  <w:abstractNum w:abstractNumId="37" w15:restartNumberingAfterBreak="0">
+    <w:nsid w:val="761263EE"/>
+    <w:multiLevelType w:val="hybridMultilevel"/>
+    <w:tmpl w:val="EACC48AE"/>
+    <w:lvl w:ilvl="0" w:tplc="04090001">
+      <w:start w:val="1"/>
+      <w:numFmt w:val="bullet"/>
+      <w:lvlText w:val=""/>
+      <w:lvlJc w:val="left"/>
+      <w:pPr>
+        <w:ind w:left="720" w:hanging="360"/>
+      </w:pPr>
+      <w:rPr>
+        <w:rFonts w:ascii="Symbol" w:hAnsi="Symbol" w:hint="default"/>
+      </w:rPr>
+    </w:lvl>
+    <w:lvl w:ilvl="1" w:tplc="04090003">
+      <w:start w:val="1"/>
+      <w:numFmt w:val="bullet"/>
+      <w:lvlText w:val="o"/>
+      <w:lvlJc w:val="left"/>
+      <w:pPr>
+        <w:ind w:left="1440" w:hanging="360"/>
+      </w:pPr>
+      <w:rPr>
+        <w:rFonts w:ascii="Courier New" w:hAnsi="Courier New" w:cs="Courier New" w:hint="default"/>
+      </w:rPr>
+    </w:lvl>
+    <w:lvl w:ilvl="2" w:tplc="04090005">
+      <w:start w:val="1"/>
+      <w:numFmt w:val="bullet"/>
+      <w:lvlText w:val=""/>
+      <w:lvlJc w:val="left"/>
+      <w:pPr>
+        <w:ind w:left="2160" w:hanging="360"/>
+      </w:pPr>
+      <w:rPr>
+        <w:rFonts w:ascii="Wingdings" w:hAnsi="Wingdings" w:hint="default"/>
+      </w:rPr>
+    </w:lvl>
+    <w:lvl w:ilvl="3" w:tplc="04090001" w:tentative="1">
+      <w:start w:val="1"/>
+      <w:numFmt w:val="bullet"/>
+      <w:lvlText w:val=""/>
+      <w:lvlJc w:val="left"/>
+      <w:pPr>
+        <w:ind w:left="2880" w:hanging="360"/>
+      </w:pPr>
+      <w:rPr>
+        <w:rFonts w:ascii="Symbol" w:hAnsi="Symbol" w:hint="default"/>
+      </w:rPr>
+    </w:lvl>
+    <w:lvl w:ilvl="4" w:tplc="04090003" w:tentative="1">
+      <w:start w:val="1"/>
+      <w:numFmt w:val="bullet"/>
+      <w:lvlText w:val="o"/>
+      <w:lvlJc w:val="left"/>
+      <w:pPr>
+        <w:ind w:left="3600" w:hanging="360"/>
+      </w:pPr>
+      <w:rPr>
+        <w:rFonts w:ascii="Courier New" w:hAnsi="Courier New" w:cs="Courier New" w:hint="default"/>
+      </w:rPr>
+    </w:lvl>
+    <w:lvl w:ilvl="5" w:tplc="04090005" w:tentative="1">
+      <w:start w:val="1"/>
+      <w:numFmt w:val="bullet"/>
+      <w:lvlText w:val=""/>
+      <w:lvlJc w:val="left"/>
+      <w:pPr>
+        <w:ind w:left="4320" w:hanging="360"/>
+      </w:pPr>
+      <w:rPr>
+        <w:rFonts w:ascii="Wingdings" w:hAnsi="Wingdings" w:hint="default"/>
+      </w:rPr>
+    </w:lvl>
+    <w:lvl w:ilvl="6" w:tplc="04090001" w:tentative="1">
+      <w:start w:val="1"/>
+      <w:numFmt w:val="bullet"/>
+      <w:lvlText w:val=""/>
+      <w:lvlJc w:val="left"/>
+      <w:pPr>
+        <w:ind w:left="5040" w:hanging="360"/>
+      </w:pPr>
+      <w:rPr>
+        <w:rFonts w:ascii="Symbol" w:hAnsi="Symbol" w:hint="default"/>
+      </w:rPr>
+    </w:lvl>
+    <w:lvl w:ilvl="7" w:tplc="04090003" w:tentative="1">
+      <w:start w:val="1"/>
+      <w:numFmt w:val="bullet"/>
+      <w:lvlText w:val="o"/>
+      <w:lvlJc w:val="left"/>
+      <w:pPr>
+        <w:ind w:left="5760" w:hanging="360"/>
+      </w:pPr>
+      <w:rPr>
+        <w:rFonts w:ascii="Courier New" w:hAnsi="Courier New" w:cs="Courier New" w:hint="default"/>
+      </w:rPr>
+    </w:lvl>
+    <w:lvl w:ilvl="8" w:tplc="04090005" w:tentative="1">
+      <w:start w:val="1"/>
+      <w:numFmt w:val="bullet"/>
+      <w:lvlText w:val=""/>
+      <w:lvlJc w:val="left"/>
+      <w:pPr>
+        <w:ind w:left="6480" w:hanging="360"/>
+      </w:pPr>
+      <w:rPr>
+        <w:rFonts w:ascii="Wingdings" w:hAnsi="Wingdings" w:hint="default"/>
+      </w:rPr>
+    </w:lvl>
+  </w:abstractNum>
+  <w:abstractNum w:abstractNumId="38" w15:restartNumberingAfterBreak="0">
     <w:nsid w:val="77403304"/>
     <w:multiLevelType w:val="hybridMultilevel"/>
     <w:tmpl w:val="A0E634B4"/>
@@ -8227,7 +11292,206 @@
       </w:rPr>
     </w:lvl>
   </w:abstractNum>
-  <w:abstractNum w:abstractNumId="31" w15:restartNumberingAfterBreak="0">
+  <w:abstractNum w:abstractNumId="39" w15:restartNumberingAfterBreak="0">
+    <w:nsid w:val="79062561"/>
+    <w:multiLevelType w:val="hybridMultilevel"/>
+    <w:tmpl w:val="7EDC59EE"/>
+    <w:lvl w:ilvl="0" w:tplc="04090001">
+      <w:start w:val="1"/>
+      <w:numFmt w:val="bullet"/>
+      <w:lvlText w:val=""/>
+      <w:lvlJc w:val="left"/>
+      <w:pPr>
+        <w:ind w:left="720" w:hanging="360"/>
+      </w:pPr>
+      <w:rPr>
+        <w:rFonts w:ascii="Symbol" w:hAnsi="Symbol" w:hint="default"/>
+      </w:rPr>
+    </w:lvl>
+    <w:lvl w:ilvl="1" w:tplc="04090003">
+      <w:start w:val="1"/>
+      <w:numFmt w:val="bullet"/>
+      <w:lvlText w:val="o"/>
+      <w:lvlJc w:val="left"/>
+      <w:pPr>
+        <w:ind w:left="1440" w:hanging="360"/>
+      </w:pPr>
+      <w:rPr>
+        <w:rFonts w:ascii="Courier New" w:hAnsi="Courier New" w:cs="Courier New" w:hint="default"/>
+      </w:rPr>
+    </w:lvl>
+    <w:lvl w:ilvl="2" w:tplc="04090005">
+      <w:start w:val="1"/>
+      <w:numFmt w:val="bullet"/>
+      <w:lvlText w:val=""/>
+      <w:lvlJc w:val="left"/>
+      <w:pPr>
+        <w:ind w:left="2160" w:hanging="360"/>
+      </w:pPr>
+      <w:rPr>
+        <w:rFonts w:ascii="Wingdings" w:hAnsi="Wingdings" w:hint="default"/>
+      </w:rPr>
+    </w:lvl>
+    <w:lvl w:ilvl="3" w:tplc="04090001" w:tentative="1">
+      <w:start w:val="1"/>
+      <w:numFmt w:val="bullet"/>
+      <w:lvlText w:val=""/>
+      <w:lvlJc w:val="left"/>
+      <w:pPr>
+        <w:ind w:left="2880" w:hanging="360"/>
+      </w:pPr>
+      <w:rPr>
+        <w:rFonts w:ascii="Symbol" w:hAnsi="Symbol" w:hint="default"/>
+      </w:rPr>
+    </w:lvl>
+    <w:lvl w:ilvl="4" w:tplc="04090003" w:tentative="1">
+      <w:start w:val="1"/>
+      <w:numFmt w:val="bullet"/>
+      <w:lvlText w:val="o"/>
+      <w:lvlJc w:val="left"/>
+      <w:pPr>
+        <w:ind w:left="3600" w:hanging="360"/>
+      </w:pPr>
+      <w:rPr>
+        <w:rFonts w:ascii="Courier New" w:hAnsi="Courier New" w:cs="Courier New" w:hint="default"/>
+      </w:rPr>
+    </w:lvl>
+    <w:lvl w:ilvl="5" w:tplc="04090005" w:tentative="1">
+      <w:start w:val="1"/>
+      <w:numFmt w:val="bullet"/>
+      <w:lvlText w:val=""/>
+      <w:lvlJc w:val="left"/>
+      <w:pPr>
+        <w:ind w:left="4320" w:hanging="360"/>
+      </w:pPr>
+      <w:rPr>
+        <w:rFonts w:ascii="Wingdings" w:hAnsi="Wingdings" w:hint="default"/>
+      </w:rPr>
+    </w:lvl>
+    <w:lvl w:ilvl="6" w:tplc="04090001" w:tentative="1">
+      <w:start w:val="1"/>
+      <w:numFmt w:val="bullet"/>
+      <w:lvlText w:val=""/>
+      <w:lvlJc w:val="left"/>
+      <w:pPr>
+        <w:ind w:left="5040" w:hanging="360"/>
+      </w:pPr>
+      <w:rPr>
+        <w:rFonts w:ascii="Symbol" w:hAnsi="Symbol" w:hint="default"/>
+      </w:rPr>
+    </w:lvl>
+    <w:lvl w:ilvl="7" w:tplc="04090003" w:tentative="1">
+      <w:start w:val="1"/>
+      <w:numFmt w:val="bullet"/>
+      <w:lvlText w:val="o"/>
+      <w:lvlJc w:val="left"/>
+      <w:pPr>
+        <w:ind w:left="5760" w:hanging="360"/>
+      </w:pPr>
+      <w:rPr>
+        <w:rFonts w:ascii="Courier New" w:hAnsi="Courier New" w:cs="Courier New" w:hint="default"/>
+      </w:rPr>
+    </w:lvl>
+    <w:lvl w:ilvl="8" w:tplc="04090005" w:tentative="1">
+      <w:start w:val="1"/>
+      <w:numFmt w:val="bullet"/>
+      <w:lvlText w:val=""/>
+      <w:lvlJc w:val="left"/>
+      <w:pPr>
+        <w:ind w:left="6480" w:hanging="360"/>
+      </w:pPr>
+      <w:rPr>
+        <w:rFonts w:ascii="Wingdings" w:hAnsi="Wingdings" w:hint="default"/>
+      </w:rPr>
+    </w:lvl>
+  </w:abstractNum>
+  <w:abstractNum w:abstractNumId="40" w15:restartNumberingAfterBreak="0">
+    <w:nsid w:val="7D8474DC"/>
+    <w:multiLevelType w:val="hybridMultilevel"/>
+    <w:tmpl w:val="C2A26BCA"/>
+    <w:lvl w:ilvl="0" w:tplc="0409000F">
+      <w:start w:val="1"/>
+      <w:numFmt w:val="decimal"/>
+      <w:lvlText w:val="%1."/>
+      <w:lvlJc w:val="left"/>
+      <w:pPr>
+        <w:ind w:left="720" w:hanging="360"/>
+      </w:pPr>
+    </w:lvl>
+    <w:lvl w:ilvl="1" w:tplc="04090019" w:tentative="1">
+      <w:start w:val="1"/>
+      <w:numFmt w:val="lowerLetter"/>
+      <w:lvlText w:val="%2."/>
+      <w:lvlJc w:val="left"/>
+      <w:pPr>
+        <w:ind w:left="1440" w:hanging="360"/>
+      </w:pPr>
+    </w:lvl>
+    <w:lvl w:ilvl="2" w:tplc="0409001B" w:tentative="1">
+      <w:start w:val="1"/>
+      <w:numFmt w:val="lowerRoman"/>
+      <w:lvlText w:val="%3."/>
+      <w:lvlJc w:val="right"/>
+      <w:pPr>
+        <w:ind w:left="2160" w:hanging="180"/>
+      </w:pPr>
+    </w:lvl>
+    <w:lvl w:ilvl="3" w:tplc="0409000F" w:tentative="1">
+      <w:start w:val="1"/>
+      <w:numFmt w:val="decimal"/>
+      <w:lvlText w:val="%4."/>
+      <w:lvlJc w:val="left"/>
+      <w:pPr>
+        <w:ind w:left="2880" w:hanging="360"/>
+      </w:pPr>
+    </w:lvl>
+    <w:lvl w:ilvl="4" w:tplc="04090019" w:tentative="1">
+      <w:start w:val="1"/>
+      <w:numFmt w:val="lowerLetter"/>
+      <w:lvlText w:val="%5."/>
+      <w:lvlJc w:val="left"/>
+      <w:pPr>
+        <w:ind w:left="3600" w:hanging="360"/>
+      </w:pPr>
+    </w:lvl>
+    <w:lvl w:ilvl="5" w:tplc="0409001B" w:tentative="1">
+      <w:start w:val="1"/>
+      <w:numFmt w:val="lowerRoman"/>
+      <w:lvlText w:val="%6."/>
+      <w:lvlJc w:val="right"/>
+      <w:pPr>
+        <w:ind w:left="4320" w:hanging="180"/>
+      </w:pPr>
+    </w:lvl>
+    <w:lvl w:ilvl="6" w:tplc="0409000F" w:tentative="1">
+      <w:start w:val="1"/>
+      <w:numFmt w:val="decimal"/>
+      <w:lvlText w:val="%7."/>
+      <w:lvlJc w:val="left"/>
+      <w:pPr>
+        <w:ind w:left="5040" w:hanging="360"/>
+      </w:pPr>
+    </w:lvl>
+    <w:lvl w:ilvl="7" w:tplc="04090019" w:tentative="1">
+      <w:start w:val="1"/>
+      <w:numFmt w:val="lowerLetter"/>
+      <w:lvlText w:val="%8."/>
+      <w:lvlJc w:val="left"/>
+      <w:pPr>
+        <w:ind w:left="5760" w:hanging="360"/>
+      </w:pPr>
+    </w:lvl>
+    <w:lvl w:ilvl="8" w:tplc="0409001B" w:tentative="1">
+      <w:start w:val="1"/>
+      <w:numFmt w:val="lowerRoman"/>
+      <w:lvlText w:val="%9."/>
+      <w:lvlJc w:val="right"/>
+      <w:pPr>
+        <w:ind w:left="6480" w:hanging="180"/>
+      </w:pPr>
+    </w:lvl>
+  </w:abstractNum>
+  <w:abstractNum w:abstractNumId="41" w15:restartNumberingAfterBreak="0">
     <w:nsid w:val="7EDA33B5"/>
     <w:multiLevelType w:val="hybridMultilevel"/>
     <w:tmpl w:val="C2A84B9C"/>
@@ -8340,101 +11604,247 @@
       </w:rPr>
     </w:lvl>
   </w:abstractNum>
+  <w:abstractNum w:abstractNumId="42" w15:restartNumberingAfterBreak="0">
+    <w:nsid w:val="7F2B7006"/>
+    <w:multiLevelType w:val="hybridMultilevel"/>
+    <w:tmpl w:val="D2467E20"/>
+    <w:lvl w:ilvl="0" w:tplc="04090001">
+      <w:start w:val="1"/>
+      <w:numFmt w:val="bullet"/>
+      <w:lvlText w:val=""/>
+      <w:lvlJc w:val="left"/>
+      <w:pPr>
+        <w:ind w:left="720" w:hanging="360"/>
+      </w:pPr>
+      <w:rPr>
+        <w:rFonts w:ascii="Symbol" w:hAnsi="Symbol" w:hint="default"/>
+      </w:rPr>
+    </w:lvl>
+    <w:lvl w:ilvl="1" w:tplc="04090003">
+      <w:start w:val="1"/>
+      <w:numFmt w:val="bullet"/>
+      <w:lvlText w:val="o"/>
+      <w:lvlJc w:val="left"/>
+      <w:pPr>
+        <w:ind w:left="1440" w:hanging="360"/>
+      </w:pPr>
+      <w:rPr>
+        <w:rFonts w:ascii="Courier New" w:hAnsi="Courier New" w:cs="Courier New" w:hint="default"/>
+      </w:rPr>
+    </w:lvl>
+    <w:lvl w:ilvl="2" w:tplc="04090005">
+      <w:start w:val="1"/>
+      <w:numFmt w:val="bullet"/>
+      <w:lvlText w:val=""/>
+      <w:lvlJc w:val="left"/>
+      <w:pPr>
+        <w:ind w:left="2160" w:hanging="360"/>
+      </w:pPr>
+      <w:rPr>
+        <w:rFonts w:ascii="Wingdings" w:hAnsi="Wingdings" w:hint="default"/>
+      </w:rPr>
+    </w:lvl>
+    <w:lvl w:ilvl="3" w:tplc="04090001" w:tentative="1">
+      <w:start w:val="1"/>
+      <w:numFmt w:val="bullet"/>
+      <w:lvlText w:val=""/>
+      <w:lvlJc w:val="left"/>
+      <w:pPr>
+        <w:ind w:left="2880" w:hanging="360"/>
+      </w:pPr>
+      <w:rPr>
+        <w:rFonts w:ascii="Symbol" w:hAnsi="Symbol" w:hint="default"/>
+      </w:rPr>
+    </w:lvl>
+    <w:lvl w:ilvl="4" w:tplc="04090003" w:tentative="1">
+      <w:start w:val="1"/>
+      <w:numFmt w:val="bullet"/>
+      <w:lvlText w:val="o"/>
+      <w:lvlJc w:val="left"/>
+      <w:pPr>
+        <w:ind w:left="3600" w:hanging="360"/>
+      </w:pPr>
+      <w:rPr>
+        <w:rFonts w:ascii="Courier New" w:hAnsi="Courier New" w:cs="Courier New" w:hint="default"/>
+      </w:rPr>
+    </w:lvl>
+    <w:lvl w:ilvl="5" w:tplc="04090005" w:tentative="1">
+      <w:start w:val="1"/>
+      <w:numFmt w:val="bullet"/>
+      <w:lvlText w:val=""/>
+      <w:lvlJc w:val="left"/>
+      <w:pPr>
+        <w:ind w:left="4320" w:hanging="360"/>
+      </w:pPr>
+      <w:rPr>
+        <w:rFonts w:ascii="Wingdings" w:hAnsi="Wingdings" w:hint="default"/>
+      </w:rPr>
+    </w:lvl>
+    <w:lvl w:ilvl="6" w:tplc="04090001" w:tentative="1">
+      <w:start w:val="1"/>
+      <w:numFmt w:val="bullet"/>
+      <w:lvlText w:val=""/>
+      <w:lvlJc w:val="left"/>
+      <w:pPr>
+        <w:ind w:left="5040" w:hanging="360"/>
+      </w:pPr>
+      <w:rPr>
+        <w:rFonts w:ascii="Symbol" w:hAnsi="Symbol" w:hint="default"/>
+      </w:rPr>
+    </w:lvl>
+    <w:lvl w:ilvl="7" w:tplc="04090003" w:tentative="1">
+      <w:start w:val="1"/>
+      <w:numFmt w:val="bullet"/>
+      <w:lvlText w:val="o"/>
+      <w:lvlJc w:val="left"/>
+      <w:pPr>
+        <w:ind w:left="5760" w:hanging="360"/>
+      </w:pPr>
+      <w:rPr>
+        <w:rFonts w:ascii="Courier New" w:hAnsi="Courier New" w:cs="Courier New" w:hint="default"/>
+      </w:rPr>
+    </w:lvl>
+    <w:lvl w:ilvl="8" w:tplc="04090005" w:tentative="1">
+      <w:start w:val="1"/>
+      <w:numFmt w:val="bullet"/>
+      <w:lvlText w:val=""/>
+      <w:lvlJc w:val="left"/>
+      <w:pPr>
+        <w:ind w:left="6480" w:hanging="360"/>
+      </w:pPr>
+      <w:rPr>
+        <w:rFonts w:ascii="Wingdings" w:hAnsi="Wingdings" w:hint="default"/>
+      </w:rPr>
+    </w:lvl>
+  </w:abstractNum>
   <w:num w:numId="1">
-    <w:abstractNumId w:val="5"/>
+    <w:abstractNumId w:val="7"/>
   </w:num>
   <w:num w:numId="2">
-    <w:abstractNumId w:val="30"/>
+    <w:abstractNumId w:val="38"/>
   </w:num>
   <w:num w:numId="3">
     <w:abstractNumId w:val="0"/>
   </w:num>
   <w:num w:numId="4">
-    <w:abstractNumId w:val="4"/>
+    <w:abstractNumId w:val="6"/>
   </w:num>
   <w:num w:numId="5">
-    <w:abstractNumId w:val="7"/>
+    <w:abstractNumId w:val="9"/>
   </w:num>
   <w:num w:numId="6">
-    <w:abstractNumId w:val="23"/>
+    <w:abstractNumId w:val="28"/>
   </w:num>
   <w:num w:numId="7">
-    <w:abstractNumId w:val="8"/>
+    <w:abstractNumId w:val="10"/>
   </w:num>
   <w:num w:numId="8">
+    <w:abstractNumId w:val="29"/>
+  </w:num>
+  <w:num w:numId="9">
+    <w:abstractNumId w:val="25"/>
+  </w:num>
+  <w:num w:numId="10">
     <w:abstractNumId w:val="24"/>
   </w:num>
-  <w:num w:numId="9">
-    <w:abstractNumId w:val="21"/>
-  </w:num>
-  <w:num w:numId="10">
-    <w:abstractNumId w:val="20"/>
-  </w:num>
   <w:num w:numId="11">
-    <w:abstractNumId w:val="15"/>
+    <w:abstractNumId w:val="18"/>
   </w:num>
   <w:num w:numId="12">
-    <w:abstractNumId w:val="6"/>
+    <w:abstractNumId w:val="8"/>
   </w:num>
   <w:num w:numId="13">
     <w:abstractNumId w:val="1"/>
   </w:num>
   <w:num w:numId="14">
+    <w:abstractNumId w:val="32"/>
+  </w:num>
+  <w:num w:numId="15">
+    <w:abstractNumId w:val="21"/>
+  </w:num>
+  <w:num w:numId="16">
+    <w:abstractNumId w:val="4"/>
+  </w:num>
+  <w:num w:numId="17">
+    <w:abstractNumId w:val="3"/>
+  </w:num>
+  <w:num w:numId="18">
+    <w:abstractNumId w:val="11"/>
+  </w:num>
+  <w:num w:numId="19">
+    <w:abstractNumId w:val="35"/>
+  </w:num>
+  <w:num w:numId="20">
     <w:abstractNumId w:val="26"/>
   </w:num>
-  <w:num w:numId="15">
-    <w:abstractNumId w:val="18"/>
+  <w:num w:numId="21">
+    <w:abstractNumId w:val="16"/>
   </w:num>
-  <w:num w:numId="16">
-    <w:abstractNumId w:val="3"/>
+  <w:num w:numId="22">
+    <w:abstractNumId w:val="19"/>
   </w:num>
-  <w:num w:numId="17">
+  <w:num w:numId="23">
+    <w:abstractNumId w:val="23"/>
+  </w:num>
+  <w:num w:numId="24">
+    <w:abstractNumId w:val="12"/>
+  </w:num>
+  <w:num w:numId="25">
+    <w:abstractNumId w:val="41"/>
+  </w:num>
+  <w:num w:numId="26">
+    <w:abstractNumId w:val="20"/>
+  </w:num>
+  <w:num w:numId="27">
+    <w:abstractNumId w:val="36"/>
+  </w:num>
+  <w:num w:numId="28">
+    <w:abstractNumId w:val="13"/>
+  </w:num>
+  <w:num w:numId="29">
+    <w:abstractNumId w:val="33"/>
+  </w:num>
+  <w:num w:numId="30">
+    <w:abstractNumId w:val="17"/>
+  </w:num>
+  <w:num w:numId="31">
+    <w:abstractNumId w:val="14"/>
+  </w:num>
+  <w:num w:numId="32">
+    <w:abstractNumId w:val="30"/>
+  </w:num>
+  <w:num w:numId="33">
     <w:abstractNumId w:val="2"/>
   </w:num>
-  <w:num w:numId="18">
-    <w:abstractNumId w:val="9"/>
+  <w:num w:numId="34">
+    <w:abstractNumId w:val="15"/>
   </w:num>
-  <w:num w:numId="19">
-    <w:abstractNumId w:val="28"/>
+  <w:num w:numId="35">
+    <w:abstractNumId w:val="5"/>
   </w:num>
-  <w:num w:numId="20">
+  <w:num w:numId="36">
+    <w:abstractNumId w:val="37"/>
+  </w:num>
+  <w:num w:numId="37">
     <w:abstractNumId w:val="22"/>
   </w:num>
-  <w:num w:numId="21">
-    <w:abstractNumId w:val="13"/>
+  <w:num w:numId="38">
+    <w:abstractNumId w:val="34"/>
   </w:num>
-  <w:num w:numId="22">
-    <w:abstractNumId w:val="16"/>
-  </w:num>
-  <w:num w:numId="23">
-    <w:abstractNumId w:val="19"/>
-  </w:num>
-  <w:num w:numId="24">
-    <w:abstractNumId w:val="10"/>
-  </w:num>
-  <w:num w:numId="25">
+  <w:num w:numId="39">
     <w:abstractNumId w:val="31"/>
   </w:num>
-  <w:num w:numId="26">
-    <w:abstractNumId w:val="17"/>
+  <w:num w:numId="40">
+    <w:abstractNumId w:val="40"/>
   </w:num>
-  <w:num w:numId="27">
-    <w:abstractNumId w:val="29"/>
+  <w:num w:numId="41">
+    <w:abstractNumId w:val="42"/>
   </w:num>
-  <w:num w:numId="28">
-    <w:abstractNumId w:val="11"/>
-  </w:num>
-  <w:num w:numId="29">
+  <w:num w:numId="42">
     <w:abstractNumId w:val="27"/>
   </w:num>
-  <w:num w:numId="30">
-    <w:abstractNumId w:val="14"/>
-  </w:num>
-  <w:num w:numId="31">
-    <w:abstractNumId w:val="12"/>
-  </w:num>
-  <w:num w:numId="32">
-    <w:abstractNumId w:val="25"/>
+  <w:num w:numId="43">
+    <w:abstractNumId w:val="39"/>
   </w:num>
 </w:numbering>
 </file>
@@ -9588,7 +12998,7 @@
 </file>
 
 <file path=customXml/itemProps1.xml><?xml version="1.0" encoding="utf-8"?>
-<ds:datastoreItem xmlns:ds="http://schemas.openxmlformats.org/officeDocument/2006/customXml" ds:itemID="{5B57CBD3-2F2C-5A49-8FDC-F5DA1BBB268E}">
+<ds:datastoreItem xmlns:ds="http://schemas.openxmlformats.org/officeDocument/2006/customXml" ds:itemID="{A4F27373-A383-F547-A01C-66CC0CC2C780}">
   <ds:schemaRefs>
     <ds:schemaRef ds:uri="http://schemas.openxmlformats.org/officeDocument/2006/bibliography"/>
   </ds:schemaRefs>

</xml_diff>

<commit_message>
HTML CSS Sections Complete
</commit_message>
<xml_diff>
--- a/The Web Developer Bootcamp.docx
+++ b/The Web Developer Bootcamp.docx
@@ -39,7 +39,7 @@
         </w:rPr>
       </w:pPr>
       <w:bookmarkStart w:id="0" w:name="_Toc35863250"/>
-      <w:bookmarkStart w:id="1" w:name="_Toc36712314"/>
+      <w:bookmarkStart w:id="1" w:name="_Toc37054370"/>
       <w:r>
         <w:rPr>
           <w:u w:val="single"/>
@@ -700,7 +700,7 @@
             </w:rPr>
             <w:fldChar w:fldCharType="separate"/>
           </w:r>
-          <w:hyperlink w:anchor="_Toc36712314" w:history="1">
+          <w:hyperlink w:anchor="_Toc37054370" w:history="1">
             <w:r>
               <w:rPr>
                 <w:rStyle w:val="Hyperlink"/>
@@ -727,7 +727,7 @@
                 <w:noProof/>
                 <w:webHidden/>
               </w:rPr>
-              <w:instrText xml:space="preserve"> PAGEREF _Toc36712314 \h </w:instrText>
+              <w:instrText xml:space="preserve"> PAGEREF _Toc37054370 \h </w:instrText>
             </w:r>
             <w:r>
               <w:rPr>
@@ -772,7 +772,7 @@
               <w:szCs w:val="24"/>
             </w:rPr>
           </w:pPr>
-          <w:hyperlink w:anchor="_Toc36712315" w:history="1">
+          <w:hyperlink w:anchor="_Toc37054371" w:history="1">
             <w:r>
               <w:rPr>
                 <w:rStyle w:val="Hyperlink"/>
@@ -799,7 +799,7 @@
                 <w:noProof/>
                 <w:webHidden/>
               </w:rPr>
-              <w:instrText xml:space="preserve"> PAGEREF _Toc36712315 \h </w:instrText>
+              <w:instrText xml:space="preserve"> PAGEREF _Toc37054371 \h </w:instrText>
             </w:r>
             <w:r>
               <w:rPr>
@@ -845,7 +845,7 @@
               <w:szCs w:val="24"/>
             </w:rPr>
           </w:pPr>
-          <w:hyperlink w:anchor="_Toc36712316" w:history="1">
+          <w:hyperlink w:anchor="_Toc37054372" w:history="1">
             <w:r>
               <w:rPr>
                 <w:rStyle w:val="Hyperlink"/>
@@ -872,7 +872,7 @@
                 <w:noProof/>
                 <w:webHidden/>
               </w:rPr>
-              <w:instrText xml:space="preserve"> PAGEREF _Toc36712316 \h </w:instrText>
+              <w:instrText xml:space="preserve"> PAGEREF _Toc37054372 \h </w:instrText>
             </w:r>
             <w:r>
               <w:rPr>
@@ -917,7 +917,7 @@
               <w:szCs w:val="24"/>
             </w:rPr>
           </w:pPr>
-          <w:hyperlink w:anchor="_Toc36712317" w:history="1">
+          <w:hyperlink w:anchor="_Toc37054373" w:history="1">
             <w:r>
               <w:rPr>
                 <w:rStyle w:val="Hyperlink"/>
@@ -944,7 +944,7 @@
                 <w:noProof/>
                 <w:webHidden/>
               </w:rPr>
-              <w:instrText xml:space="preserve"> PAGEREF _Toc36712317 \h </w:instrText>
+              <w:instrText xml:space="preserve"> PAGEREF _Toc37054373 \h </w:instrText>
             </w:r>
             <w:r>
               <w:rPr>
@@ -989,7 +989,7 @@
               <w:szCs w:val="24"/>
             </w:rPr>
           </w:pPr>
-          <w:hyperlink w:anchor="_Toc36712318" w:history="1">
+          <w:hyperlink w:anchor="_Toc37054374" w:history="1">
             <w:r>
               <w:rPr>
                 <w:rStyle w:val="Hyperlink"/>
@@ -1016,7 +1016,7 @@
                 <w:noProof/>
                 <w:webHidden/>
               </w:rPr>
-              <w:instrText xml:space="preserve"> PAGEREF _Toc36712318 \h </w:instrText>
+              <w:instrText xml:space="preserve"> PAGEREF _Toc37054374 \h </w:instrText>
             </w:r>
             <w:r>
               <w:rPr>
@@ -1061,13 +1061,13 @@
               <w:szCs w:val="24"/>
             </w:rPr>
           </w:pPr>
-          <w:hyperlink w:anchor="_Toc36712319" w:history="1">
+          <w:hyperlink w:anchor="_Toc37054375" w:history="1">
             <w:r>
               <w:rPr>
                 <w:rStyle w:val="Hyperlink"/>
                 <w:noProof/>
               </w:rPr>
-              <w:t>Unit 4: Intermediate HTML</w:t>
+              <w:t>Unit 4: Intro to CSS</w:t>
             </w:r>
             <w:r>
               <w:rPr>
@@ -1088,7 +1088,7 @@
                 <w:noProof/>
                 <w:webHidden/>
               </w:rPr>
-              <w:instrText xml:space="preserve"> PAGEREF _Toc36712319 \h </w:instrText>
+              <w:instrText xml:space="preserve"> PAGEREF _Toc37054375 \h </w:instrText>
             </w:r>
             <w:r>
               <w:rPr>
@@ -1120,6 +1120,92 @@
           </w:hyperlink>
         </w:p>
         <w:p>
+          <w:pPr>
+            <w:pStyle w:val="TOC2"/>
+            <w:tabs>
+              <w:tab w:val="right" w:leader="dot" w:pos="9350"/>
+            </w:tabs>
+            <w:rPr>
+              <w:rFonts w:cstheme="minorBidi"/>
+              <w:smallCaps w:val="0"/>
+              <w:noProof/>
+              <w:sz w:val="24"/>
+              <w:szCs w:val="24"/>
+            </w:rPr>
+          </w:pPr>
+          <w:hyperlink w:anchor="_Toc37054376" w:history="1">
+            <w:r>
+              <w:rPr>
+                <w:rStyle w:val="Hyperlink"/>
+                <w:noProof/>
+              </w:rPr>
+              <w:t>Unit 5: Inter</w:t>
+            </w:r>
+            <w:r>
+              <w:rPr>
+                <w:rStyle w:val="Hyperlink"/>
+                <w:noProof/>
+              </w:rPr>
+              <w:t>m</w:t>
+            </w:r>
+            <w:r>
+              <w:rPr>
+                <w:rStyle w:val="Hyperlink"/>
+                <w:noProof/>
+              </w:rPr>
+              <w:t>ediate CSS</w:t>
+            </w:r>
+            <w:r>
+              <w:rPr>
+                <w:noProof/>
+                <w:webHidden/>
+              </w:rPr>
+              <w:tab/>
+            </w:r>
+            <w:r>
+              <w:rPr>
+                <w:noProof/>
+                <w:webHidden/>
+              </w:rPr>
+              <w:fldChar w:fldCharType="begin"/>
+            </w:r>
+            <w:r>
+              <w:rPr>
+                <w:noProof/>
+                <w:webHidden/>
+              </w:rPr>
+              <w:instrText xml:space="preserve"> PAGEREF _Toc37054376 \h </w:instrText>
+            </w:r>
+            <w:r>
+              <w:rPr>
+                <w:noProof/>
+                <w:webHidden/>
+              </w:rPr>
+            </w:r>
+            <w:r>
+              <w:rPr>
+                <w:noProof/>
+                <w:webHidden/>
+              </w:rPr>
+              <w:fldChar w:fldCharType="separate"/>
+            </w:r>
+            <w:r>
+              <w:rPr>
+                <w:noProof/>
+                <w:webHidden/>
+              </w:rPr>
+              <w:t>10</w:t>
+            </w:r>
+            <w:r>
+              <w:rPr>
+                <w:noProof/>
+                <w:webHidden/>
+              </w:rPr>
+              <w:fldChar w:fldCharType="end"/>
+            </w:r>
+          </w:hyperlink>
+        </w:p>
+        <w:p>
           <w:r>
             <w:rPr>
               <w:rFonts w:cstheme="minorHAnsi"/>
@@ -1156,7 +1242,7 @@
           <w:u w:val="single"/>
         </w:rPr>
       </w:pPr>
-      <w:bookmarkStart w:id="2" w:name="_Toc36712315"/>
+      <w:bookmarkStart w:id="2" w:name="_Toc37054371"/>
       <w:r>
         <w:rPr>
           <w:u w:val="single"/>
@@ -1425,7 +1511,7 @@
       <w:pPr>
         <w:pStyle w:val="MHeading3"/>
       </w:pPr>
-      <w:bookmarkStart w:id="3" w:name="_Toc36712316"/>
+      <w:bookmarkStart w:id="3" w:name="_Toc37054372"/>
       <w:r>
         <w:t>Scenario – How the Internet Works</w:t>
       </w:r>
@@ -2694,7 +2780,7 @@
           <w:u w:val="single"/>
         </w:rPr>
       </w:pPr>
-      <w:bookmarkStart w:id="4" w:name="_Toc36712317"/>
+      <w:bookmarkStart w:id="4" w:name="_Toc37054373"/>
       <w:r>
         <w:rPr>
           <w:u w:val="single"/>
@@ -3162,7 +3248,7 @@
           <v:shape id="_x0000_i1025" type="#_x0000_t75" alt="" style="width:345.3pt;height:177.3pt;mso-width-percent:0;mso-height-percent:0;mso-width-percent:0;mso-height-percent:0" o:ole="">
             <v:imagedata r:id="rId8" o:title=""/>
           </v:shape>
-          <o:OLEObject Type="Embed" ProgID="Word.Document.12" ShapeID="_x0000_i1025" DrawAspect="Content" ObjectID="_1647329824" r:id="rId9">
+          <o:OLEObject Type="Embed" ProgID="Word.Document.12" ShapeID="_x0000_i1025" DrawAspect="Content" ObjectID="_1647689879" r:id="rId9">
             <o:FieldCodes>\s</o:FieldCodes>
           </o:OLEObject>
         </w:object>
@@ -4163,7 +4249,7 @@
           <w:u w:val="single"/>
         </w:rPr>
       </w:pPr>
-      <w:bookmarkStart w:id="5" w:name="_Toc36712318"/>
+      <w:bookmarkStart w:id="5" w:name="_Toc37054374"/>
       <w:r>
         <w:rPr>
           <w:u w:val="single"/>
@@ -4948,7 +5034,7 @@
           <w:u w:val="single"/>
         </w:rPr>
       </w:pPr>
-      <w:bookmarkStart w:id="6" w:name="_Toc36712319"/>
+      <w:bookmarkStart w:id="6" w:name="_Toc37054375"/>
       <w:r>
         <w:rPr>
           <w:u w:val="single"/>
@@ -4974,13 +5060,13 @@
         </w:rPr>
         <w:t>Int</w:t>
       </w:r>
+      <w:r>
+        <w:rPr>
+          <w:u w:val="single"/>
+        </w:rPr>
+        <w:t>ro to CSS</w:t>
+      </w:r>
       <w:bookmarkEnd w:id="6"/>
-      <w:r>
-        <w:rPr>
-          <w:u w:val="single"/>
-        </w:rPr>
-        <w:t>ro to CSS</w:t>
-      </w:r>
     </w:p>
     <w:p>
       <w:pPr>
@@ -6420,6 +6506,7 @@
           <w:u w:val="single"/>
         </w:rPr>
       </w:pPr>
+      <w:bookmarkStart w:id="7" w:name="_Toc37054376"/>
       <w:r>
         <w:rPr>
           <w:u w:val="single"/>
@@ -6443,20 +6530,9 @@
         <w:rPr>
           <w:u w:val="single"/>
         </w:rPr>
-        <w:t>Int</w:t>
-      </w:r>
-      <w:r>
-        <w:rPr>
-          <w:u w:val="single"/>
-        </w:rPr>
-        <w:t>ermediate</w:t>
-      </w:r>
-      <w:r>
-        <w:rPr>
-          <w:u w:val="single"/>
-        </w:rPr>
-        <w:t xml:space="preserve"> CSS</w:t>
-      </w:r>
+        <w:t>Intermediate CSS</w:t>
+      </w:r>
+      <w:bookmarkEnd w:id="7"/>
     </w:p>
     <w:p>
       <w:pPr>
@@ -7101,8 +7177,352 @@
           <w:rFonts w:ascii="Montserrat" w:hAnsi="Montserrat"/>
         </w:rPr>
       </w:pPr>
-      <w:bookmarkStart w:id="7" w:name="_GoBack"/>
-      <w:bookmarkEnd w:id="7"/>
+    </w:p>
+    <w:p>
+      <w:pPr>
+        <w:rPr>
+          <w:rFonts w:ascii="Montserrat" w:hAnsi="Montserrat"/>
+        </w:rPr>
+      </w:pPr>
+    </w:p>
+    <w:p>
+      <w:pPr>
+        <w:rPr>
+          <w:rFonts w:ascii="Montserrat" w:hAnsi="Montserrat"/>
+        </w:rPr>
+      </w:pPr>
+    </w:p>
+    <w:p>
+      <w:pPr>
+        <w:rPr>
+          <w:rFonts w:ascii="Montserrat" w:hAnsi="Montserrat"/>
+        </w:rPr>
+      </w:pPr>
+    </w:p>
+    <w:p>
+      <w:pPr>
+        <w:pStyle w:val="MHeading2"/>
+        <w:rPr>
+          <w:u w:val="single"/>
+        </w:rPr>
+      </w:pPr>
+      <w:r>
+        <w:rPr>
+          <w:u w:val="single"/>
+        </w:rPr>
+        <w:lastRenderedPageBreak/>
+        <w:t xml:space="preserve">Unit </w:t>
+      </w:r>
+      <w:r>
+        <w:rPr>
+          <w:u w:val="single"/>
+        </w:rPr>
+        <w:t>6:</w:t>
+      </w:r>
+      <w:r>
+        <w:rPr>
+          <w:u w:val="single"/>
+        </w:rPr>
+        <w:t xml:space="preserve"> </w:t>
+      </w:r>
+      <w:r>
+        <w:rPr>
+          <w:u w:val="single"/>
+        </w:rPr>
+        <w:t>Bootstrap</w:t>
+      </w:r>
+    </w:p>
+    <w:p>
+      <w:pPr>
+        <w:rPr>
+          <w:rFonts w:ascii="Montserrat" w:hAnsi="Montserrat"/>
+        </w:rPr>
+      </w:pPr>
+    </w:p>
+    <w:p>
+      <w:pPr>
+        <w:rPr>
+          <w:rFonts w:ascii="Montserrat" w:hAnsi="Montserrat"/>
+          <w:sz w:val="26"/>
+          <w:szCs w:val="26"/>
+        </w:rPr>
+      </w:pPr>
+      <w:r>
+        <w:rPr>
+          <w:rFonts w:ascii="Montserrat" w:hAnsi="Montserrat"/>
+          <w:sz w:val="26"/>
+          <w:szCs w:val="26"/>
+        </w:rPr>
+        <w:t>Objectives:</w:t>
+      </w:r>
+    </w:p>
+    <w:p>
+      <w:pPr>
+        <w:pStyle w:val="ListParagraph"/>
+        <w:numPr>
+          <w:ilvl w:val="0"/>
+          <w:numId w:val="44"/>
+        </w:numPr>
+        <w:rPr>
+          <w:rFonts w:ascii="Montserrat" w:hAnsi="Montserrat"/>
+        </w:rPr>
+      </w:pPr>
+      <w:r>
+        <w:rPr>
+          <w:rFonts w:ascii="Montserrat" w:hAnsi="Montserrat"/>
+        </w:rPr>
+        <w:t>Define Boot</w:t>
+      </w:r>
+      <w:r>
+        <w:rPr>
+          <w:rFonts w:ascii="Montserrat" w:hAnsi="Montserrat"/>
+        </w:rPr>
+        <w:t>st</w:t>
+      </w:r>
+      <w:r>
+        <w:rPr>
+          <w:rFonts w:ascii="Montserrat" w:hAnsi="Montserrat"/>
+        </w:rPr>
+        <w:t xml:space="preserve">rap and explain why we </w:t>
+      </w:r>
+      <w:r>
+        <w:rPr>
+          <w:rFonts w:ascii="Montserrat" w:hAnsi="Montserrat"/>
+        </w:rPr>
+        <w:t>use it</w:t>
+      </w:r>
+    </w:p>
+    <w:p>
+      <w:pPr>
+        <w:pStyle w:val="ListParagraph"/>
+        <w:numPr>
+          <w:ilvl w:val="0"/>
+          <w:numId w:val="44"/>
+        </w:numPr>
+        <w:rPr>
+          <w:rFonts w:ascii="Montserrat" w:hAnsi="Montserrat"/>
+        </w:rPr>
+      </w:pPr>
+      <w:r>
+        <w:rPr>
+          <w:rFonts w:ascii="Montserrat" w:hAnsi="Montserrat"/>
+        </w:rPr>
+        <w:t>Include bootstrap locally and by using a CDN</w:t>
+      </w:r>
+    </w:p>
+    <w:p>
+      <w:pPr>
+        <w:pStyle w:val="ListParagraph"/>
+        <w:numPr>
+          <w:ilvl w:val="0"/>
+          <w:numId w:val="44"/>
+        </w:numPr>
+        <w:rPr>
+          <w:rFonts w:ascii="Montserrat" w:hAnsi="Montserrat"/>
+        </w:rPr>
+      </w:pPr>
+      <w:r>
+        <w:rPr>
+          <w:rFonts w:ascii="Montserrat" w:hAnsi="Montserrat"/>
+        </w:rPr>
+        <w:t xml:space="preserve">Use common Bootstrap components like </w:t>
+      </w:r>
+      <w:proofErr w:type="spellStart"/>
+      <w:r>
+        <w:rPr>
+          <w:rFonts w:ascii="Montserrat" w:hAnsi="Montserrat"/>
+        </w:rPr>
+        <w:t>navs</w:t>
+      </w:r>
+      <w:proofErr w:type="spellEnd"/>
+      <w:r>
+        <w:rPr>
+          <w:rFonts w:ascii="Montserrat" w:hAnsi="Montserrat"/>
+        </w:rPr>
+        <w:t xml:space="preserve"> &amp; buttons</w:t>
+      </w:r>
+    </w:p>
+    <w:p>
+      <w:pPr>
+        <w:pStyle w:val="ListParagraph"/>
+        <w:numPr>
+          <w:ilvl w:val="0"/>
+          <w:numId w:val="44"/>
+        </w:numPr>
+        <w:rPr>
+          <w:rFonts w:ascii="Montserrat" w:hAnsi="Montserrat"/>
+        </w:rPr>
+      </w:pPr>
+      <w:r>
+        <w:rPr>
+          <w:rFonts w:ascii="Montserrat" w:hAnsi="Montserrat"/>
+        </w:rPr>
+        <w:t>Build a layout using the Bootstrap grid system</w:t>
+      </w:r>
+    </w:p>
+    <w:p>
+      <w:pPr>
+        <w:rPr>
+          <w:rFonts w:ascii="Montserrat" w:hAnsi="Montserrat"/>
+        </w:rPr>
+      </w:pPr>
+    </w:p>
+    <w:p>
+      <w:pPr>
+        <w:rPr>
+          <w:rFonts w:ascii="Montserrat" w:hAnsi="Montserrat"/>
+        </w:rPr>
+      </w:pPr>
+      <w:r>
+        <w:rPr>
+          <w:rFonts w:ascii="Montserrat" w:hAnsi="Montserrat"/>
+        </w:rPr>
+        <w:t>Exercise:</w:t>
+      </w:r>
+    </w:p>
+    <w:p>
+      <w:pPr>
+        <w:pStyle w:val="ListParagraph"/>
+        <w:numPr>
+          <w:ilvl w:val="0"/>
+          <w:numId w:val="45"/>
+        </w:numPr>
+        <w:rPr>
+          <w:rFonts w:ascii="Montserrat" w:hAnsi="Montserrat"/>
+        </w:rPr>
+      </w:pPr>
+      <w:r>
+        <w:rPr>
+          <w:rFonts w:ascii="Montserrat" w:hAnsi="Montserrat"/>
+        </w:rPr>
+        <w:t>Project Portfolio Site</w:t>
+      </w:r>
+      <w:bookmarkStart w:id="8" w:name="_GoBack"/>
+      <w:bookmarkEnd w:id="8"/>
+    </w:p>
+    <w:p>
+      <w:pPr>
+        <w:pStyle w:val="ListParagraph"/>
+        <w:numPr>
+          <w:ilvl w:val="0"/>
+          <w:numId w:val="45"/>
+        </w:numPr>
+        <w:rPr>
+          <w:rFonts w:ascii="Montserrat" w:hAnsi="Montserrat"/>
+        </w:rPr>
+      </w:pPr>
+      <w:r>
+        <w:rPr>
+          <w:rFonts w:ascii="Montserrat" w:hAnsi="Montserrat"/>
+        </w:rPr>
+        <w:t>Startup Landing Page</w:t>
+      </w:r>
+    </w:p>
+    <w:p>
+      <w:pPr>
+        <w:rPr>
+          <w:rFonts w:ascii="Montserrat" w:hAnsi="Montserrat"/>
+        </w:rPr>
+      </w:pPr>
+    </w:p>
+    <w:p>
+      <w:pPr>
+        <w:rPr>
+          <w:rFonts w:ascii="Montserrat" w:hAnsi="Montserrat"/>
+        </w:rPr>
+      </w:pPr>
+      <w:r>
+        <w:rPr>
+          <w:rFonts w:ascii="Montserrat" w:hAnsi="Montserrat"/>
+        </w:rPr>
+        <w:t>What is Bootstrap:</w:t>
+      </w:r>
+    </w:p>
+    <w:p>
+      <w:pPr>
+        <w:pStyle w:val="ListParagraph"/>
+        <w:numPr>
+          <w:ilvl w:val="0"/>
+          <w:numId w:val="46"/>
+        </w:numPr>
+        <w:rPr>
+          <w:rFonts w:ascii="Montserrat" w:hAnsi="Montserrat"/>
+        </w:rPr>
+      </w:pPr>
+      <w:r>
+        <w:rPr>
+          <w:rFonts w:ascii="Montserrat" w:hAnsi="Montserrat"/>
+        </w:rPr>
+        <w:t>Most popular HTML, CSS &amp; JS framework for developing responsive, mobile first projects on the web</w:t>
+      </w:r>
+    </w:p>
+    <w:p>
+      <w:pPr>
+        <w:rPr>
+          <w:rFonts w:ascii="Montserrat" w:hAnsi="Montserrat"/>
+        </w:rPr>
+      </w:pPr>
+    </w:p>
+    <w:p>
+      <w:pPr>
+        <w:rPr>
+          <w:rFonts w:ascii="Montserrat" w:hAnsi="Montserrat"/>
+        </w:rPr>
+      </w:pPr>
+      <w:r>
+        <w:rPr>
+          <w:rFonts w:ascii="Montserrat" w:hAnsi="Montserrat"/>
+        </w:rPr>
+        <w:t>The Grid System:</w:t>
+      </w:r>
+    </w:p>
+    <w:p>
+      <w:pPr>
+        <w:pStyle w:val="ListParagraph"/>
+        <w:numPr>
+          <w:ilvl w:val="0"/>
+          <w:numId w:val="46"/>
+        </w:numPr>
+        <w:rPr>
+          <w:rFonts w:ascii="Montserrat" w:hAnsi="Montserrat"/>
+        </w:rPr>
+      </w:pPr>
+      <w:r>
+        <w:rPr>
+          <w:rFonts w:ascii="Montserrat" w:hAnsi="Montserrat"/>
+        </w:rPr>
+        <w:t>Dynamic sizing for full size -&gt; mobile apps</w:t>
+      </w:r>
+    </w:p>
+    <w:p>
+      <w:pPr>
+        <w:pStyle w:val="ListParagraph"/>
+        <w:numPr>
+          <w:ilvl w:val="0"/>
+          <w:numId w:val="46"/>
+        </w:numPr>
+        <w:rPr>
+          <w:rFonts w:ascii="Montserrat" w:hAnsi="Montserrat"/>
+        </w:rPr>
+      </w:pPr>
+      <w:r>
+        <w:rPr>
+          <w:rFonts w:ascii="Montserrat" w:hAnsi="Montserrat"/>
+        </w:rPr>
+        <w:t>Helps with layout overall</w:t>
+      </w:r>
+    </w:p>
+    <w:p>
+      <w:pPr>
+        <w:pStyle w:val="ListParagraph"/>
+        <w:numPr>
+          <w:ilvl w:val="0"/>
+          <w:numId w:val="46"/>
+        </w:numPr>
+        <w:rPr>
+          <w:rFonts w:ascii="Montserrat" w:hAnsi="Montserrat"/>
+        </w:rPr>
+      </w:pPr>
     </w:p>
     <w:sectPr>
       <w:pgSz w:w="12240" w:h="15840"/>
@@ -7354,6 +7774,92 @@
     </w:lvl>
   </w:abstractNum>
   <w:abstractNum w:abstractNumId="2" w15:restartNumberingAfterBreak="0">
+    <w:nsid w:val="03D0707C"/>
+    <w:multiLevelType w:val="hybridMultilevel"/>
+    <w:tmpl w:val="353E0A3A"/>
+    <w:lvl w:ilvl="0" w:tplc="0409000F">
+      <w:start w:val="1"/>
+      <w:numFmt w:val="decimal"/>
+      <w:lvlText w:val="%1."/>
+      <w:lvlJc w:val="left"/>
+      <w:pPr>
+        <w:ind w:left="720" w:hanging="360"/>
+      </w:pPr>
+    </w:lvl>
+    <w:lvl w:ilvl="1" w:tplc="04090019" w:tentative="1">
+      <w:start w:val="1"/>
+      <w:numFmt w:val="lowerLetter"/>
+      <w:lvlText w:val="%2."/>
+      <w:lvlJc w:val="left"/>
+      <w:pPr>
+        <w:ind w:left="1440" w:hanging="360"/>
+      </w:pPr>
+    </w:lvl>
+    <w:lvl w:ilvl="2" w:tplc="0409001B" w:tentative="1">
+      <w:start w:val="1"/>
+      <w:numFmt w:val="lowerRoman"/>
+      <w:lvlText w:val="%3."/>
+      <w:lvlJc w:val="right"/>
+      <w:pPr>
+        <w:ind w:left="2160" w:hanging="180"/>
+      </w:pPr>
+    </w:lvl>
+    <w:lvl w:ilvl="3" w:tplc="0409000F" w:tentative="1">
+      <w:start w:val="1"/>
+      <w:numFmt w:val="decimal"/>
+      <w:lvlText w:val="%4."/>
+      <w:lvlJc w:val="left"/>
+      <w:pPr>
+        <w:ind w:left="2880" w:hanging="360"/>
+      </w:pPr>
+    </w:lvl>
+    <w:lvl w:ilvl="4" w:tplc="04090019" w:tentative="1">
+      <w:start w:val="1"/>
+      <w:numFmt w:val="lowerLetter"/>
+      <w:lvlText w:val="%5."/>
+      <w:lvlJc w:val="left"/>
+      <w:pPr>
+        <w:ind w:left="3600" w:hanging="360"/>
+      </w:pPr>
+    </w:lvl>
+    <w:lvl w:ilvl="5" w:tplc="0409001B" w:tentative="1">
+      <w:start w:val="1"/>
+      <w:numFmt w:val="lowerRoman"/>
+      <w:lvlText w:val="%6."/>
+      <w:lvlJc w:val="right"/>
+      <w:pPr>
+        <w:ind w:left="4320" w:hanging="180"/>
+      </w:pPr>
+    </w:lvl>
+    <w:lvl w:ilvl="6" w:tplc="0409000F" w:tentative="1">
+      <w:start w:val="1"/>
+      <w:numFmt w:val="decimal"/>
+      <w:lvlText w:val="%7."/>
+      <w:lvlJc w:val="left"/>
+      <w:pPr>
+        <w:ind w:left="5040" w:hanging="360"/>
+      </w:pPr>
+    </w:lvl>
+    <w:lvl w:ilvl="7" w:tplc="04090019" w:tentative="1">
+      <w:start w:val="1"/>
+      <w:numFmt w:val="lowerLetter"/>
+      <w:lvlText w:val="%8."/>
+      <w:lvlJc w:val="left"/>
+      <w:pPr>
+        <w:ind w:left="5760" w:hanging="360"/>
+      </w:pPr>
+    </w:lvl>
+    <w:lvl w:ilvl="8" w:tplc="0409001B" w:tentative="1">
+      <w:start w:val="1"/>
+      <w:numFmt w:val="lowerRoman"/>
+      <w:lvlText w:val="%9."/>
+      <w:lvlJc w:val="right"/>
+      <w:pPr>
+        <w:ind w:left="6480" w:hanging="180"/>
+      </w:pPr>
+    </w:lvl>
+  </w:abstractNum>
+  <w:abstractNum w:abstractNumId="3" w15:restartNumberingAfterBreak="0">
     <w:nsid w:val="03F27D1E"/>
     <w:multiLevelType w:val="hybridMultilevel"/>
     <w:tmpl w:val="443C4274"/>
@@ -7439,7 +7945,7 @@
       </w:pPr>
     </w:lvl>
   </w:abstractNum>
-  <w:abstractNum w:abstractNumId="3" w15:restartNumberingAfterBreak="0">
+  <w:abstractNum w:abstractNumId="4" w15:restartNumberingAfterBreak="0">
     <w:nsid w:val="08100EB9"/>
     <w:multiLevelType w:val="hybridMultilevel"/>
     <w:tmpl w:val="FDF675F8"/>
@@ -7528,7 +8034,7 @@
       </w:pPr>
     </w:lvl>
   </w:abstractNum>
-  <w:abstractNum w:abstractNumId="4" w15:restartNumberingAfterBreak="0">
+  <w:abstractNum w:abstractNumId="5" w15:restartNumberingAfterBreak="0">
     <w:nsid w:val="0A952133"/>
     <w:multiLevelType w:val="hybridMultilevel"/>
     <w:tmpl w:val="B25624C0"/>
@@ -7614,7 +8120,7 @@
       </w:pPr>
     </w:lvl>
   </w:abstractNum>
-  <w:abstractNum w:abstractNumId="5" w15:restartNumberingAfterBreak="0">
+  <w:abstractNum w:abstractNumId="6" w15:restartNumberingAfterBreak="0">
     <w:nsid w:val="0BF26DB8"/>
     <w:multiLevelType w:val="hybridMultilevel"/>
     <w:tmpl w:val="E6D4094A"/>
@@ -7727,7 +8233,7 @@
       </w:rPr>
     </w:lvl>
   </w:abstractNum>
-  <w:abstractNum w:abstractNumId="6" w15:restartNumberingAfterBreak="0">
+  <w:abstractNum w:abstractNumId="7" w15:restartNumberingAfterBreak="0">
     <w:nsid w:val="0D082431"/>
     <w:multiLevelType w:val="hybridMultilevel"/>
     <w:tmpl w:val="2FF06FC2"/>
@@ -7840,7 +8346,7 @@
       </w:rPr>
     </w:lvl>
   </w:abstractNum>
-  <w:abstractNum w:abstractNumId="7" w15:restartNumberingAfterBreak="0">
+  <w:abstractNum w:abstractNumId="8" w15:restartNumberingAfterBreak="0">
     <w:nsid w:val="14C327B3"/>
     <w:multiLevelType w:val="hybridMultilevel"/>
     <w:tmpl w:val="4B8CCB24"/>
@@ -7953,7 +8459,7 @@
       </w:rPr>
     </w:lvl>
   </w:abstractNum>
-  <w:abstractNum w:abstractNumId="8" w15:restartNumberingAfterBreak="0">
+  <w:abstractNum w:abstractNumId="9" w15:restartNumberingAfterBreak="0">
     <w:nsid w:val="1D7008D7"/>
     <w:multiLevelType w:val="hybridMultilevel"/>
     <w:tmpl w:val="C53C1D48"/>
@@ -8066,7 +8572,7 @@
       </w:rPr>
     </w:lvl>
   </w:abstractNum>
-  <w:abstractNum w:abstractNumId="9" w15:restartNumberingAfterBreak="0">
+  <w:abstractNum w:abstractNumId="10" w15:restartNumberingAfterBreak="0">
     <w:nsid w:val="22D86A3F"/>
     <w:multiLevelType w:val="hybridMultilevel"/>
     <w:tmpl w:val="694CFA94"/>
@@ -8152,7 +8658,7 @@
       </w:pPr>
     </w:lvl>
   </w:abstractNum>
-  <w:abstractNum w:abstractNumId="10" w15:restartNumberingAfterBreak="0">
+  <w:abstractNum w:abstractNumId="11" w15:restartNumberingAfterBreak="0">
     <w:nsid w:val="23DE3EC3"/>
     <w:multiLevelType w:val="hybridMultilevel"/>
     <w:tmpl w:val="E21CF9C2"/>
@@ -8265,7 +8771,7 @@
       </w:rPr>
     </w:lvl>
   </w:abstractNum>
-  <w:abstractNum w:abstractNumId="11" w15:restartNumberingAfterBreak="0">
+  <w:abstractNum w:abstractNumId="12" w15:restartNumberingAfterBreak="0">
     <w:nsid w:val="245C0FAF"/>
     <w:multiLevelType w:val="hybridMultilevel"/>
     <w:tmpl w:val="D4A43262"/>
@@ -8378,7 +8884,7 @@
       </w:rPr>
     </w:lvl>
   </w:abstractNum>
-  <w:abstractNum w:abstractNumId="12" w15:restartNumberingAfterBreak="0">
+  <w:abstractNum w:abstractNumId="13" w15:restartNumberingAfterBreak="0">
     <w:nsid w:val="26746B08"/>
     <w:multiLevelType w:val="hybridMultilevel"/>
     <w:tmpl w:val="58C05938"/>
@@ -8491,7 +8997,7 @@
       </w:rPr>
     </w:lvl>
   </w:abstractNum>
-  <w:abstractNum w:abstractNumId="13" w15:restartNumberingAfterBreak="0">
+  <w:abstractNum w:abstractNumId="14" w15:restartNumberingAfterBreak="0">
     <w:nsid w:val="29402C59"/>
     <w:multiLevelType w:val="hybridMultilevel"/>
     <w:tmpl w:val="FB127F14"/>
@@ -8604,7 +9110,7 @@
       </w:rPr>
     </w:lvl>
   </w:abstractNum>
-  <w:abstractNum w:abstractNumId="14" w15:restartNumberingAfterBreak="0">
+  <w:abstractNum w:abstractNumId="15" w15:restartNumberingAfterBreak="0">
     <w:nsid w:val="296C3FDC"/>
     <w:multiLevelType w:val="hybridMultilevel"/>
     <w:tmpl w:val="443C4274"/>
@@ -8690,7 +9196,7 @@
       </w:pPr>
     </w:lvl>
   </w:abstractNum>
-  <w:abstractNum w:abstractNumId="15" w15:restartNumberingAfterBreak="0">
+  <w:abstractNum w:abstractNumId="16" w15:restartNumberingAfterBreak="0">
     <w:nsid w:val="2AEE2F15"/>
     <w:multiLevelType w:val="hybridMultilevel"/>
     <w:tmpl w:val="A3E8ACD2"/>
@@ -8803,7 +9309,7 @@
       </w:rPr>
     </w:lvl>
   </w:abstractNum>
-  <w:abstractNum w:abstractNumId="16" w15:restartNumberingAfterBreak="0">
+  <w:abstractNum w:abstractNumId="17" w15:restartNumberingAfterBreak="0">
     <w:nsid w:val="2DEC605B"/>
     <w:multiLevelType w:val="hybridMultilevel"/>
     <w:tmpl w:val="ADA643B0"/>
@@ -8916,7 +9422,7 @@
       </w:rPr>
     </w:lvl>
   </w:abstractNum>
-  <w:abstractNum w:abstractNumId="17" w15:restartNumberingAfterBreak="0">
+  <w:abstractNum w:abstractNumId="18" w15:restartNumberingAfterBreak="0">
     <w:nsid w:val="3213343B"/>
     <w:multiLevelType w:val="hybridMultilevel"/>
     <w:tmpl w:val="92DA46C6"/>
@@ -9029,7 +9535,7 @@
       </w:rPr>
     </w:lvl>
   </w:abstractNum>
-  <w:abstractNum w:abstractNumId="18" w15:restartNumberingAfterBreak="0">
+  <w:abstractNum w:abstractNumId="19" w15:restartNumberingAfterBreak="0">
     <w:nsid w:val="34A548E6"/>
     <w:multiLevelType w:val="hybridMultilevel"/>
     <w:tmpl w:val="DB2828A2"/>
@@ -9141,7 +9647,7 @@
       </w:rPr>
     </w:lvl>
   </w:abstractNum>
-  <w:abstractNum w:abstractNumId="19" w15:restartNumberingAfterBreak="0">
+  <w:abstractNum w:abstractNumId="20" w15:restartNumberingAfterBreak="0">
     <w:nsid w:val="35B94497"/>
     <w:multiLevelType w:val="hybridMultilevel"/>
     <w:tmpl w:val="443C4274"/>
@@ -9227,7 +9733,7 @@
       </w:pPr>
     </w:lvl>
   </w:abstractNum>
-  <w:abstractNum w:abstractNumId="20" w15:restartNumberingAfterBreak="0">
+  <w:abstractNum w:abstractNumId="21" w15:restartNumberingAfterBreak="0">
     <w:nsid w:val="371F4D94"/>
     <w:multiLevelType w:val="hybridMultilevel"/>
     <w:tmpl w:val="C060DEA0"/>
@@ -9340,7 +9846,7 @@
       </w:rPr>
     </w:lvl>
   </w:abstractNum>
-  <w:abstractNum w:abstractNumId="21" w15:restartNumberingAfterBreak="0">
+  <w:abstractNum w:abstractNumId="22" w15:restartNumberingAfterBreak="0">
     <w:nsid w:val="3A080286"/>
     <w:multiLevelType w:val="hybridMultilevel"/>
     <w:tmpl w:val="E5046AD4"/>
@@ -9453,7 +9959,93 @@
       </w:rPr>
     </w:lvl>
   </w:abstractNum>
-  <w:abstractNum w:abstractNumId="22" w15:restartNumberingAfterBreak="0">
+  <w:abstractNum w:abstractNumId="23" w15:restartNumberingAfterBreak="0">
+    <w:nsid w:val="3A453139"/>
+    <w:multiLevelType w:val="hybridMultilevel"/>
+    <w:tmpl w:val="F3023C8E"/>
+    <w:lvl w:ilvl="0" w:tplc="0409000F">
+      <w:start w:val="1"/>
+      <w:numFmt w:val="decimal"/>
+      <w:lvlText w:val="%1."/>
+      <w:lvlJc w:val="left"/>
+      <w:pPr>
+        <w:ind w:left="720" w:hanging="360"/>
+      </w:pPr>
+    </w:lvl>
+    <w:lvl w:ilvl="1" w:tplc="04090019">
+      <w:start w:val="1"/>
+      <w:numFmt w:val="lowerLetter"/>
+      <w:lvlText w:val="%2."/>
+      <w:lvlJc w:val="left"/>
+      <w:pPr>
+        <w:ind w:left="1440" w:hanging="360"/>
+      </w:pPr>
+    </w:lvl>
+    <w:lvl w:ilvl="2" w:tplc="0409001B" w:tentative="1">
+      <w:start w:val="1"/>
+      <w:numFmt w:val="lowerRoman"/>
+      <w:lvlText w:val="%3."/>
+      <w:lvlJc w:val="right"/>
+      <w:pPr>
+        <w:ind w:left="2160" w:hanging="180"/>
+      </w:pPr>
+    </w:lvl>
+    <w:lvl w:ilvl="3" w:tplc="0409000F" w:tentative="1">
+      <w:start w:val="1"/>
+      <w:numFmt w:val="decimal"/>
+      <w:lvlText w:val="%4."/>
+      <w:lvlJc w:val="left"/>
+      <w:pPr>
+        <w:ind w:left="2880" w:hanging="360"/>
+      </w:pPr>
+    </w:lvl>
+    <w:lvl w:ilvl="4" w:tplc="04090019" w:tentative="1">
+      <w:start w:val="1"/>
+      <w:numFmt w:val="lowerLetter"/>
+      <w:lvlText w:val="%5."/>
+      <w:lvlJc w:val="left"/>
+      <w:pPr>
+        <w:ind w:left="3600" w:hanging="360"/>
+      </w:pPr>
+    </w:lvl>
+    <w:lvl w:ilvl="5" w:tplc="0409001B" w:tentative="1">
+      <w:start w:val="1"/>
+      <w:numFmt w:val="lowerRoman"/>
+      <w:lvlText w:val="%6."/>
+      <w:lvlJc w:val="right"/>
+      <w:pPr>
+        <w:ind w:left="4320" w:hanging="180"/>
+      </w:pPr>
+    </w:lvl>
+    <w:lvl w:ilvl="6" w:tplc="0409000F" w:tentative="1">
+      <w:start w:val="1"/>
+      <w:numFmt w:val="decimal"/>
+      <w:lvlText w:val="%7."/>
+      <w:lvlJc w:val="left"/>
+      <w:pPr>
+        <w:ind w:left="5040" w:hanging="360"/>
+      </w:pPr>
+    </w:lvl>
+    <w:lvl w:ilvl="7" w:tplc="04090019" w:tentative="1">
+      <w:start w:val="1"/>
+      <w:numFmt w:val="lowerLetter"/>
+      <w:lvlText w:val="%8."/>
+      <w:lvlJc w:val="left"/>
+      <w:pPr>
+        <w:ind w:left="5760" w:hanging="360"/>
+      </w:pPr>
+    </w:lvl>
+    <w:lvl w:ilvl="8" w:tplc="0409001B" w:tentative="1">
+      <w:start w:val="1"/>
+      <w:numFmt w:val="lowerRoman"/>
+      <w:lvlText w:val="%9."/>
+      <w:lvlJc w:val="right"/>
+      <w:pPr>
+        <w:ind w:left="6480" w:hanging="180"/>
+      </w:pPr>
+    </w:lvl>
+  </w:abstractNum>
+  <w:abstractNum w:abstractNumId="24" w15:restartNumberingAfterBreak="0">
     <w:nsid w:val="3A917DDF"/>
     <w:multiLevelType w:val="hybridMultilevel"/>
     <w:tmpl w:val="5E601052"/>
@@ -9566,7 +10158,7 @@
       </w:rPr>
     </w:lvl>
   </w:abstractNum>
-  <w:abstractNum w:abstractNumId="23" w15:restartNumberingAfterBreak="0">
+  <w:abstractNum w:abstractNumId="25" w15:restartNumberingAfterBreak="0">
     <w:nsid w:val="3DFE736A"/>
     <w:multiLevelType w:val="hybridMultilevel"/>
     <w:tmpl w:val="FB048CC6"/>
@@ -9679,7 +10271,7 @@
       </w:rPr>
     </w:lvl>
   </w:abstractNum>
-  <w:abstractNum w:abstractNumId="24" w15:restartNumberingAfterBreak="0">
+  <w:abstractNum w:abstractNumId="26" w15:restartNumberingAfterBreak="0">
     <w:nsid w:val="3EDD6C1E"/>
     <w:multiLevelType w:val="hybridMultilevel"/>
     <w:tmpl w:val="1A5803A6"/>
@@ -9792,7 +10384,7 @@
       </w:rPr>
     </w:lvl>
   </w:abstractNum>
-  <w:abstractNum w:abstractNumId="25" w15:restartNumberingAfterBreak="0">
+  <w:abstractNum w:abstractNumId="27" w15:restartNumberingAfterBreak="0">
     <w:nsid w:val="423F2257"/>
     <w:multiLevelType w:val="hybridMultilevel"/>
     <w:tmpl w:val="443C4274"/>
@@ -9878,7 +10470,7 @@
       </w:pPr>
     </w:lvl>
   </w:abstractNum>
-  <w:abstractNum w:abstractNumId="26" w15:restartNumberingAfterBreak="0">
+  <w:abstractNum w:abstractNumId="28" w15:restartNumberingAfterBreak="0">
     <w:nsid w:val="42D65F85"/>
     <w:multiLevelType w:val="hybridMultilevel"/>
     <w:tmpl w:val="5D46D60E"/>
@@ -9991,7 +10583,7 @@
       </w:rPr>
     </w:lvl>
   </w:abstractNum>
-  <w:abstractNum w:abstractNumId="27" w15:restartNumberingAfterBreak="0">
+  <w:abstractNum w:abstractNumId="29" w15:restartNumberingAfterBreak="0">
     <w:nsid w:val="43112220"/>
     <w:multiLevelType w:val="hybridMultilevel"/>
     <w:tmpl w:val="CD806412"/>
@@ -10104,7 +10696,7 @@
       </w:rPr>
     </w:lvl>
   </w:abstractNum>
-  <w:abstractNum w:abstractNumId="28" w15:restartNumberingAfterBreak="0">
+  <w:abstractNum w:abstractNumId="30" w15:restartNumberingAfterBreak="0">
     <w:nsid w:val="4B97361C"/>
     <w:multiLevelType w:val="hybridMultilevel"/>
     <w:tmpl w:val="0EEA9C92"/>
@@ -10217,7 +10809,7 @@
       </w:rPr>
     </w:lvl>
   </w:abstractNum>
-  <w:abstractNum w:abstractNumId="29" w15:restartNumberingAfterBreak="0">
+  <w:abstractNum w:abstractNumId="31" w15:restartNumberingAfterBreak="0">
     <w:nsid w:val="508417A2"/>
     <w:multiLevelType w:val="hybridMultilevel"/>
     <w:tmpl w:val="9070A7D0"/>
@@ -10330,7 +10922,7 @@
       </w:rPr>
     </w:lvl>
   </w:abstractNum>
-  <w:abstractNum w:abstractNumId="30" w15:restartNumberingAfterBreak="0">
+  <w:abstractNum w:abstractNumId="32" w15:restartNumberingAfterBreak="0">
     <w:nsid w:val="549816D5"/>
     <w:multiLevelType w:val="hybridMultilevel"/>
     <w:tmpl w:val="2960B256"/>
@@ -10443,7 +11035,7 @@
       </w:rPr>
     </w:lvl>
   </w:abstractNum>
-  <w:abstractNum w:abstractNumId="31" w15:restartNumberingAfterBreak="0">
+  <w:abstractNum w:abstractNumId="33" w15:restartNumberingAfterBreak="0">
     <w:nsid w:val="573E3474"/>
     <w:multiLevelType w:val="hybridMultilevel"/>
     <w:tmpl w:val="F3023C8E"/>
@@ -10529,7 +11121,7 @@
       </w:pPr>
     </w:lvl>
   </w:abstractNum>
-  <w:abstractNum w:abstractNumId="32" w15:restartNumberingAfterBreak="0">
+  <w:abstractNum w:abstractNumId="34" w15:restartNumberingAfterBreak="0">
     <w:nsid w:val="5F267426"/>
     <w:multiLevelType w:val="hybridMultilevel"/>
     <w:tmpl w:val="438CBCDA"/>
@@ -10642,7 +11234,120 @@
       </w:rPr>
     </w:lvl>
   </w:abstractNum>
-  <w:abstractNum w:abstractNumId="33" w15:restartNumberingAfterBreak="0">
+  <w:abstractNum w:abstractNumId="35" w15:restartNumberingAfterBreak="0">
+    <w:nsid w:val="692A32B0"/>
+    <w:multiLevelType w:val="hybridMultilevel"/>
+    <w:tmpl w:val="811C874C"/>
+    <w:lvl w:ilvl="0" w:tplc="04090001">
+      <w:start w:val="1"/>
+      <w:numFmt w:val="bullet"/>
+      <w:lvlText w:val=""/>
+      <w:lvlJc w:val="left"/>
+      <w:pPr>
+        <w:ind w:left="720" w:hanging="360"/>
+      </w:pPr>
+      <w:rPr>
+        <w:rFonts w:ascii="Symbol" w:hAnsi="Symbol" w:hint="default"/>
+      </w:rPr>
+    </w:lvl>
+    <w:lvl w:ilvl="1" w:tplc="04090003" w:tentative="1">
+      <w:start w:val="1"/>
+      <w:numFmt w:val="bullet"/>
+      <w:lvlText w:val="o"/>
+      <w:lvlJc w:val="left"/>
+      <w:pPr>
+        <w:ind w:left="1440" w:hanging="360"/>
+      </w:pPr>
+      <w:rPr>
+        <w:rFonts w:ascii="Courier New" w:hAnsi="Courier New" w:cs="Courier New" w:hint="default"/>
+      </w:rPr>
+    </w:lvl>
+    <w:lvl w:ilvl="2" w:tplc="04090005" w:tentative="1">
+      <w:start w:val="1"/>
+      <w:numFmt w:val="bullet"/>
+      <w:lvlText w:val=""/>
+      <w:lvlJc w:val="left"/>
+      <w:pPr>
+        <w:ind w:left="2160" w:hanging="360"/>
+      </w:pPr>
+      <w:rPr>
+        <w:rFonts w:ascii="Wingdings" w:hAnsi="Wingdings" w:hint="default"/>
+      </w:rPr>
+    </w:lvl>
+    <w:lvl w:ilvl="3" w:tplc="04090001" w:tentative="1">
+      <w:start w:val="1"/>
+      <w:numFmt w:val="bullet"/>
+      <w:lvlText w:val=""/>
+      <w:lvlJc w:val="left"/>
+      <w:pPr>
+        <w:ind w:left="2880" w:hanging="360"/>
+      </w:pPr>
+      <w:rPr>
+        <w:rFonts w:ascii="Symbol" w:hAnsi="Symbol" w:hint="default"/>
+      </w:rPr>
+    </w:lvl>
+    <w:lvl w:ilvl="4" w:tplc="04090003" w:tentative="1">
+      <w:start w:val="1"/>
+      <w:numFmt w:val="bullet"/>
+      <w:lvlText w:val="o"/>
+      <w:lvlJc w:val="left"/>
+      <w:pPr>
+        <w:ind w:left="3600" w:hanging="360"/>
+      </w:pPr>
+      <w:rPr>
+        <w:rFonts w:ascii="Courier New" w:hAnsi="Courier New" w:cs="Courier New" w:hint="default"/>
+      </w:rPr>
+    </w:lvl>
+    <w:lvl w:ilvl="5" w:tplc="04090005" w:tentative="1">
+      <w:start w:val="1"/>
+      <w:numFmt w:val="bullet"/>
+      <w:lvlText w:val=""/>
+      <w:lvlJc w:val="left"/>
+      <w:pPr>
+        <w:ind w:left="4320" w:hanging="360"/>
+      </w:pPr>
+      <w:rPr>
+        <w:rFonts w:ascii="Wingdings" w:hAnsi="Wingdings" w:hint="default"/>
+      </w:rPr>
+    </w:lvl>
+    <w:lvl w:ilvl="6" w:tplc="04090001" w:tentative="1">
+      <w:start w:val="1"/>
+      <w:numFmt w:val="bullet"/>
+      <w:lvlText w:val=""/>
+      <w:lvlJc w:val="left"/>
+      <w:pPr>
+        <w:ind w:left="5040" w:hanging="360"/>
+      </w:pPr>
+      <w:rPr>
+        <w:rFonts w:ascii="Symbol" w:hAnsi="Symbol" w:hint="default"/>
+      </w:rPr>
+    </w:lvl>
+    <w:lvl w:ilvl="7" w:tplc="04090003" w:tentative="1">
+      <w:start w:val="1"/>
+      <w:numFmt w:val="bullet"/>
+      <w:lvlText w:val="o"/>
+      <w:lvlJc w:val="left"/>
+      <w:pPr>
+        <w:ind w:left="5760" w:hanging="360"/>
+      </w:pPr>
+      <w:rPr>
+        <w:rFonts w:ascii="Courier New" w:hAnsi="Courier New" w:cs="Courier New" w:hint="default"/>
+      </w:rPr>
+    </w:lvl>
+    <w:lvl w:ilvl="8" w:tplc="04090005" w:tentative="1">
+      <w:start w:val="1"/>
+      <w:numFmt w:val="bullet"/>
+      <w:lvlText w:val=""/>
+      <w:lvlJc w:val="left"/>
+      <w:pPr>
+        <w:ind w:left="6480" w:hanging="360"/>
+      </w:pPr>
+      <w:rPr>
+        <w:rFonts w:ascii="Wingdings" w:hAnsi="Wingdings" w:hint="default"/>
+      </w:rPr>
+    </w:lvl>
+  </w:abstractNum>
+  <w:abstractNum w:abstractNumId="36" w15:restartNumberingAfterBreak="0">
     <w:nsid w:val="6B295C09"/>
     <w:multiLevelType w:val="hybridMultilevel"/>
     <w:tmpl w:val="55AC2FAE"/>
@@ -10755,7 +11460,7 @@
       </w:rPr>
     </w:lvl>
   </w:abstractNum>
-  <w:abstractNum w:abstractNumId="34" w15:restartNumberingAfterBreak="0">
+  <w:abstractNum w:abstractNumId="37" w15:restartNumberingAfterBreak="0">
     <w:nsid w:val="6EF86572"/>
     <w:multiLevelType w:val="hybridMultilevel"/>
     <w:tmpl w:val="F3023C8E"/>
@@ -10841,7 +11546,7 @@
       </w:pPr>
     </w:lvl>
   </w:abstractNum>
-  <w:abstractNum w:abstractNumId="35" w15:restartNumberingAfterBreak="0">
+  <w:abstractNum w:abstractNumId="38" w15:restartNumberingAfterBreak="0">
     <w:nsid w:val="6F78284C"/>
     <w:multiLevelType w:val="hybridMultilevel"/>
     <w:tmpl w:val="07DE0D8C"/>
@@ -10954,7 +11659,7 @@
       </w:rPr>
     </w:lvl>
   </w:abstractNum>
-  <w:abstractNum w:abstractNumId="36" w15:restartNumberingAfterBreak="0">
+  <w:abstractNum w:abstractNumId="39" w15:restartNumberingAfterBreak="0">
     <w:nsid w:val="747B7047"/>
     <w:multiLevelType w:val="hybridMultilevel"/>
     <w:tmpl w:val="6636B8AC"/>
@@ -11067,7 +11772,7 @@
       </w:rPr>
     </w:lvl>
   </w:abstractNum>
-  <w:abstractNum w:abstractNumId="37" w15:restartNumberingAfterBreak="0">
+  <w:abstractNum w:abstractNumId="40" w15:restartNumberingAfterBreak="0">
     <w:nsid w:val="761263EE"/>
     <w:multiLevelType w:val="hybridMultilevel"/>
     <w:tmpl w:val="EACC48AE"/>
@@ -11180,7 +11885,7 @@
       </w:rPr>
     </w:lvl>
   </w:abstractNum>
-  <w:abstractNum w:abstractNumId="38" w15:restartNumberingAfterBreak="0">
+  <w:abstractNum w:abstractNumId="41" w15:restartNumberingAfterBreak="0">
     <w:nsid w:val="77403304"/>
     <w:multiLevelType w:val="hybridMultilevel"/>
     <w:tmpl w:val="A0E634B4"/>
@@ -11292,7 +11997,7 @@
       </w:rPr>
     </w:lvl>
   </w:abstractNum>
-  <w:abstractNum w:abstractNumId="39" w15:restartNumberingAfterBreak="0">
+  <w:abstractNum w:abstractNumId="42" w15:restartNumberingAfterBreak="0">
     <w:nsid w:val="79062561"/>
     <w:multiLevelType w:val="hybridMultilevel"/>
     <w:tmpl w:val="7EDC59EE"/>
@@ -11405,7 +12110,7 @@
       </w:rPr>
     </w:lvl>
   </w:abstractNum>
-  <w:abstractNum w:abstractNumId="40" w15:restartNumberingAfterBreak="0">
+  <w:abstractNum w:abstractNumId="43" w15:restartNumberingAfterBreak="0">
     <w:nsid w:val="7D8474DC"/>
     <w:multiLevelType w:val="hybridMultilevel"/>
     <w:tmpl w:val="C2A26BCA"/>
@@ -11491,7 +12196,7 @@
       </w:pPr>
     </w:lvl>
   </w:abstractNum>
-  <w:abstractNum w:abstractNumId="41" w15:restartNumberingAfterBreak="0">
+  <w:abstractNum w:abstractNumId="44" w15:restartNumberingAfterBreak="0">
     <w:nsid w:val="7EDA33B5"/>
     <w:multiLevelType w:val="hybridMultilevel"/>
     <w:tmpl w:val="C2A84B9C"/>
@@ -11604,7 +12309,7 @@
       </w:rPr>
     </w:lvl>
   </w:abstractNum>
-  <w:abstractNum w:abstractNumId="42" w15:restartNumberingAfterBreak="0">
+  <w:abstractNum w:abstractNumId="45" w15:restartNumberingAfterBreak="0">
     <w:nsid w:val="7F2B7006"/>
     <w:multiLevelType w:val="hybridMultilevel"/>
     <w:tmpl w:val="D2467E20"/>
@@ -11718,133 +12423,142 @@
     </w:lvl>
   </w:abstractNum>
   <w:num w:numId="1">
-    <w:abstractNumId w:val="7"/>
+    <w:abstractNumId w:val="8"/>
   </w:num>
   <w:num w:numId="2">
-    <w:abstractNumId w:val="38"/>
+    <w:abstractNumId w:val="41"/>
   </w:num>
   <w:num w:numId="3">
     <w:abstractNumId w:val="0"/>
   </w:num>
   <w:num w:numId="4">
-    <w:abstractNumId w:val="6"/>
+    <w:abstractNumId w:val="7"/>
   </w:num>
   <w:num w:numId="5">
-    <w:abstractNumId w:val="9"/>
+    <w:abstractNumId w:val="10"/>
   </w:num>
   <w:num w:numId="6">
-    <w:abstractNumId w:val="28"/>
+    <w:abstractNumId w:val="30"/>
   </w:num>
   <w:num w:numId="7">
-    <w:abstractNumId w:val="10"/>
+    <w:abstractNumId w:val="11"/>
   </w:num>
   <w:num w:numId="8">
-    <w:abstractNumId w:val="29"/>
+    <w:abstractNumId w:val="31"/>
   </w:num>
   <w:num w:numId="9">
-    <w:abstractNumId w:val="25"/>
+    <w:abstractNumId w:val="27"/>
   </w:num>
   <w:num w:numId="10">
-    <w:abstractNumId w:val="24"/>
+    <w:abstractNumId w:val="26"/>
   </w:num>
   <w:num w:numId="11">
-    <w:abstractNumId w:val="18"/>
+    <w:abstractNumId w:val="19"/>
   </w:num>
   <w:num w:numId="12">
-    <w:abstractNumId w:val="8"/>
+    <w:abstractNumId w:val="9"/>
   </w:num>
   <w:num w:numId="13">
     <w:abstractNumId w:val="1"/>
   </w:num>
   <w:num w:numId="14">
+    <w:abstractNumId w:val="34"/>
+  </w:num>
+  <w:num w:numId="15">
+    <w:abstractNumId w:val="22"/>
+  </w:num>
+  <w:num w:numId="16">
+    <w:abstractNumId w:val="5"/>
+  </w:num>
+  <w:num w:numId="17">
+    <w:abstractNumId w:val="4"/>
+  </w:num>
+  <w:num w:numId="18">
+    <w:abstractNumId w:val="12"/>
+  </w:num>
+  <w:num w:numId="19">
+    <w:abstractNumId w:val="38"/>
+  </w:num>
+  <w:num w:numId="20">
+    <w:abstractNumId w:val="28"/>
+  </w:num>
+  <w:num w:numId="21">
+    <w:abstractNumId w:val="17"/>
+  </w:num>
+  <w:num w:numId="22">
+    <w:abstractNumId w:val="20"/>
+  </w:num>
+  <w:num w:numId="23">
+    <w:abstractNumId w:val="25"/>
+  </w:num>
+  <w:num w:numId="24">
+    <w:abstractNumId w:val="13"/>
+  </w:num>
+  <w:num w:numId="25">
+    <w:abstractNumId w:val="44"/>
+  </w:num>
+  <w:num w:numId="26">
+    <w:abstractNumId w:val="21"/>
+  </w:num>
+  <w:num w:numId="27">
+    <w:abstractNumId w:val="39"/>
+  </w:num>
+  <w:num w:numId="28">
+    <w:abstractNumId w:val="14"/>
+  </w:num>
+  <w:num w:numId="29">
+    <w:abstractNumId w:val="36"/>
+  </w:num>
+  <w:num w:numId="30">
+    <w:abstractNumId w:val="18"/>
+  </w:num>
+  <w:num w:numId="31">
+    <w:abstractNumId w:val="15"/>
+  </w:num>
+  <w:num w:numId="32">
     <w:abstractNumId w:val="32"/>
   </w:num>
-  <w:num w:numId="15">
-    <w:abstractNumId w:val="21"/>
-  </w:num>
-  <w:num w:numId="16">
-    <w:abstractNumId w:val="4"/>
-  </w:num>
-  <w:num w:numId="17">
+  <w:num w:numId="33">
     <w:abstractNumId w:val="3"/>
   </w:num>
-  <w:num w:numId="18">
-    <w:abstractNumId w:val="11"/>
-  </w:num>
-  <w:num w:numId="19">
-    <w:abstractNumId w:val="35"/>
-  </w:num>
-  <w:num w:numId="20">
-    <w:abstractNumId w:val="26"/>
-  </w:num>
-  <w:num w:numId="21">
+  <w:num w:numId="34">
     <w:abstractNumId w:val="16"/>
   </w:num>
-  <w:num w:numId="22">
-    <w:abstractNumId w:val="19"/>
+  <w:num w:numId="35">
+    <w:abstractNumId w:val="6"/>
   </w:num>
-  <w:num w:numId="23">
+  <w:num w:numId="36">
+    <w:abstractNumId w:val="40"/>
+  </w:num>
+  <w:num w:numId="37">
+    <w:abstractNumId w:val="24"/>
+  </w:num>
+  <w:num w:numId="38">
+    <w:abstractNumId w:val="37"/>
+  </w:num>
+  <w:num w:numId="39">
+    <w:abstractNumId w:val="33"/>
+  </w:num>
+  <w:num w:numId="40">
+    <w:abstractNumId w:val="43"/>
+  </w:num>
+  <w:num w:numId="41">
+    <w:abstractNumId w:val="45"/>
+  </w:num>
+  <w:num w:numId="42">
+    <w:abstractNumId w:val="29"/>
+  </w:num>
+  <w:num w:numId="43">
+    <w:abstractNumId w:val="42"/>
+  </w:num>
+  <w:num w:numId="44">
     <w:abstractNumId w:val="23"/>
   </w:num>
-  <w:num w:numId="24">
-    <w:abstractNumId w:val="12"/>
-  </w:num>
-  <w:num w:numId="25">
-    <w:abstractNumId w:val="41"/>
-  </w:num>
-  <w:num w:numId="26">
-    <w:abstractNumId w:val="20"/>
-  </w:num>
-  <w:num w:numId="27">
-    <w:abstractNumId w:val="36"/>
-  </w:num>
-  <w:num w:numId="28">
-    <w:abstractNumId w:val="13"/>
-  </w:num>
-  <w:num w:numId="29">
-    <w:abstractNumId w:val="33"/>
-  </w:num>
-  <w:num w:numId="30">
-    <w:abstractNumId w:val="17"/>
-  </w:num>
-  <w:num w:numId="31">
-    <w:abstractNumId w:val="14"/>
-  </w:num>
-  <w:num w:numId="32">
-    <w:abstractNumId w:val="30"/>
-  </w:num>
-  <w:num w:numId="33">
+  <w:num w:numId="45">
     <w:abstractNumId w:val="2"/>
   </w:num>
-  <w:num w:numId="34">
-    <w:abstractNumId w:val="15"/>
-  </w:num>
-  <w:num w:numId="35">
-    <w:abstractNumId w:val="5"/>
-  </w:num>
-  <w:num w:numId="36">
-    <w:abstractNumId w:val="37"/>
-  </w:num>
-  <w:num w:numId="37">
-    <w:abstractNumId w:val="22"/>
-  </w:num>
-  <w:num w:numId="38">
-    <w:abstractNumId w:val="34"/>
-  </w:num>
-  <w:num w:numId="39">
-    <w:abstractNumId w:val="31"/>
-  </w:num>
-  <w:num w:numId="40">
-    <w:abstractNumId w:val="40"/>
-  </w:num>
-  <w:num w:numId="41">
-    <w:abstractNumId w:val="42"/>
-  </w:num>
-  <w:num w:numId="42">
-    <w:abstractNumId w:val="27"/>
-  </w:num>
-  <w:num w:numId="43">
-    <w:abstractNumId w:val="39"/>
+  <w:num w:numId="46">
+    <w:abstractNumId w:val="35"/>
   </w:num>
 </w:numbering>
 </file>
@@ -12998,7 +13712,7 @@
 </file>
 
 <file path=customXml/itemProps1.xml><?xml version="1.0" encoding="utf-8"?>
-<ds:datastoreItem xmlns:ds="http://schemas.openxmlformats.org/officeDocument/2006/customXml" ds:itemID="{A4F27373-A383-F547-A01C-66CC0CC2C780}">
+<ds:datastoreItem xmlns:ds="http://schemas.openxmlformats.org/officeDocument/2006/customXml" ds:itemID="{8D9FF8C9-D519-404B-A4A9-85BEACD598B4}">
   <ds:schemaRefs>
     <ds:schemaRef ds:uri="http://schemas.openxmlformats.org/officeDocument/2006/bibliography"/>
   </ds:schemaRefs>

</xml_diff>